<commit_message>
chapter 25 stuff from last night
</commit_message>
<xml_diff>
--- a/manuscript/Chapter25/MVC2iA_CH_25.docx
+++ b/manuscript/Chapter25/MVC2iA_CH_25.docx
@@ -62,7 +62,25 @@
         </w:numPr>
       </w:pPr>
       <w:r>
-        <w:t>Adding test project templates</w:t>
+        <w:t>Exporting a custom test project template</w:t>
+      </w:r>
+    </w:p>
+    <w:p>
+      <w:pPr>
+        <w:pStyle w:val="ListBullet"/>
+        <w:numPr>
+          <w:ilvl w:val="0"/>
+          <w:numId w:val="28"/>
+        </w:numPr>
+      </w:pPr>
+      <w:r>
+        <w:t xml:space="preserve">Adding </w:t>
+      </w:r>
+      <w:r>
+        <w:t xml:space="preserve">custom </w:t>
+      </w:r>
+      <w:r>
+        <w:t>test project templates</w:t>
       </w:r>
     </w:p>
     <w:p>
@@ -70,7 +88,13 @@
         <w:pStyle w:val="Body1"/>
       </w:pPr>
       <w:r>
-        <w:t>As you saw earlier, specific tooling within Visual Studio makes building ASP.NET MVC applications faster. We will look at two quick ways of customizing these tools.</w:t>
+        <w:t>As you saw earlier, specific tooling within Visual Studio makes building ASP.NET MVC applications faster.</w:t>
+      </w:r>
+      <w:r>
+        <w:t xml:space="preserve">  Any task that you perform over and over is a candidate for automation and tooling.  A computer can perform a task faster and with more accuracy than a human can, especially when the task is performed over and over.</w:t>
+      </w:r>
+      <w:r>
+        <w:t xml:space="preserve"> We will look at two quick ways of customizing these tools.</w:t>
       </w:r>
     </w:p>
     <w:p>
@@ -78,7 +102,10 @@
         <w:pStyle w:val="Head2"/>
       </w:pPr>
       <w:r>
-        <w:t>6.5.1 Creating custom T4 templates</w:t>
+        <w:t>25.</w:t>
+      </w:r>
+      <w:r>
+        <w:t>1 Creating custom T4 templates</w:t>
       </w:r>
       <w:r>
         <w:fldChar w:fldCharType="begin"/>
@@ -110,7 +137,19 @@
         <w:t>Add View</w:t>
       </w:r>
       <w:r>
-        <w:t xml:space="preserve"> dialog, shown in figure 6.11. In this dialog, you can choose the name of the view, the view model type, and the master page. If you select a strongly typed view, you have the option of choosing an automatic view template. The options are Empty, List, Create, Details, Delete. Figure 6.11 shows us selecting Create for our view content and </w:t>
+        <w:t xml:space="preserve"> dialog, shown in figure </w:t>
+      </w:r>
+      <w:r>
+        <w:t>25.1</w:t>
+      </w:r>
+      <w:r>
+        <w:t xml:space="preserve">. In this dialog, you can choose the name of the view, the view model type, and the master page. If you select a strongly typed view, you have the option of choosing an automatic view template. The options are Empty, List, Create, Details, Delete. Figure </w:t>
+      </w:r>
+      <w:r>
+        <w:t>25.1</w:t>
+      </w:r>
+      <w:r>
+        <w:t xml:space="preserve"> shows us selecting Create for our view content and </w:t>
       </w:r>
       <w:r>
         <w:rPr>
@@ -183,7 +222,13 @@
         <w:pStyle w:val="FigureCaption"/>
       </w:pPr>
       <w:r>
-        <w:t>Figure 6.11 The Add View dialog allows you to auto</w:t>
+        <w:t xml:space="preserve">Figure </w:t>
+      </w:r>
+      <w:r>
+        <w:t>25.1</w:t>
+      </w:r>
+      <w:r>
+        <w:t xml:space="preserve"> The Add View dialog allows you to auto</w:t>
       </w:r>
       <w:r>
         <w:t>-</w:t>
@@ -256,7 +301,10 @@
         <w:pStyle w:val="Body1"/>
       </w:pPr>
       <w:r>
-        <w:t>If we press Add, we’re given a complete form, generated for us by Visual Studio using the default template. Our view now looks like listing 6.27</w:t>
+        <w:t xml:space="preserve">If we press Add, we’re given a complete form, generated for us by Visual Studio using the default template. Our view now looks like listing </w:t>
+      </w:r>
+      <w:r>
+        <w:t>25.1</w:t>
       </w:r>
     </w:p>
     <w:p>
@@ -265,7 +313,13 @@
       </w:pPr>
       <w:r>
         <w:lastRenderedPageBreak/>
-        <w:t xml:space="preserve">Listing 6.27 The autogenerated </w:t>
+        <w:t xml:space="preserve">Listing </w:t>
+      </w:r>
+      <w:r>
+        <w:t>25.1</w:t>
+      </w:r>
+      <w:r>
+        <w:t xml:space="preserve"> The autogenerated </w:t>
       </w:r>
       <w:r>
         <w:rPr>
@@ -746,7 +800,13 @@
         <w:t>CodeTemplates</w:t>
       </w:r>
       <w:r>
-        <w:t>. Into this folder, copy the contents of the default template folder. You can create subfolders corresponding to the different types of templates (figure 6.12).</w:t>
+        <w:t xml:space="preserve">. Into this folder, copy the contents of the default template folder. You can create subfolders corresponding to the different types of templates (figure </w:t>
+      </w:r>
+      <w:r>
+        <w:t>25.2</w:t>
+      </w:r>
+      <w:r>
+        <w:t>).</w:t>
       </w:r>
     </w:p>
     <w:p>
@@ -809,7 +869,13 @@
         <w:pStyle w:val="FigureCaption"/>
       </w:pPr>
       <w:r>
-        <w:t>Figure 6.12 Copy the templates from C:\Program Files</w:t>
+        <w:t xml:space="preserve">Figure </w:t>
+      </w:r>
+      <w:r>
+        <w:t>25.2</w:t>
+      </w:r>
+      <w:r>
+        <w:t xml:space="preserve"> Copy the templates from C:\Program Files</w:t>
       </w:r>
       <w:r>
         <w:t xml:space="preserve"> (x86)</w:t>
@@ -833,22 +899,34 @@
         <w:t>Add View</w:t>
       </w:r>
       <w:r>
-        <w:t xml:space="preserve"> dialog as show in figure 6.13.</w:t>
+        <w:t xml:space="preserve"> dialog as show in figure </w:t>
+      </w:r>
+      <w:r>
+        <w:t>25.3</w:t>
+      </w:r>
+      <w:r>
+        <w:t>.</w:t>
       </w:r>
     </w:p>
     <w:p>
       <w:pPr>
         <w:pStyle w:val="Figure"/>
       </w:pPr>
+      <w:r>
+        <w:rPr>
+          <w:noProof/>
+        </w:rPr>
+        <w:t>                </w:t>
+      </w:r>
       <w:r>
         <w:rPr>
           <w:noProof/>
         </w:rPr>
         <w:drawing>
           <wp:inline distT="0" distB="0" distL="0" distR="0">
-            <wp:extent cx="4800600" cy="3952808"/>
+            <wp:extent cx="4800600" cy="3950053"/>
             <wp:effectExtent l="19050" t="0" r="0" b="0"/>
-            <wp:docPr id="23" name="Picture 19"/>
+            <wp:docPr id="37" name="Picture 37"/>
             <wp:cNvGraphicFramePr>
               <a:graphicFrameLocks xmlns:a="http://schemas.openxmlformats.org/drawingml/2006/main" noChangeAspect="1"/>
             </wp:cNvGraphicFramePr>
@@ -856,7 +934,7 @@
               <a:graphicData uri="http://schemas.openxmlformats.org/drawingml/2006/picture">
                 <pic:pic xmlns:pic="http://schemas.openxmlformats.org/drawingml/2006/picture">
                   <pic:nvPicPr>
-                    <pic:cNvPr id="0" name="Picture 19"/>
+                    <pic:cNvPr id="0" name="Picture 37"/>
                     <pic:cNvPicPr>
                       <a:picLocks noChangeAspect="1" noChangeArrowheads="1"/>
                     </pic:cNvPicPr>
@@ -871,7 +949,7 @@
                   <pic:spPr bwMode="auto">
                     <a:xfrm>
                       <a:off x="0" y="0"/>
-                      <a:ext cx="4800600" cy="3952808"/>
+                      <a:ext cx="4800600" cy="3950053"/>
                     </a:xfrm>
                     <a:prstGeom prst="rect">
                       <a:avLst/>
@@ -896,7 +974,13 @@
         <w:pStyle w:val="FigureCaption"/>
       </w:pPr>
       <w:r>
-        <w:t>Figure 6.13 Adding new template files in the Add View folder enables them for selection in the Add View dialog.</w:t>
+        <w:t xml:space="preserve">Figure </w:t>
+      </w:r>
+      <w:r>
+        <w:t>25.3</w:t>
+      </w:r>
+      <w:r>
+        <w:t xml:space="preserve"> Adding new template files in the Add View folder enables them for selection in the Add View dialog.</w:t>
       </w:r>
     </w:p>
     <w:p>
@@ -942,6 +1026,7 @@
         <w:pStyle w:val="Code"/>
       </w:pPr>
       <w:r>
+        <w:lastRenderedPageBreak/>
         <w:t>&lt;#</w:t>
       </w:r>
     </w:p>
@@ -950,7 +1035,6 @@
         <w:pStyle w:val="Code"/>
       </w:pPr>
       <w:r>
-        <w:lastRenderedPageBreak/>
         <w:t>MvcTextTemplateHost mvcHost = (MvcTextTemplateHost)(Host);</w:t>
       </w:r>
     </w:p>
@@ -1139,6 +1223,38 @@
     </w:p>
     <w:p>
       <w:pPr>
+        <w:pStyle w:val="SidebarHead"/>
+      </w:pPr>
+      <w:r>
+        <w:t>Caution about T4 code generation</w:t>
+      </w:r>
+    </w:p>
+    <w:p>
+      <w:pPr>
+        <w:pStyle w:val="Sidebar"/>
+      </w:pPr>
+      <w:r>
+        <w:t xml:space="preserve">As interesting as T4 code generation seems, it is only one type of code generation.  Code generation can be a terrific tool to leverage in order to produce software functionality quickly and of higher quality.  There are two main types of code generation.  The first is using a technique that produces code that is meant to be versioned in a version control system (VCS).  The second type uses a technique to generate the code in the build of the software.  In other words, the generated code would never be tracked in a version control system.  </w:t>
+      </w:r>
+    </w:p>
+    <w:p>
+      <w:pPr>
+        <w:pStyle w:val="Sidebar"/>
+      </w:pPr>
+      <w:r>
+        <w:t xml:space="preserve">T4 generation is the first type.  It allows you to quickly generate file, but then you have to version and maintain them yourself.  I caution you to limit this type of code generation.  Code generation makes laying down code very easy.  A downside is that it accelerates the rate at which you accumulate duplicate code.  </w:t>
+      </w:r>
+    </w:p>
+    <w:p>
+      <w:pPr>
+        <w:pStyle w:val="Sidebar"/>
+      </w:pPr>
+      <w:r>
+        <w:t>Overall, favor code generation techniques where you never version or maintain the generated code.  In this way, you can modify the templates and regenerate code at build time.  Some code generators actually work at runtime: generating code right before executing it.</w:t>
+      </w:r>
+    </w:p>
+    <w:p>
+      <w:pPr>
         <w:pStyle w:val="Body"/>
       </w:pPr>
       <w:r>
@@ -1160,7 +1276,11 @@
         <w:t>really</w:t>
       </w:r>
       <w:r>
-        <w:t xml:space="preserve"> helpful when you find yourself writing code that writes code! The tool can be downloaded at </w:t>
+        <w:t xml:space="preserve"> helpful when you find yourself writing code that writes code! The tool can be </w:t>
+      </w:r>
+      <w:r>
+        <w:lastRenderedPageBreak/>
+        <w:t xml:space="preserve">downloaded at </w:t>
       </w:r>
       <w:hyperlink r:id="rId10" w:history="1">
         <w:r>
@@ -1190,7 +1310,10 @@
         <w:pStyle w:val="Head2"/>
       </w:pPr>
       <w:r>
-        <w:t>6.5.2 Adding</w:t>
+        <w:t>25.</w:t>
+      </w:r>
+      <w:r>
+        <w:t>2 Adding</w:t>
       </w:r>
       <w:r>
         <w:t xml:space="preserve"> a custom test project template</w:t>
@@ -1207,7 +1330,13 @@
         <w:pStyle w:val="Body1"/>
       </w:pPr>
       <w:r>
-        <w:t>When you first create an ASP.NET MVC project, you’re eventually greeted with the dialog shown in figure 6.14:</w:t>
+        <w:t xml:space="preserve">When you first create an ASP.NET MVC project, you’re eventually greeted with the dialog shown in figure </w:t>
+      </w:r>
+      <w:r>
+        <w:t>25.4</w:t>
+      </w:r>
+      <w:r>
+        <w:t>:</w:t>
       </w:r>
     </w:p>
     <w:p>
@@ -1218,12 +1347,11 @@
         <w:rPr>
           <w:noProof/>
         </w:rPr>
-        <w:lastRenderedPageBreak/>
         <w:drawing>
           <wp:inline distT="0" distB="0" distL="0" distR="0">
-            <wp:extent cx="5314950" cy="3552825"/>
+            <wp:extent cx="4800600" cy="3228900"/>
             <wp:effectExtent l="19050" t="0" r="0" b="0"/>
-            <wp:docPr id="14" name="Picture 14"/>
+            <wp:docPr id="31" name="Picture 31"/>
             <wp:cNvGraphicFramePr>
               <a:graphicFrameLocks xmlns:a="http://schemas.openxmlformats.org/drawingml/2006/main" noChangeAspect="1"/>
             </wp:cNvGraphicFramePr>
@@ -1231,7 +1359,7 @@
               <a:graphicData uri="http://schemas.openxmlformats.org/drawingml/2006/picture">
                 <pic:pic xmlns:pic="http://schemas.openxmlformats.org/drawingml/2006/picture">
                   <pic:nvPicPr>
-                    <pic:cNvPr id="0" name="Picture 14"/>
+                    <pic:cNvPr id="0" name="Picture 31"/>
                     <pic:cNvPicPr>
                       <a:picLocks noChangeAspect="1" noChangeArrowheads="1"/>
                     </pic:cNvPicPr>
@@ -1246,14 +1374,12 @@
                   <pic:spPr bwMode="auto">
                     <a:xfrm>
                       <a:off x="0" y="0"/>
-                      <a:ext cx="5314950" cy="3552825"/>
+                      <a:ext cx="4800600" cy="3228900"/>
                     </a:xfrm>
                     <a:prstGeom prst="rect">
                       <a:avLst/>
                     </a:prstGeom>
-                    <a:solidFill>
-                      <a:srgbClr val="FFFFFF"/>
-                    </a:solidFill>
+                    <a:noFill/>
                     <a:ln w="9525">
                       <a:noFill/>
                       <a:miter lim="800000"/>
@@ -1273,7 +1399,13 @@
         <w:pStyle w:val="FigureCaption"/>
       </w:pPr>
       <w:r>
-        <w:t>Figure 6.14 When you create a new project, you are asked if you want to create a unit test project.</w:t>
+        <w:t xml:space="preserve">Figure </w:t>
+      </w:r>
+      <w:r>
+        <w:t>25.4</w:t>
+      </w:r>
+      <w:r>
+        <w:t xml:space="preserve"> When you create a new project, you are asked if you want to create a unit test project.</w:t>
       </w:r>
     </w:p>
     <w:p>
@@ -1301,7 +1433,13 @@
         <w:pStyle w:val="Body"/>
       </w:pPr>
       <w:r>
-        <w:t>The first step is to create a project that represents what you want when you create new ASP.NET MVC applications with the test project included. Make sure all third-party references (such as NUnit, Rhino Mocks) are set to Copy Local. Then go to File &gt; Export Template. Follow the wizard here, which will result in a single zip file. Copy this zip file to:</w:t>
+        <w:t>The first step is to create a project that represents what you want when you create new ASP.NET MVC applications with the test project included. Make sure all third-party references (such as NUnit</w:t>
+      </w:r>
+      <w:r>
+        <w:t>, MvcContrib.TestHelper</w:t>
+      </w:r>
+      <w:r>
+        <w:t>, Rhino Mocks) are set to Copy Local. Then go to File &gt; Export Template. Follow the wizard here, which will result in a single zip file. Copy this zip file to:</w:t>
       </w:r>
     </w:p>
     <w:p>
@@ -1315,13 +1453,14 @@
         <w:rPr>
           <w:rStyle w:val="CodeinText"/>
         </w:rPr>
+        <w:lastRenderedPageBreak/>
         <w:t xml:space="preserve"> </w:t>
       </w:r>
       <w:r>
         <w:rPr>
           <w:rStyle w:val="CodeinText"/>
         </w:rPr>
-        <w:t>C:\Program Files\Microsoft Visual Studio\9.0\Common7\IDE\ProjectTemplates\CSharp\Test</w:t>
+        <w:t>C:\Program Files (x86)\Microsoft Visual Studio 9.0\Common7\IDE\ProjectTemplates\CSharp\Test</w:t>
       </w:r>
       <w:r>
         <w:rPr>
@@ -1335,13 +1474,25 @@
         <w:pStyle w:val="Body1"/>
       </w:pPr>
       <w:r>
-        <w:t xml:space="preserve">(If you’re running on a 64-bit machine, then adjust the path to </w:t>
+        <w:t xml:space="preserve">(If you’re running on a </w:t>
+      </w:r>
+      <w:r>
+        <w:t>32</w:t>
+      </w:r>
+      <w:r>
+        <w:t xml:space="preserve">-bit machine, then adjust the path to </w:t>
       </w:r>
       <w:r>
         <w:rPr>
           <w:rStyle w:val="CodeinText"/>
         </w:rPr>
-        <w:t>C:\Program Files (x86)</w:t>
+        <w:t>C:\Program Files</w:t>
+      </w:r>
+      <w:r>
+        <w:rPr>
+          <w:rStyle w:val="CodeinText"/>
+        </w:rPr>
+        <w:t>\</w:t>
       </w:r>
       <w:r>
         <w:t xml:space="preserve"> accordingly). Now that you’ve got the template in the right place, close all instances of Visual Studio, open up the Visual Studio 2008 Command Prompt (as Administrator if UAC is enabled), and run:</w:t>
@@ -1381,6 +1532,9 @@
       <w:r>
         <w:t xml:space="preserve"> and navigate to </w:t>
       </w:r>
+      <w:r>
+        <w:t>one the following based on your computer processor architectgure:</w:t>
+      </w:r>
     </w:p>
     <w:p>
       <w:pPr>
@@ -1390,9 +1544,37 @@
     <w:p>
       <w:pPr>
         <w:pStyle w:val="Code"/>
-      </w:pPr>
-      <w:r>
-        <w:t>HKEY_LOCAL_MACHINE\Software\Microsoft\VisualStudio\9.0\MVC\TestProjectTemplates</w:t>
+        <w:numPr>
+          <w:ilvl w:val="0"/>
+          <w:numId w:val="40"/>
+        </w:numPr>
+      </w:pPr>
+      <w:r>
+        <w:t>HKEY_LOCAL_MACHINE\</w:t>
+      </w:r>
+      <w:r>
+        <w:t>SOFTWARE</w:t>
+      </w:r>
+      <w:r>
+        <w:t>\Microsoft\VisualStudio\9.0\MVC</w:t>
+      </w:r>
+      <w:r>
+        <w:t>2</w:t>
+      </w:r>
+      <w:r>
+        <w:t>\TestProjectTemplates</w:t>
+      </w:r>
+    </w:p>
+    <w:p>
+      <w:pPr>
+        <w:pStyle w:val="Code"/>
+        <w:numPr>
+          <w:ilvl w:val="0"/>
+          <w:numId w:val="40"/>
+        </w:numPr>
+      </w:pPr>
+      <w:r>
+        <w:t>HKEY_LOCAL_MACHINE\SOFTWARE\Wow6432Node\Microsoft\VisualStudio\9.0\MVC2\TestProjectTemplates</w:t>
       </w:r>
     </w:p>
     <w:p>
@@ -1521,7 +1703,13 @@
         <w:pStyle w:val="Body1"/>
       </w:pPr>
       <w:r>
-        <w:t xml:space="preserve">Figure 6.15 shows a new template installed in this location. </w:t>
+        <w:t xml:space="preserve">Figure </w:t>
+      </w:r>
+      <w:r>
+        <w:t>25.5</w:t>
+      </w:r>
+      <w:r>
+        <w:t xml:space="preserve"> shows a new template installed in this location. </w:t>
       </w:r>
     </w:p>
     <w:p>
@@ -1537,25 +1725,43 @@
         <w:pStyle w:val="Callout"/>
       </w:pPr>
       <w:r>
-        <w:t>On 64-bit machines–like the one we are using–the registry path is slightly different (</w:t>
+        <w:t>On 32</w:t>
+      </w:r>
+      <w:r>
+        <w:t>-bit ma</w:t>
+      </w:r>
+      <w:r>
+        <w:t>chines</w:t>
+      </w:r>
+      <w:r>
+        <w:t xml:space="preserve">, </w:t>
+      </w:r>
+      <w:r>
+        <w:t>the registry path is slightly different (</w:t>
+      </w:r>
+      <w:r>
+        <w:t xml:space="preserve">Remove </w:t>
+      </w:r>
+      <w:r>
+        <w:t xml:space="preserve">Wow6432Node). In </w:t>
+      </w:r>
+      <w:r>
+        <w:t xml:space="preserve">addition, the Program Files path is actually </w:t>
       </w:r>
       <w:r>
         <w:rPr>
           <w:rStyle w:val="CodeinText"/>
         </w:rPr>
-        <w:t>…SOFTWARE\Wow6432Node\Microsoft…</w:t>
-      </w:r>
-      <w:r>
-        <w:t xml:space="preserve">). In addition, the Program Files path is actually </w:t>
-      </w:r>
-      <w:r>
-        <w:rPr>
-          <w:rStyle w:val="CodeinText"/>
-        </w:rPr>
-        <w:t>C:\Program Files (x86)\</w:t>
-      </w:r>
-      <w:r>
-        <w:t>. Be sure to adjust accordingly for your system as shown in figure 6.15.</w:t>
+        <w:t>C:\Program Files\</w:t>
+      </w:r>
+      <w:r>
+        <w:t xml:space="preserve">. Be sure to adjust accordingly for your system as shown in figure </w:t>
+      </w:r>
+      <w:r>
+        <w:t>25.5</w:t>
+      </w:r>
+      <w:r>
+        <w:t>.</w:t>
       </w:r>
     </w:p>
     <w:p>
@@ -1566,11 +1772,12 @@
         <w:rPr>
           <w:noProof/>
         </w:rPr>
+        <w:lastRenderedPageBreak/>
         <w:drawing>
           <wp:inline distT="0" distB="0" distL="0" distR="0">
-            <wp:extent cx="5934075" cy="2124075"/>
-            <wp:effectExtent l="19050" t="0" r="9525" b="0"/>
-            <wp:docPr id="15" name="Picture 15"/>
+            <wp:extent cx="4800600" cy="1241237"/>
+            <wp:effectExtent l="19050" t="0" r="0" b="0"/>
+            <wp:docPr id="46" name="Picture 46"/>
             <wp:cNvGraphicFramePr>
               <a:graphicFrameLocks xmlns:a="http://schemas.openxmlformats.org/drawingml/2006/main" noChangeAspect="1"/>
             </wp:cNvGraphicFramePr>
@@ -1578,7 +1785,7 @@
               <a:graphicData uri="http://schemas.openxmlformats.org/drawingml/2006/picture">
                 <pic:pic xmlns:pic="http://schemas.openxmlformats.org/drawingml/2006/picture">
                   <pic:nvPicPr>
-                    <pic:cNvPr id="0" name="Picture 15"/>
+                    <pic:cNvPr id="0" name="Picture 46"/>
                     <pic:cNvPicPr>
                       <a:picLocks noChangeAspect="1" noChangeArrowheads="1"/>
                     </pic:cNvPicPr>
@@ -1593,14 +1800,12 @@
                   <pic:spPr bwMode="auto">
                     <a:xfrm>
                       <a:off x="0" y="0"/>
-                      <a:ext cx="5934075" cy="2124075"/>
+                      <a:ext cx="4800600" cy="1241237"/>
                     </a:xfrm>
                     <a:prstGeom prst="rect">
                       <a:avLst/>
                     </a:prstGeom>
-                    <a:solidFill>
-                      <a:srgbClr val="FFFFFF"/>
-                    </a:solidFill>
+                    <a:noFill/>
                     <a:ln w="9525">
                       <a:noFill/>
                       <a:miter lim="800000"/>
@@ -1620,8 +1825,13 @@
         <w:pStyle w:val="FigureCaption"/>
       </w:pPr>
       <w:r>
-        <w:lastRenderedPageBreak/>
-        <w:t>Figure 6.15 Adding a registry entry for a new custom test project template. Note that this registry path is for 64-bit machines.</w:t>
+        <w:t xml:space="preserve">Figure </w:t>
+      </w:r>
+      <w:r>
+        <w:t>25.5</w:t>
+      </w:r>
+      <w:r>
+        <w:t xml:space="preserve"> Adding a registry entry for a new custom test project template. Note that this registry path is for 64-bit machines.</w:t>
       </w:r>
     </w:p>
     <w:p>
@@ -1629,7 +1839,13 @@
         <w:pStyle w:val="Body"/>
       </w:pPr>
       <w:r>
-        <w:t>With all of this in place, we can launch Visual Studio, create a new ASP.NET MVC Web Application project, and be greeted with this the message shown in figure 6.16.</w:t>
+        <w:t xml:space="preserve">With all of this in place, we can launch Visual Studio, create a new ASP.NET MVC Web Application project, and be greeted with this the message shown in figure </w:t>
+      </w:r>
+      <w:r>
+        <w:t>25.6</w:t>
+      </w:r>
+      <w:r>
+        <w:t>.</w:t>
       </w:r>
     </w:p>
     <w:p>
@@ -1642,9 +1858,9 @@
         </w:rPr>
         <w:drawing>
           <wp:inline distT="0" distB="0" distL="0" distR="0">
-            <wp:extent cx="5314950" cy="3552825"/>
+            <wp:extent cx="5314950" cy="3571875"/>
             <wp:effectExtent l="19050" t="0" r="0" b="0"/>
-            <wp:docPr id="16" name="Picture 16"/>
+            <wp:docPr id="43" name="Picture 43"/>
             <wp:cNvGraphicFramePr>
               <a:graphicFrameLocks xmlns:a="http://schemas.openxmlformats.org/drawingml/2006/main" noChangeAspect="1"/>
             </wp:cNvGraphicFramePr>
@@ -1652,7 +1868,7 @@
               <a:graphicData uri="http://schemas.openxmlformats.org/drawingml/2006/picture">
                 <pic:pic xmlns:pic="http://schemas.openxmlformats.org/drawingml/2006/picture">
                   <pic:nvPicPr>
-                    <pic:cNvPr id="0" name="Picture 16"/>
+                    <pic:cNvPr id="0" name="Picture 43"/>
                     <pic:cNvPicPr>
                       <a:picLocks noChangeAspect="1" noChangeArrowheads="1"/>
                     </pic:cNvPicPr>
@@ -1667,14 +1883,12 @@
                   <pic:spPr bwMode="auto">
                     <a:xfrm>
                       <a:off x="0" y="0"/>
-                      <a:ext cx="5314950" cy="3552825"/>
+                      <a:ext cx="5314950" cy="3571875"/>
                     </a:xfrm>
                     <a:prstGeom prst="rect">
                       <a:avLst/>
                     </a:prstGeom>
-                    <a:solidFill>
-                      <a:srgbClr val="FFFFFF"/>
-                    </a:solidFill>
+                    <a:noFill/>
                     <a:ln w="9525">
                       <a:noFill/>
                       <a:miter lim="800000"/>
@@ -1694,7 +1908,13 @@
         <w:pStyle w:val="FigureCaption"/>
       </w:pPr>
       <w:r>
-        <w:t>Figure 6.16 Our new test template is now available in the Create Unit Test Project dialog box.</w:t>
+        <w:t xml:space="preserve">Figure </w:t>
+      </w:r>
+      <w:r>
+        <w:t>25.6</w:t>
+      </w:r>
+      <w:r>
+        <w:t xml:space="preserve"> Our new test template is now available in the Create Unit Test Project dialog box.</w:t>
       </w:r>
     </w:p>
     <w:p>
@@ -1702,7 +1922,11 @@
         <w:pStyle w:val="Head1"/>
       </w:pPr>
       <w:r>
-        <w:t>6.6 Summary</w:t>
+        <w:lastRenderedPageBreak/>
+        <w:t>25.3</w:t>
+      </w:r>
+      <w:r>
+        <w:t xml:space="preserve"> Summary</w:t>
       </w:r>
     </w:p>
     <w:p>
@@ -1710,121 +1934,24 @@
         <w:pStyle w:val="Body1"/>
       </w:pPr>
       <w:r>
-        <w:t xml:space="preserve">In this chapter, you have seen some of the extension points in the ASP.NET MVC Framework. You learned how to create a custom </w:t>
-      </w:r>
-      <w:r>
-        <w:rPr>
-          <w:rStyle w:val="CodeinText"/>
-        </w:rPr>
-        <w:t>IRouteHandler</w:t>
-      </w:r>
-      <w:r>
-        <w:t xml:space="preserve">, to add behavior surrounding the life of MVC requests. You learned how to create custom base controllers to encapsulate and reuse functionality. You also learned how to leverage Dependency Injection and custom controller factories for building these controllers. To accommodate cross controller concerns, you learned how to use attributes to decorate actions with custom behaviors. We implemented a naïve view engine to demonstrate the moving parts, and also discovered how </w:t>
-      </w:r>
-      <w:r>
-        <w:lastRenderedPageBreak/>
-        <w:t>to customize Visual Studio to evolve with you as you adopt new styles for developing applications.</w:t>
-      </w:r>
-    </w:p>
-    <w:p>
-      <w:pPr>
-        <w:pStyle w:val="Body"/>
-      </w:pPr>
-      <w:r>
-        <w:t>Hopefully you noticed how easy it was to extend the framework. Because most objects that you interact with are either interfaces or abstract base classes, the framework allows you to completely (or almost completely) substitute behavior for your own. At this level of flexibility the ASP.NET MVC Framework shines. Running parallel to the ASP.NET MVC project is the open source project called MvcContrib (</w:t>
-      </w:r>
-      <w:hyperlink r:id="rId15" w:history="1">
-        <w:r>
-          <w:rPr>
-            <w:rStyle w:val="Hyperlink"/>
-          </w:rPr>
-          <w:t>http://mvccontrib.org</w:t>
-        </w:r>
-      </w:hyperlink>
-      <w:r>
-        <w:t>). This is the playground for customizations and extensions that people find useful. Your authors recommend that you examine MvcContrib regularly for extensions that might be useful to you (and contribute back if they would be useful to others!).</w:t>
-      </w:r>
-    </w:p>
-    <w:p>
-      <w:pPr>
-        <w:pStyle w:val="Body"/>
-      </w:pPr>
-      <w:r>
-        <w:t>The next chapter will use some of these extension points and cover tools and techniques for letting the framework scale in the face of complex web applications.</w:t>
-      </w:r>
-    </w:p>
-    <w:p>
-      <w:pPr>
-        <w:pStyle w:val="Body"/>
-      </w:pPr>
-    </w:p>
-    <w:p>
-      <w:pPr>
-        <w:pStyle w:val="Body"/>
-        <w:rPr>
-          <w:noProof/>
-        </w:rPr>
-        <w:sectPr>
-          <w:headerReference w:type="even" r:id="rId16"/>
-          <w:headerReference w:type="default" r:id="rId17"/>
-          <w:footerReference w:type="even" r:id="rId18"/>
-          <w:footerReference w:type="default" r:id="rId19"/>
-          <w:footerReference w:type="first" r:id="rId20"/>
-          <w:footnotePr>
-            <w:numRestart w:val="eachSect"/>
-          </w:footnotePr>
-          <w:type w:val="continuous"/>
-          <w:pgSz w:w="10627" w:h="13320" w:code="13"/>
-          <w:pgMar w:top="1800" w:right="1080" w:bottom="1080" w:left="1987" w:header="720" w:footer="720" w:gutter="0"/>
-          <w:pgNumType w:start="1" w:chapSep="period"/>
-          <w:cols w:space="0"/>
-          <w:noEndnote/>
-        </w:sectPr>
-      </w:pPr>
-      <w:r>
-        <w:fldChar w:fldCharType="begin"/>
-      </w:r>
-      <w:r>
-        <w:instrText xml:space="preserve"> INDEX \c "2" </w:instrText>
-      </w:r>
-      <w:r>
-        <w:fldChar w:fldCharType="separate"/>
-      </w:r>
-    </w:p>
-    <w:p>
-      <w:pPr>
-        <w:pStyle w:val="Body"/>
-        <w:rPr>
-          <w:noProof/>
-        </w:rPr>
-        <w:sectPr>
-          <w:footnotePr>
-            <w:numRestart w:val="eachSect"/>
-          </w:footnotePr>
-          <w:type w:val="continuous"/>
-          <w:pgSz w:w="10627" w:h="13320" w:code="13"/>
-          <w:pgMar w:top="1800" w:right="1080" w:bottom="1080" w:left="1987" w:header="720" w:footer="720" w:gutter="0"/>
-          <w:pgNumType w:start="1" w:chapSep="period"/>
-          <w:cols w:num="2" w:space="720"/>
-          <w:noEndnote/>
-        </w:sectPr>
-      </w:pPr>
-    </w:p>
-    <w:p>
-      <w:pPr>
-        <w:pStyle w:val="Body"/>
-      </w:pPr>
-      <w:r>
-        <w:lastRenderedPageBreak/>
-        <w:fldChar w:fldCharType="end"/>
-      </w:r>
-    </w:p>
-    <w:p>
-      <w:pPr>
-        <w:pStyle w:val="COChapterNumber"/>
-      </w:pPr>
+        <w:t xml:space="preserve">In this chapter, you have seen some of the </w:t>
+      </w:r>
+      <w:r>
+        <w:t xml:space="preserve">ways to modify Visual Studio as it relates to </w:t>
+      </w:r>
+      <w:r>
+        <w:t xml:space="preserve">the ASP.NET MVC Framework. </w:t>
+      </w:r>
+      <w:r>
+        <w:t>You have seen how to leverage the built-in T4 templates to create controllers and actions.  You have also seen how to modify and create new T4 templates for new and interesting types of code files.  You have also seen how to create and install custom test project templates.  The industry will never standardize on a single test framework.  You now know the steps necessary to create and install the test template that you need for your project.  Now that we have seen how to customize Visual Studio, the next chapter will cover some best practices to apply while working with ASP.NET MVC.</w:t>
+      </w:r>
     </w:p>
     <w:sectPr>
+      <w:headerReference w:type="even" r:id="rId15"/>
+      <w:headerReference w:type="default" r:id="rId16"/>
+      <w:footerReference w:type="even" r:id="rId17"/>
+      <w:footerReference w:type="default" r:id="rId18"/>
+      <w:footerReference w:type="first" r:id="rId19"/>
       <w:footnotePr>
         <w:numRestart w:val="eachSect"/>
       </w:footnotePr>
@@ -1977,7 +2104,7 @@
         <w:rPr>
           <w:noProof/>
         </w:rPr>
-        <w:t>6</w:t>
+        <w:t>10</w:t>
       </w:r>
     </w:fldSimple>
     <w:r>
@@ -2062,7 +2189,7 @@
         <w:rPr>
           <w:noProof/>
         </w:rPr>
-        <w:t>5</w:t>
+        <w:t>9</w:t>
       </w:r>
     </w:fldSimple>
   </w:p>
@@ -3364,6 +3491,119 @@
     </w:lvl>
   </w:abstractNum>
   <w:abstractNum w:abstractNumId="20">
+    <w:nsid w:val="56276C49"/>
+    <w:multiLevelType w:val="hybridMultilevel"/>
+    <w:tmpl w:val="E5EE83C6"/>
+    <w:lvl w:ilvl="0" w:tplc="04090001">
+      <w:start w:val="1"/>
+      <w:numFmt w:val="bullet"/>
+      <w:lvlText w:val=""/>
+      <w:lvlJc w:val="left"/>
+      <w:pPr>
+        <w:ind w:left="990" w:hanging="360"/>
+      </w:pPr>
+      <w:rPr>
+        <w:rFonts w:ascii="Symbol" w:hAnsi="Symbol" w:hint="default"/>
+      </w:rPr>
+    </w:lvl>
+    <w:lvl w:ilvl="1" w:tplc="04090003" w:tentative="1">
+      <w:start w:val="1"/>
+      <w:numFmt w:val="bullet"/>
+      <w:lvlText w:val="o"/>
+      <w:lvlJc w:val="left"/>
+      <w:pPr>
+        <w:ind w:left="1710" w:hanging="360"/>
+      </w:pPr>
+      <w:rPr>
+        <w:rFonts w:ascii="Courier New" w:hAnsi="Courier New" w:cs="Courier New" w:hint="default"/>
+      </w:rPr>
+    </w:lvl>
+    <w:lvl w:ilvl="2" w:tplc="04090005" w:tentative="1">
+      <w:start w:val="1"/>
+      <w:numFmt w:val="bullet"/>
+      <w:lvlText w:val=""/>
+      <w:lvlJc w:val="left"/>
+      <w:pPr>
+        <w:ind w:left="2430" w:hanging="360"/>
+      </w:pPr>
+      <w:rPr>
+        <w:rFonts w:ascii="Wingdings" w:hAnsi="Wingdings" w:hint="default"/>
+      </w:rPr>
+    </w:lvl>
+    <w:lvl w:ilvl="3" w:tplc="04090001" w:tentative="1">
+      <w:start w:val="1"/>
+      <w:numFmt w:val="bullet"/>
+      <w:lvlText w:val=""/>
+      <w:lvlJc w:val="left"/>
+      <w:pPr>
+        <w:ind w:left="3150" w:hanging="360"/>
+      </w:pPr>
+      <w:rPr>
+        <w:rFonts w:ascii="Symbol" w:hAnsi="Symbol" w:hint="default"/>
+      </w:rPr>
+    </w:lvl>
+    <w:lvl w:ilvl="4" w:tplc="04090003" w:tentative="1">
+      <w:start w:val="1"/>
+      <w:numFmt w:val="bullet"/>
+      <w:lvlText w:val="o"/>
+      <w:lvlJc w:val="left"/>
+      <w:pPr>
+        <w:ind w:left="3870" w:hanging="360"/>
+      </w:pPr>
+      <w:rPr>
+        <w:rFonts w:ascii="Courier New" w:hAnsi="Courier New" w:cs="Courier New" w:hint="default"/>
+      </w:rPr>
+    </w:lvl>
+    <w:lvl w:ilvl="5" w:tplc="04090005" w:tentative="1">
+      <w:start w:val="1"/>
+      <w:numFmt w:val="bullet"/>
+      <w:lvlText w:val=""/>
+      <w:lvlJc w:val="left"/>
+      <w:pPr>
+        <w:ind w:left="4590" w:hanging="360"/>
+      </w:pPr>
+      <w:rPr>
+        <w:rFonts w:ascii="Wingdings" w:hAnsi="Wingdings" w:hint="default"/>
+      </w:rPr>
+    </w:lvl>
+    <w:lvl w:ilvl="6" w:tplc="04090001" w:tentative="1">
+      <w:start w:val="1"/>
+      <w:numFmt w:val="bullet"/>
+      <w:lvlText w:val=""/>
+      <w:lvlJc w:val="left"/>
+      <w:pPr>
+        <w:ind w:left="5310" w:hanging="360"/>
+      </w:pPr>
+      <w:rPr>
+        <w:rFonts w:ascii="Symbol" w:hAnsi="Symbol" w:hint="default"/>
+      </w:rPr>
+    </w:lvl>
+    <w:lvl w:ilvl="7" w:tplc="04090003" w:tentative="1">
+      <w:start w:val="1"/>
+      <w:numFmt w:val="bullet"/>
+      <w:lvlText w:val="o"/>
+      <w:lvlJc w:val="left"/>
+      <w:pPr>
+        <w:ind w:left="6030" w:hanging="360"/>
+      </w:pPr>
+      <w:rPr>
+        <w:rFonts w:ascii="Courier New" w:hAnsi="Courier New" w:cs="Courier New" w:hint="default"/>
+      </w:rPr>
+    </w:lvl>
+    <w:lvl w:ilvl="8" w:tplc="04090005" w:tentative="1">
+      <w:start w:val="1"/>
+      <w:numFmt w:val="bullet"/>
+      <w:lvlText w:val=""/>
+      <w:lvlJc w:val="left"/>
+      <w:pPr>
+        <w:ind w:left="6750" w:hanging="360"/>
+      </w:pPr>
+      <w:rPr>
+        <w:rFonts w:ascii="Wingdings" w:hAnsi="Wingdings" w:hint="default"/>
+      </w:rPr>
+    </w:lvl>
+  </w:abstractNum>
+  <w:abstractNum w:abstractNumId="21">
     <w:nsid w:val="5A8B51CD"/>
     <w:multiLevelType w:val="hybridMultilevel"/>
     <w:tmpl w:val="855EEB68"/>
@@ -3504,7 +3744,7 @@
       </w:rPr>
     </w:lvl>
   </w:abstractNum>
-  <w:abstractNum w:abstractNumId="21">
+  <w:abstractNum w:abstractNumId="22">
     <w:nsid w:val="66447E7E"/>
     <w:multiLevelType w:val="multilevel"/>
     <w:tmpl w:val="0409001D"/>
@@ -3617,7 +3857,7 @@
       </w:pPr>
     </w:lvl>
   </w:abstractNum>
-  <w:abstractNum w:abstractNumId="22">
+  <w:abstractNum w:abstractNumId="23">
     <w:nsid w:val="7AF610D3"/>
     <w:multiLevelType w:val="multilevel"/>
     <w:tmpl w:val="0409001D"/>
@@ -3797,16 +4037,16 @@
     <w:abstractNumId w:val="17"/>
   </w:num>
   <w:num w:numId="23">
-    <w:abstractNumId w:val="20"/>
+    <w:abstractNumId w:val="21"/>
   </w:num>
   <w:num w:numId="24">
     <w:abstractNumId w:val="15"/>
   </w:num>
   <w:num w:numId="25">
-    <w:abstractNumId w:val="21"/>
+    <w:abstractNumId w:val="22"/>
   </w:num>
   <w:num w:numId="26">
-    <w:abstractNumId w:val="22"/>
+    <w:abstractNumId w:val="23"/>
   </w:num>
   <w:num w:numId="27">
     <w:abstractNumId w:val="14"/>
@@ -3846,6 +4086,9 @@
   </w:num>
   <w:num w:numId="39">
     <w:abstractNumId w:val="10"/>
+  </w:num>
+  <w:num w:numId="40">
+    <w:abstractNumId w:val="20"/>
   </w:num>
   <w:numIdMacAtCleanup w:val="3"/>
 </w:numbering>
@@ -4309,6 +4552,7 @@
   <w:style w:type="character" w:default="1" w:styleId="DefaultParagraphFont">
     <w:name w:val="Default Paragraph Font"/>
     <w:uiPriority w:val="1"/>
+    <w:semiHidden/>
     <w:unhideWhenUsed/>
   </w:style>
   <w:style w:type="table" w:default="1" w:styleId="TableNormal">

</xml_diff>

<commit_message>
responded to chapter 25 TE comments - fixed T4 templates
</commit_message>
<xml_diff>
--- a/manuscript/Chapter25/MVC2iA_CH_25.docx
+++ b/manuscript/Chapter25/MVC2iA_CH_25.docx
@@ -7,6 +7,7 @@
         <w:pStyle w:val="COChapterNumber"/>
       </w:pPr>
       <w:commentRangeStart w:id="0"/>
+      <w:commentRangeStart w:id="1"/>
       <w:r>
         <w:t>25</w:t>
       </w:r>
@@ -22,6 +23,18 @@
         </w:rPr>
         <w:commentReference w:id="0"/>
       </w:r>
+      <w:commentRangeEnd w:id="1"/>
+      <w:r>
+        <w:rPr>
+          <w:rStyle w:val="CommentReference"/>
+          <w:rFonts w:ascii="Times New Roman" w:hAnsi="Times New Roman"/>
+          <w:b w:val="0"/>
+          <w:i w:val="0"/>
+          <w:color w:val="000000"/>
+          <w:spacing w:val="0"/>
+        </w:rPr>
+        <w:commentReference w:id="1"/>
+      </w:r>
     </w:p>
     <w:p>
       <w:pPr>
@@ -161,34 +174,15 @@
       <w:r>
         <w:t xml:space="preserve">T4 is a little-known feature of Visual Studio </w:t>
       </w:r>
-      <w:del w:id="1" w:author="JSkinner" w:date="2010-03-07T11:55:00Z">
-        <w:r>
-          <w:delText xml:space="preserve">called </w:delText>
-        </w:r>
-      </w:del>
-      <w:ins w:id="2" w:author="JSkinner" w:date="2010-03-07T11:55:00Z">
-        <w:r>
-          <w:t xml:space="preserve">that stands for </w:t>
-        </w:r>
-      </w:ins>
-      <w:del w:id="3" w:author="JSkinner" w:date="2010-03-07T11:55:00Z">
-        <w:r>
-          <w:delText xml:space="preserve">Templated Text </w:delText>
-        </w:r>
-      </w:del>
-      <w:ins w:id="4" w:author="JSkinner" w:date="2010-03-07T11:55:00Z">
-        <w:r>
-          <w:t xml:space="preserve">Text Template </w:t>
-        </w:r>
-      </w:ins>
+      <w:r>
+        <w:t xml:space="preserve">that stands for </w:t>
+      </w:r>
+      <w:r>
+        <w:t xml:space="preserve">Text Template </w:t>
+      </w:r>
       <w:r>
         <w:t>Transformation Toolkit</w:t>
       </w:r>
-      <w:del w:id="5" w:author="JSkinner" w:date="2010-03-07T11:55:00Z">
-        <w:r>
-          <w:delText xml:space="preserve"> (T4)</w:delText>
-        </w:r>
-      </w:del>
       <w:r>
         <w:fldChar w:fldCharType="begin"/>
       </w:r>
@@ -199,7 +193,13 @@
         <w:fldChar w:fldCharType="end"/>
       </w:r>
       <w:r>
-        <w:t xml:space="preserve">. It is a code generation toolkit.  Its templates allow you to customize how files are generated using a familiar syntax.  </w:t>
+        <w:t>. It is a code generation toolkit.  Its templates allow you to customize how files are generated using a familiar syntax.</w:t>
+      </w:r>
+      <w:r>
+        <w:t xml:space="preserve">  Chapter 21 covered T4MVC, which is a set of T4 extensions provided by the CodePlex Foundationk project, MvcContrib.</w:t>
+      </w:r>
+      <w:r>
+        <w:t xml:space="preserve">  </w:t>
       </w:r>
       <w:r>
         <w:t>Under the covers, when you install ASP.NET MVC on top of Visual Studio, you get templates for adding items such as areas, views, and controllers.  For instance, i</w:t>
@@ -217,7 +217,11 @@
         <w:t>25.1</w:t>
       </w:r>
       <w:r>
-        <w:t xml:space="preserve">. In this dialog, you can choose the name of the view, the view model type, and the master page. If you select a strongly typed view, you have the option of choosing an automatic view template. The options are Empty, List, Create, Details, Delete. Figure </w:t>
+        <w:t xml:space="preserve">. In this dialog, you can choose the name of the view, the view model type, and the master page. If you select a strongly typed view, you have the option of choosing an </w:t>
+      </w:r>
+      <w:r>
+        <w:lastRenderedPageBreak/>
+        <w:t xml:space="preserve">automatic view template. The options are Empty, List, Create, Details, Delete. Figure </w:t>
       </w:r>
       <w:r>
         <w:t>25.1</w:t>
@@ -242,9 +246,7 @@
       <w:r>
         <w:rPr>
           <w:noProof/>
-          <w:lang w:val="en-GB" w:eastAsia="en-GB"/>
         </w:rPr>
-        <w:lastRenderedPageBreak/>
         <w:drawing>
           <wp:inline distT="0" distB="0" distL="0" distR="0">
             <wp:extent cx="4218305" cy="4162425"/>
@@ -323,7 +325,15 @@
         <w:t>View Content</w:t>
       </w:r>
       <w:r>
-        <w:t xml:space="preserve"> dropdown list are T4 templates that are located in </w:t>
+        <w:t xml:space="preserve"> dropdown list are T4 templates that are located</w:t>
+      </w:r>
+      <w:ins w:id="2" w:author="Jeffrey" w:date="2010-03-23T22:04:00Z">
+        <w:r>
+          <w:t xml:space="preserve"> on 64-bit system</w:t>
+        </w:r>
+      </w:ins>
+      <w:r>
+        <w:t xml:space="preserve"> in </w:t>
       </w:r>
     </w:p>
     <w:p>
@@ -333,13 +343,41 @@
           <w:rStyle w:val="CodeinText"/>
         </w:rPr>
       </w:pPr>
+      <w:ins w:id="3" w:author="Jeffrey" w:date="2010-03-23T22:15:00Z">
+        <w:r>
+          <w:rPr>
+            <w:rStyle w:val="CodeinText"/>
+          </w:rPr>
+          <w:t>C:\Program Files (x86)\Microsoft Visual Studio 9.0\Common7\IDE\ItemTemplates\CSharp\Web\MVC 2\CodeTemplates</w:t>
+        </w:r>
+      </w:ins>
+      <w:commentRangeStart w:id="4"/>
+      <w:commentRangeStart w:id="5"/>
       <w:commentRangeStart w:id="6"/>
-      <w:r>
-        <w:rPr>
-          <w:rStyle w:val="CodeinText"/>
-        </w:rPr>
-        <w:t>C:\Program Files (x86)\</w:t>
-      </w:r>
+      <w:del w:id="7" w:author="Jeffrey" w:date="2010-03-23T22:15:00Z">
+        <w:r>
+          <w:rPr>
+            <w:rStyle w:val="CodeinText"/>
+          </w:rPr>
+          <w:delText>C:\Program Files (x86)\</w:delText>
+        </w:r>
+        <w:commentRangeEnd w:id="4"/>
+        <w:r>
+          <w:rPr>
+            <w:rStyle w:val="CommentReference"/>
+            <w:rFonts w:ascii="Times New Roman" w:hAnsi="Times New Roman"/>
+          </w:rPr>
+          <w:commentReference w:id="4"/>
+        </w:r>
+        <w:commentRangeEnd w:id="5"/>
+        <w:r>
+          <w:rPr>
+            <w:rStyle w:val="CommentReference"/>
+            <w:rFonts w:ascii="Times New Roman" w:hAnsi="Times New Roman"/>
+          </w:rPr>
+          <w:commentReference w:id="5"/>
+        </w:r>
+      </w:del>
       <w:commentRangeEnd w:id="6"/>
       <w:r>
         <w:rPr>
@@ -348,12 +386,14 @@
         </w:rPr>
         <w:commentReference w:id="6"/>
       </w:r>
-      <w:r>
-        <w:rPr>
-          <w:rStyle w:val="CodeinText"/>
-        </w:rPr>
-        <w:t>Microsoft Visual Studio 9.0\Common7\IDE\ItemTemplates</w:t>
-      </w:r>
+      <w:del w:id="8" w:author="Jeffrey" w:date="2010-03-23T22:15:00Z">
+        <w:r>
+          <w:rPr>
+            <w:rStyle w:val="CodeinText"/>
+          </w:rPr>
+          <w:delText>Microsoft Visual Studio 9.0\Common7\IDE\ItemTemplates</w:delText>
+        </w:r>
+      </w:del>
     </w:p>
     <w:p>
       <w:pPr>
@@ -366,14 +406,14 @@
           <w:rFonts w:ascii="Times New Roman" w:hAnsi="Times New Roman"/>
           <w:vanish/>
         </w:rPr>
-        <w:commentReference w:id="7"/>
+        <w:commentReference w:id="9"/>
       </w:r>
       <w:r>
         <w:rPr>
           <w:rStyle w:val="CommentReference"/>
           <w:rFonts w:ascii="Times New Roman" w:hAnsi="Times New Roman"/>
         </w:rPr>
-        <w:commentReference w:id="8"/>
+        <w:commentReference w:id="10"/>
       </w:r>
       <w:r>
         <w:t xml:space="preserve">If we press Add, we’re given a complete form, generated for us by Visual Studio using the default template. Our view now looks like listing </w:t>
@@ -395,7 +435,8 @@
       <w:r>
         <w:t xml:space="preserve"> </w:t>
       </w:r>
-      <w:commentRangeStart w:id="9"/>
+      <w:commentRangeStart w:id="11"/>
+      <w:commentRangeStart w:id="12"/>
       <w:r>
         <w:t xml:space="preserve">The autogenerated </w:t>
       </w:r>
@@ -417,7 +458,7 @@
       <w:r>
         <w:t xml:space="preserve"> object</w:t>
       </w:r>
-      <w:commentRangeEnd w:id="9"/>
+      <w:commentRangeEnd w:id="11"/>
       <w:r>
         <w:rPr>
           <w:rStyle w:val="CommentReference"/>
@@ -425,14 +466,25 @@
           <w:b w:val="0"/>
           <w:color w:val="000000"/>
         </w:rPr>
-        <w:commentReference w:id="9"/>
-      </w:r>
-    </w:p>
-    <w:p>
-      <w:pPr>
-        <w:pStyle w:val="Code"/>
-      </w:pPr>
-      <w:r>
+        <w:commentReference w:id="11"/>
+      </w:r>
+      <w:commentRangeEnd w:id="12"/>
+      <w:r>
+        <w:rPr>
+          <w:rStyle w:val="CommentReference"/>
+          <w:rFonts w:ascii="Times New Roman" w:hAnsi="Times New Roman"/>
+          <w:b w:val="0"/>
+          <w:color w:val="000000"/>
+        </w:rPr>
+        <w:commentReference w:id="12"/>
+      </w:r>
+    </w:p>
+    <w:p>
+      <w:pPr>
+        <w:pStyle w:val="Code"/>
+      </w:pPr>
+      <w:r>
+        <w:lastRenderedPageBreak/>
         <w:t>&lt;%@ Page Title="" Language="C#" MasterPageFile="~/Views/Shared/Site.Master"</w:t>
       </w:r>
     </w:p>
@@ -473,1624 +525,487 @@
         <w:pStyle w:val="Code"/>
       </w:pPr>
       <w:r>
+        <w:t>&lt;/asp:Content&gt;</w:t>
+      </w:r>
+    </w:p>
+    <w:p>
+      <w:pPr>
+        <w:pStyle w:val="Code"/>
+      </w:pPr>
+      <w:r>
+        <w:t>&lt;asp:Content ID="Content2" ContentPlaceHolderID="MainContent" runat="server"&gt;</w:t>
+      </w:r>
+    </w:p>
+    <w:p>
+      <w:pPr>
+        <w:pStyle w:val="Code"/>
+      </w:pPr>
+      <w:r>
+        <w:t>&lt;h2&gt;Create&lt;/h2&gt;</w:t>
+      </w:r>
+    </w:p>
+    <w:p>
+      <w:pPr>
+        <w:pStyle w:val="Code"/>
+      </w:pPr>
+    </w:p>
+    <w:p>
+      <w:pPr>
+        <w:pStyle w:val="Code"/>
+      </w:pPr>
+      <w:r>
+        <w:t xml:space="preserve"> &lt;% using (Html.BeginForm()) {%&gt;                                      #2</w:t>
+      </w:r>
+    </w:p>
+    <w:p>
+      <w:pPr>
+        <w:pStyle w:val="Code"/>
+      </w:pPr>
+      <w:r>
+        <w:t xml:space="preserve">  &lt;%= Html.ValidationSummary(true) %&gt;</w:t>
+      </w:r>
+    </w:p>
+    <w:p>
+      <w:pPr>
+        <w:pStyle w:val="Code"/>
+      </w:pPr>
+    </w:p>
+    <w:p>
+      <w:pPr>
+        <w:pStyle w:val="Code"/>
+        <w:ind w:left="0"/>
+      </w:pPr>
+      <w:r>
+        <w:t xml:space="preserve">     &lt;fieldset&gt;</w:t>
+      </w:r>
+    </w:p>
+    <w:p>
+      <w:pPr>
+        <w:pStyle w:val="Code"/>
+        <w:ind w:left="0"/>
+      </w:pPr>
+      <w:r>
+        <w:t xml:space="preserve">         &lt;legend&gt;Fields&lt;/legend&gt;</w:t>
+      </w:r>
+    </w:p>
+    <w:p>
+      <w:pPr>
+        <w:pStyle w:val="Code"/>
+        <w:ind w:left="0"/>
+      </w:pPr>
+      <w:r>
+        <w:t xml:space="preserve">         </w:t>
+      </w:r>
+    </w:p>
+    <w:p>
+      <w:pPr>
+        <w:pStyle w:val="Code"/>
+        <w:ind w:left="0"/>
+      </w:pPr>
+      <w:r>
+        <w:t xml:space="preserve">         &lt;div class="editor-label"&gt;</w:t>
+      </w:r>
+    </w:p>
+    <w:p>
+      <w:pPr>
+        <w:pStyle w:val="Code"/>
+        <w:ind w:left="0"/>
+      </w:pPr>
+      <w:r>
+        <w:t xml:space="preserve">             &lt;%= Html.LabelFor(model =&gt; model.Id) %&gt;</w:t>
+      </w:r>
+    </w:p>
+    <w:p>
+      <w:pPr>
+        <w:pStyle w:val="Code"/>
+        <w:ind w:left="0"/>
+      </w:pPr>
+      <w:r>
+        <w:t xml:space="preserve">         &lt;/div&gt;</w:t>
+      </w:r>
+    </w:p>
+    <w:p>
+      <w:pPr>
+        <w:pStyle w:val="Code"/>
+        <w:ind w:left="0"/>
+      </w:pPr>
+      <w:r>
+        <w:t xml:space="preserve">         &lt;div class="editor-field"&gt;</w:t>
+      </w:r>
+    </w:p>
+    <w:p>
+      <w:pPr>
+        <w:pStyle w:val="Code"/>
+        <w:ind w:left="0"/>
+      </w:pPr>
+      <w:r>
+        <w:t xml:space="preserve">             &lt;%= Html.TextBoxFor(model =&gt; model.Id) %&gt;</w:t>
+      </w:r>
+    </w:p>
+    <w:p>
+      <w:pPr>
+        <w:pStyle w:val="Code"/>
+        <w:ind w:left="0"/>
+      </w:pPr>
+      <w:r>
+        <w:t xml:space="preserve">             &lt;%= Html.ValidationMessageFor(model =&gt; model.Id) %&gt;          #3</w:t>
+      </w:r>
+    </w:p>
+    <w:p>
+      <w:pPr>
+        <w:pStyle w:val="Code"/>
+        <w:ind w:left="0"/>
+      </w:pPr>
+      <w:r>
+        <w:t xml:space="preserve">         &lt;/div&gt;</w:t>
+      </w:r>
+    </w:p>
+    <w:p>
+      <w:pPr>
+        <w:pStyle w:val="Code"/>
+        <w:ind w:left="0"/>
+      </w:pPr>
+      <w:r>
+        <w:t xml:space="preserve">         </w:t>
+      </w:r>
+    </w:p>
+    <w:p>
+      <w:pPr>
+        <w:pStyle w:val="Code"/>
+        <w:ind w:left="0"/>
+      </w:pPr>
+      <w:r>
+        <w:t xml:space="preserve">         &lt;div class="editor-label"&gt;</w:t>
+      </w:r>
+    </w:p>
+    <w:p>
+      <w:pPr>
+        <w:pStyle w:val="Code"/>
+        <w:ind w:left="0"/>
+      </w:pPr>
+      <w:r>
+        <w:t xml:space="preserve">             &lt;%= Html.LabelFor(model =&gt; model.Name) %&gt;</w:t>
+      </w:r>
+    </w:p>
+    <w:p>
+      <w:pPr>
+        <w:pStyle w:val="Code"/>
+        <w:ind w:left="0"/>
+      </w:pPr>
+      <w:r>
+        <w:t xml:space="preserve">         &lt;/div&gt;</w:t>
+      </w:r>
+    </w:p>
+    <w:p>
+      <w:pPr>
+        <w:pStyle w:val="Code"/>
+        <w:ind w:left="0"/>
+      </w:pPr>
+      <w:r>
+        <w:t xml:space="preserve">         &lt;div class="editor-field"&gt;</w:t>
+      </w:r>
+    </w:p>
+    <w:p>
+      <w:pPr>
+        <w:pStyle w:val="Code"/>
+        <w:ind w:left="0"/>
+      </w:pPr>
+      <w:r>
+        <w:t xml:space="preserve">             &lt;%= Html.TextBoxFor(model =&gt; model.Name) %&gt;</w:t>
+      </w:r>
+    </w:p>
+    <w:p>
+      <w:pPr>
+        <w:pStyle w:val="Code"/>
+        <w:ind w:left="0"/>
+      </w:pPr>
+      <w:r>
+        <w:t xml:space="preserve">             &lt;%= Html.ValidationMessageFor(model =&gt; model.Name) %&gt;        #3</w:t>
+      </w:r>
+    </w:p>
+    <w:p>
+      <w:pPr>
+        <w:pStyle w:val="Code"/>
+        <w:ind w:left="0"/>
+      </w:pPr>
+      <w:r>
+        <w:t xml:space="preserve">         &lt;/div&gt;</w:t>
+      </w:r>
+    </w:p>
+    <w:p>
+      <w:pPr>
+        <w:pStyle w:val="Code"/>
+        <w:ind w:left="0"/>
+      </w:pPr>
+      <w:r>
+        <w:t xml:space="preserve">         </w:t>
+      </w:r>
+    </w:p>
+    <w:p>
+      <w:pPr>
+        <w:pStyle w:val="Code"/>
+        <w:ind w:left="0"/>
+      </w:pPr>
+      <w:r>
+        <w:t xml:space="preserve">         &lt;div class="editor-label"&gt;</w:t>
+      </w:r>
+    </w:p>
+    <w:p>
+      <w:pPr>
+        <w:pStyle w:val="Code"/>
+        <w:ind w:left="0"/>
+      </w:pPr>
+      <w:r>
+        <w:t xml:space="preserve">             &lt;%= Html.LabelFor(model =&gt; model.Description) %&gt;</w:t>
+      </w:r>
+    </w:p>
+    <w:p>
+      <w:pPr>
+        <w:pStyle w:val="Code"/>
+        <w:ind w:left="0"/>
+      </w:pPr>
+      <w:r>
+        <w:t xml:space="preserve">         &lt;/div&gt;</w:t>
+      </w:r>
+    </w:p>
+    <w:p>
+      <w:pPr>
+        <w:pStyle w:val="Code"/>
+        <w:ind w:left="0"/>
+      </w:pPr>
+      <w:r>
+        <w:t xml:space="preserve">         &lt;div class="editor-field"&gt;</w:t>
+      </w:r>
+    </w:p>
+    <w:p>
+      <w:pPr>
+        <w:pStyle w:val="Code"/>
+        <w:ind w:left="0"/>
+      </w:pPr>
+      <w:r>
+        <w:t xml:space="preserve">             &lt;%= Html.TextBoxFor(model =&gt; model.Description) %&gt;</w:t>
+      </w:r>
+    </w:p>
+    <w:p>
+      <w:pPr>
+        <w:pStyle w:val="Code"/>
+        <w:ind w:left="0"/>
+      </w:pPr>
+      <w:r>
+        <w:t xml:space="preserve">             &lt;%= Html.ValidationMessageFor(model =&gt; model.Description) %&gt; #3</w:t>
+      </w:r>
+    </w:p>
+    <w:p>
+      <w:pPr>
+        <w:pStyle w:val="Code"/>
+        <w:ind w:left="0"/>
+      </w:pPr>
+      <w:r>
+        <w:t xml:space="preserve">         &lt;/div&gt;</w:t>
+      </w:r>
+    </w:p>
+    <w:p>
+      <w:pPr>
+        <w:pStyle w:val="Code"/>
+        <w:ind w:left="0"/>
+      </w:pPr>
+      <w:r>
+        <w:t xml:space="preserve">         </w:t>
+      </w:r>
+    </w:p>
+    <w:p>
+      <w:pPr>
+        <w:pStyle w:val="Code"/>
+        <w:ind w:left="0"/>
+      </w:pPr>
+      <w:r>
+        <w:t xml:space="preserve">         &lt;div class="editor-label"&gt;</w:t>
+      </w:r>
+    </w:p>
+    <w:p>
+      <w:pPr>
+        <w:pStyle w:val="Code"/>
+        <w:ind w:left="0"/>
+      </w:pPr>
+      <w:r>
+        <w:t xml:space="preserve">             &lt;%= Html.LabelFor(model =&gt; model.ActiveDate) %&gt;</w:t>
+      </w:r>
+    </w:p>
+    <w:p>
+      <w:pPr>
+        <w:pStyle w:val="Code"/>
+        <w:ind w:left="0"/>
+      </w:pPr>
+      <w:r>
+        <w:t xml:space="preserve">         &lt;/div&gt;</w:t>
+      </w:r>
+    </w:p>
+    <w:p>
+      <w:pPr>
+        <w:pStyle w:val="Code"/>
+        <w:ind w:left="0"/>
+      </w:pPr>
+      <w:r>
+        <w:t xml:space="preserve">         &lt;div class="editor-field"&gt;</w:t>
+      </w:r>
+    </w:p>
+    <w:p>
+      <w:pPr>
+        <w:pStyle w:val="Code"/>
+        <w:ind w:left="0"/>
+      </w:pPr>
+      <w:r>
+        <w:t xml:space="preserve">             &lt;%= Html.TextBoxFor(model =&gt; model.ActiveDate) %&gt;</w:t>
+      </w:r>
+    </w:p>
+    <w:p>
+      <w:pPr>
+        <w:pStyle w:val="Code"/>
+        <w:ind w:left="0"/>
+      </w:pPr>
+      <w:r>
+        <w:t xml:space="preserve">             &lt;%= Html.ValidationMessageFor(model =&gt; model.ActiveDate) %&gt;  #3</w:t>
+      </w:r>
+    </w:p>
+    <w:p>
+      <w:pPr>
+        <w:pStyle w:val="Code"/>
+        <w:ind w:left="0"/>
+      </w:pPr>
+      <w:r>
+        <w:t xml:space="preserve">         &lt;/div&gt;</w:t>
+      </w:r>
+    </w:p>
+    <w:p>
+      <w:pPr>
+        <w:pStyle w:val="Code"/>
+        <w:ind w:left="0"/>
+      </w:pPr>
+      <w:r>
+        <w:t xml:space="preserve">         </w:t>
+      </w:r>
+    </w:p>
+    <w:p>
+      <w:pPr>
+        <w:pStyle w:val="Code"/>
+        <w:ind w:left="0"/>
+      </w:pPr>
+      <w:r>
+        <w:t xml:space="preserve">         &lt;div class="editor-label"&gt;</w:t>
+      </w:r>
+    </w:p>
+    <w:p>
+      <w:pPr>
+        <w:pStyle w:val="Code"/>
+        <w:ind w:left="0"/>
+      </w:pPr>
+      <w:r>
+        <w:t xml:space="preserve">             &lt;%= Html.LabelFor(model =&gt; model.RetireDate) %&gt;</w:t>
+      </w:r>
+    </w:p>
+    <w:p>
+      <w:pPr>
+        <w:pStyle w:val="Code"/>
+        <w:ind w:left="0"/>
+      </w:pPr>
+      <w:r>
+        <w:t xml:space="preserve">         &lt;/div&gt;</w:t>
+      </w:r>
+    </w:p>
+    <w:p>
+      <w:pPr>
+        <w:pStyle w:val="Code"/>
+        <w:ind w:left="0"/>
+      </w:pPr>
+      <w:r>
+        <w:t xml:space="preserve">         &lt;div class="editor-field"&gt;</w:t>
+      </w:r>
+    </w:p>
+    <w:p>
+      <w:pPr>
+        <w:pStyle w:val="Code"/>
+        <w:ind w:left="0"/>
+      </w:pPr>
+      <w:r>
+        <w:t xml:space="preserve">             &lt;%= Html.TextBoxFor(model =&gt; model.RetireDate) %&gt;</w:t>
+      </w:r>
+    </w:p>
+    <w:p>
+      <w:pPr>
+        <w:pStyle w:val="Code"/>
+        <w:ind w:left="0"/>
+      </w:pPr>
+      <w:r>
+        <w:t xml:space="preserve">             &lt;%= Html.ValidationMessageFor(model =&gt; model.RetireDate) %&gt;   #3</w:t>
+      </w:r>
+    </w:p>
+    <w:p>
+      <w:pPr>
+        <w:pStyle w:val="Code"/>
+        <w:ind w:left="0"/>
+      </w:pPr>
+      <w:r>
+        <w:t xml:space="preserve">         &lt;/div&gt;</w:t>
+      </w:r>
+    </w:p>
+    <w:p>
+      <w:pPr>
+        <w:pStyle w:val="Code"/>
+        <w:ind w:left="0"/>
+      </w:pPr>
+      <w:r>
         <w:lastRenderedPageBreak/>
-        <w:t>&lt;/asp:Content&gt;</w:t>
-      </w:r>
-    </w:p>
-    <w:p>
-      <w:pPr>
-        <w:pStyle w:val="Code"/>
-      </w:pPr>
-      <w:r>
-        <w:t>&lt;asp:Content ID="Content2" ContentPlaceHolderID="MainContent" runat="server"&gt;</w:t>
-      </w:r>
-    </w:p>
-    <w:p>
-      <w:pPr>
-        <w:pStyle w:val="Code"/>
-        <w:rPr>
-          <w:ins w:id="10" w:author="JSkinner" w:date="2010-03-09T18:56:00Z"/>
-        </w:rPr>
-      </w:pPr>
-      <w:ins w:id="11" w:author="JSkinner" w:date="2010-03-09T18:56:00Z">
-        <w:r>
-          <w:t>&lt;h2&gt;Create&lt;/h2&gt;</w:t>
-        </w:r>
-      </w:ins>
-    </w:p>
-    <w:p>
-      <w:pPr>
-        <w:pStyle w:val="Code"/>
-        <w:rPr>
-          <w:ins w:id="12" w:author="JSkinner" w:date="2010-03-09T18:56:00Z"/>
-        </w:rPr>
-      </w:pPr>
-    </w:p>
-    <w:p>
-      <w:pPr>
-        <w:pStyle w:val="Code"/>
-        <w:rPr>
-          <w:ins w:id="13" w:author="JSkinner" w:date="2010-03-09T18:56:00Z"/>
-        </w:rPr>
-      </w:pPr>
-      <w:ins w:id="14" w:author="JSkinner" w:date="2010-03-09T18:56:00Z">
-        <w:r>
-          <w:t xml:space="preserve"> &lt;% using (Html.BeginForm()) {%&gt;</w:t>
-        </w:r>
-      </w:ins>
-      <w:ins w:id="15" w:author="JSkinner" w:date="2010-03-09T18:57:00Z">
-        <w:r>
-          <w:t xml:space="preserve">                              </w:t>
-        </w:r>
-      </w:ins>
-      <w:ins w:id="16" w:author="JSkinner" w:date="2010-03-09T19:00:00Z">
-        <w:r>
-          <w:t xml:space="preserve">       </w:t>
-        </w:r>
-      </w:ins>
-      <w:ins w:id="17" w:author="JSkinner" w:date="2010-03-09T18:57:00Z">
-        <w:r>
-          <w:t xml:space="preserve"> #2</w:t>
-        </w:r>
-      </w:ins>
-    </w:p>
-    <w:p>
-      <w:pPr>
-        <w:pStyle w:val="Code"/>
-        <w:rPr>
-          <w:ins w:id="18" w:author="JSkinner" w:date="2010-03-09T18:56:00Z"/>
-        </w:rPr>
-      </w:pPr>
-      <w:ins w:id="19" w:author="JSkinner" w:date="2010-03-09T18:56:00Z">
-        <w:r>
-          <w:t xml:space="preserve">  &lt;%= Html.ValidationSummary(true) %&gt;</w:t>
-        </w:r>
-      </w:ins>
-    </w:p>
-    <w:p>
-      <w:pPr>
-        <w:pStyle w:val="Code"/>
-        <w:rPr>
-          <w:ins w:id="20" w:author="JSkinner" w:date="2010-03-09T18:56:00Z"/>
-        </w:rPr>
-      </w:pPr>
+        <w:t xml:space="preserve">         </w:t>
+      </w:r>
     </w:p>
     <w:p>
       <w:pPr>
         <w:pStyle w:val="Code"/>
         <w:ind w:left="0"/>
-        <w:rPr>
-          <w:ins w:id="21" w:author="JSkinner" w:date="2010-03-09T18:56:00Z"/>
-        </w:rPr>
-        <w:pPrChange w:id="22" w:author="JSkinner" w:date="2010-03-09T18:58:00Z">
-          <w:pPr>
-            <w:pStyle w:val="Code"/>
-          </w:pPr>
-        </w:pPrChange>
-      </w:pPr>
-      <w:ins w:id="23" w:author="JSkinner" w:date="2010-03-09T18:56:00Z">
-        <w:r>
-          <w:t xml:space="preserve">     &lt;fieldset&gt;</w:t>
-        </w:r>
-      </w:ins>
+      </w:pPr>
+      <w:r>
+        <w:t xml:space="preserve">         &lt;p&gt;</w:t>
+      </w:r>
     </w:p>
     <w:p>
       <w:pPr>
         <w:pStyle w:val="Code"/>
         <w:ind w:left="0"/>
-        <w:rPr>
-          <w:ins w:id="24" w:author="JSkinner" w:date="2010-03-09T18:56:00Z"/>
-        </w:rPr>
-        <w:pPrChange w:id="25" w:author="JSkinner" w:date="2010-03-09T18:58:00Z">
-          <w:pPr>
-            <w:pStyle w:val="Code"/>
-          </w:pPr>
-        </w:pPrChange>
-      </w:pPr>
-      <w:ins w:id="26" w:author="JSkinner" w:date="2010-03-09T18:56:00Z">
-        <w:r>
-          <w:t xml:space="preserve">         &lt;legend&gt;Fields&lt;/legend&gt;</w:t>
-        </w:r>
-      </w:ins>
+      </w:pPr>
+      <w:r>
+        <w:t xml:space="preserve">             &lt;input type="submit" value="Create" /&gt;                        #4</w:t>
+      </w:r>
     </w:p>
     <w:p>
       <w:pPr>
         <w:pStyle w:val="Code"/>
         <w:ind w:left="0"/>
-        <w:rPr>
-          <w:ins w:id="27" w:author="JSkinner" w:date="2010-03-09T18:56:00Z"/>
-        </w:rPr>
-        <w:pPrChange w:id="28" w:author="JSkinner" w:date="2010-03-09T18:58:00Z">
-          <w:pPr>
-            <w:pStyle w:val="Code"/>
-          </w:pPr>
-        </w:pPrChange>
-      </w:pPr>
-      <w:ins w:id="29" w:author="JSkinner" w:date="2010-03-09T18:56:00Z">
-        <w:r>
-          <w:t xml:space="preserve">         </w:t>
-        </w:r>
-      </w:ins>
+      </w:pPr>
+      <w:r>
+        <w:t xml:space="preserve">         &lt;/p&gt;</w:t>
+      </w:r>
     </w:p>
     <w:p>
       <w:pPr>
         <w:pStyle w:val="Code"/>
         <w:ind w:left="0"/>
-        <w:rPr>
-          <w:ins w:id="30" w:author="JSkinner" w:date="2010-03-09T18:56:00Z"/>
-        </w:rPr>
-        <w:pPrChange w:id="31" w:author="JSkinner" w:date="2010-03-09T18:58:00Z">
-          <w:pPr>
-            <w:pStyle w:val="Code"/>
-          </w:pPr>
-        </w:pPrChange>
-      </w:pPr>
-      <w:ins w:id="32" w:author="JSkinner" w:date="2010-03-09T18:56:00Z">
-        <w:r>
-          <w:t xml:space="preserve">         &lt;div class="editor-label"&gt;</w:t>
-        </w:r>
-      </w:ins>
-    </w:p>
-    <w:p>
-      <w:pPr>
-        <w:pStyle w:val="Code"/>
-        <w:ind w:left="0"/>
-        <w:rPr>
-          <w:ins w:id="33" w:author="JSkinner" w:date="2010-03-09T18:56:00Z"/>
-        </w:rPr>
-        <w:pPrChange w:id="34" w:author="JSkinner" w:date="2010-03-09T18:58:00Z">
-          <w:pPr>
-            <w:pStyle w:val="Code"/>
-          </w:pPr>
-        </w:pPrChange>
-      </w:pPr>
-      <w:ins w:id="35" w:author="JSkinner" w:date="2010-03-09T18:56:00Z">
-        <w:r>
-          <w:t xml:space="preserve">             &lt;%= Html.LabelFor(model =&gt; model.Id) %&gt;</w:t>
-        </w:r>
-      </w:ins>
-    </w:p>
-    <w:p>
-      <w:pPr>
-        <w:pStyle w:val="Code"/>
-        <w:ind w:left="0"/>
-        <w:rPr>
-          <w:ins w:id="36" w:author="JSkinner" w:date="2010-03-09T18:56:00Z"/>
-        </w:rPr>
-        <w:pPrChange w:id="37" w:author="JSkinner" w:date="2010-03-09T18:58:00Z">
-          <w:pPr>
-            <w:pStyle w:val="Code"/>
-          </w:pPr>
-        </w:pPrChange>
-      </w:pPr>
-      <w:ins w:id="38" w:author="JSkinner" w:date="2010-03-09T18:56:00Z">
-        <w:r>
-          <w:t xml:space="preserve">         &lt;/div&gt;</w:t>
-        </w:r>
-      </w:ins>
-    </w:p>
-    <w:p>
-      <w:pPr>
-        <w:pStyle w:val="Code"/>
-        <w:ind w:left="0"/>
-        <w:rPr>
-          <w:ins w:id="39" w:author="JSkinner" w:date="2010-03-09T18:56:00Z"/>
-        </w:rPr>
-        <w:pPrChange w:id="40" w:author="JSkinner" w:date="2010-03-09T18:58:00Z">
-          <w:pPr>
-            <w:pStyle w:val="Code"/>
-          </w:pPr>
-        </w:pPrChange>
-      </w:pPr>
-      <w:ins w:id="41" w:author="JSkinner" w:date="2010-03-09T18:56:00Z">
-        <w:r>
-          <w:t xml:space="preserve">         &lt;div class="editor-field"&gt;</w:t>
-        </w:r>
-      </w:ins>
-    </w:p>
-    <w:p>
-      <w:pPr>
-        <w:pStyle w:val="Code"/>
-        <w:ind w:left="0"/>
-        <w:rPr>
-          <w:ins w:id="42" w:author="JSkinner" w:date="2010-03-09T18:56:00Z"/>
-        </w:rPr>
-        <w:pPrChange w:id="43" w:author="JSkinner" w:date="2010-03-09T18:58:00Z">
-          <w:pPr>
-            <w:pStyle w:val="Code"/>
-          </w:pPr>
-        </w:pPrChange>
-      </w:pPr>
-      <w:ins w:id="44" w:author="JSkinner" w:date="2010-03-09T18:56:00Z">
-        <w:r>
-          <w:t xml:space="preserve">             &lt;%= Html.TextBoxFor(model =&gt; model.Id) %&gt;</w:t>
-        </w:r>
-      </w:ins>
-    </w:p>
-    <w:p>
-      <w:pPr>
-        <w:pStyle w:val="Code"/>
-        <w:ind w:left="0"/>
-        <w:rPr>
-          <w:ins w:id="45" w:author="JSkinner" w:date="2010-03-09T18:56:00Z"/>
-        </w:rPr>
-        <w:pPrChange w:id="46" w:author="JSkinner" w:date="2010-03-09T18:58:00Z">
-          <w:pPr>
-            <w:pStyle w:val="Code"/>
-          </w:pPr>
-        </w:pPrChange>
-      </w:pPr>
-      <w:ins w:id="47" w:author="JSkinner" w:date="2010-03-09T18:56:00Z">
-        <w:r>
-          <w:t xml:space="preserve">             &lt;%= Html.ValidationMessageFor(model =&gt; model.Id) %&gt;</w:t>
-        </w:r>
-      </w:ins>
-      <w:ins w:id="48" w:author="JSkinner" w:date="2010-03-09T18:57:00Z">
-        <w:r>
-          <w:t xml:space="preserve">  </w:t>
-        </w:r>
-      </w:ins>
-      <w:ins w:id="49" w:author="JSkinner" w:date="2010-03-09T19:00:00Z">
-        <w:r>
-          <w:t xml:space="preserve">        </w:t>
-        </w:r>
-      </w:ins>
-      <w:ins w:id="50" w:author="JSkinner" w:date="2010-03-09T18:57:00Z">
-        <w:r>
-          <w:t>#3</w:t>
-        </w:r>
-      </w:ins>
-    </w:p>
-    <w:p>
-      <w:pPr>
-        <w:pStyle w:val="Code"/>
-        <w:ind w:left="0"/>
-        <w:rPr>
-          <w:ins w:id="51" w:author="JSkinner" w:date="2010-03-09T18:56:00Z"/>
-        </w:rPr>
-        <w:pPrChange w:id="52" w:author="JSkinner" w:date="2010-03-09T18:58:00Z">
-          <w:pPr>
-            <w:pStyle w:val="Code"/>
-          </w:pPr>
-        </w:pPrChange>
-      </w:pPr>
-      <w:ins w:id="53" w:author="JSkinner" w:date="2010-03-09T18:56:00Z">
-        <w:r>
-          <w:t xml:space="preserve">         &lt;/div&gt;</w:t>
-        </w:r>
-      </w:ins>
-    </w:p>
-    <w:p>
-      <w:pPr>
-        <w:pStyle w:val="Code"/>
-        <w:ind w:left="0"/>
-        <w:rPr>
-          <w:ins w:id="54" w:author="JSkinner" w:date="2010-03-09T18:56:00Z"/>
-        </w:rPr>
-        <w:pPrChange w:id="55" w:author="JSkinner" w:date="2010-03-09T18:58:00Z">
-          <w:pPr>
-            <w:pStyle w:val="Code"/>
-          </w:pPr>
-        </w:pPrChange>
-      </w:pPr>
-      <w:ins w:id="56" w:author="JSkinner" w:date="2010-03-09T18:56:00Z">
-        <w:r>
-          <w:t xml:space="preserve">         </w:t>
-        </w:r>
-      </w:ins>
-    </w:p>
-    <w:p>
-      <w:pPr>
-        <w:pStyle w:val="Code"/>
-        <w:ind w:left="0"/>
-        <w:rPr>
-          <w:ins w:id="57" w:author="JSkinner" w:date="2010-03-09T18:56:00Z"/>
-        </w:rPr>
-        <w:pPrChange w:id="58" w:author="JSkinner" w:date="2010-03-09T18:58:00Z">
-          <w:pPr>
-            <w:pStyle w:val="Code"/>
-          </w:pPr>
-        </w:pPrChange>
-      </w:pPr>
-      <w:ins w:id="59" w:author="JSkinner" w:date="2010-03-09T18:56:00Z">
-        <w:r>
-          <w:t xml:space="preserve">         &lt;div class="editor-label"&gt;</w:t>
-        </w:r>
-      </w:ins>
-    </w:p>
-    <w:p>
-      <w:pPr>
-        <w:pStyle w:val="Code"/>
-        <w:ind w:left="0"/>
-        <w:rPr>
-          <w:ins w:id="60" w:author="JSkinner" w:date="2010-03-09T18:56:00Z"/>
-        </w:rPr>
-        <w:pPrChange w:id="61" w:author="JSkinner" w:date="2010-03-09T18:58:00Z">
-          <w:pPr>
-            <w:pStyle w:val="Code"/>
-          </w:pPr>
-        </w:pPrChange>
-      </w:pPr>
-      <w:ins w:id="62" w:author="JSkinner" w:date="2010-03-09T18:56:00Z">
-        <w:r>
-          <w:t xml:space="preserve">             &lt;%= Html.LabelFor(model =&gt; model.Name) %&gt;</w:t>
-        </w:r>
-      </w:ins>
-    </w:p>
-    <w:p>
-      <w:pPr>
-        <w:pStyle w:val="Code"/>
-        <w:ind w:left="0"/>
-        <w:rPr>
-          <w:ins w:id="63" w:author="JSkinner" w:date="2010-03-09T18:56:00Z"/>
-        </w:rPr>
-        <w:pPrChange w:id="64" w:author="JSkinner" w:date="2010-03-09T18:58:00Z">
-          <w:pPr>
-            <w:pStyle w:val="Code"/>
-          </w:pPr>
-        </w:pPrChange>
-      </w:pPr>
-      <w:ins w:id="65" w:author="JSkinner" w:date="2010-03-09T18:56:00Z">
-        <w:r>
-          <w:t xml:space="preserve">         &lt;/div&gt;</w:t>
-        </w:r>
-      </w:ins>
-    </w:p>
-    <w:p>
-      <w:pPr>
-        <w:pStyle w:val="Code"/>
-        <w:ind w:left="0"/>
-        <w:rPr>
-          <w:ins w:id="66" w:author="JSkinner" w:date="2010-03-09T18:56:00Z"/>
-        </w:rPr>
-        <w:pPrChange w:id="67" w:author="JSkinner" w:date="2010-03-09T18:58:00Z">
-          <w:pPr>
-            <w:pStyle w:val="Code"/>
-          </w:pPr>
-        </w:pPrChange>
-      </w:pPr>
-      <w:ins w:id="68" w:author="JSkinner" w:date="2010-03-09T18:56:00Z">
-        <w:r>
-          <w:t xml:space="preserve">         &lt;div class="editor-field"&gt;</w:t>
-        </w:r>
-      </w:ins>
-    </w:p>
-    <w:p>
-      <w:pPr>
-        <w:pStyle w:val="Code"/>
-        <w:ind w:left="0"/>
-        <w:rPr>
-          <w:ins w:id="69" w:author="JSkinner" w:date="2010-03-09T18:56:00Z"/>
-        </w:rPr>
-        <w:pPrChange w:id="70" w:author="JSkinner" w:date="2010-03-09T18:58:00Z">
-          <w:pPr>
-            <w:pStyle w:val="Code"/>
-          </w:pPr>
-        </w:pPrChange>
-      </w:pPr>
-      <w:ins w:id="71" w:author="JSkinner" w:date="2010-03-09T18:56:00Z">
-        <w:r>
-          <w:t xml:space="preserve">             &lt;%= Html.TextBoxFor(model =&gt; model.Name) %&gt;</w:t>
-        </w:r>
-      </w:ins>
-    </w:p>
-    <w:p>
-      <w:pPr>
-        <w:pStyle w:val="Code"/>
-        <w:ind w:left="0"/>
-        <w:rPr>
-          <w:ins w:id="72" w:author="JSkinner" w:date="2010-03-09T18:56:00Z"/>
-        </w:rPr>
-        <w:pPrChange w:id="73" w:author="JSkinner" w:date="2010-03-09T18:58:00Z">
-          <w:pPr>
-            <w:pStyle w:val="Code"/>
-          </w:pPr>
-        </w:pPrChange>
-      </w:pPr>
-      <w:ins w:id="74" w:author="JSkinner" w:date="2010-03-09T18:56:00Z">
-        <w:r>
-          <w:t xml:space="preserve">             &lt;%= Html.ValidationMessageFor(model =&gt; model.Name) %&gt;</w:t>
-        </w:r>
-      </w:ins>
-      <w:ins w:id="75" w:author="JSkinner" w:date="2010-03-09T18:57:00Z">
-        <w:r>
-          <w:t xml:space="preserve"> </w:t>
-        </w:r>
-      </w:ins>
-      <w:ins w:id="76" w:author="JSkinner" w:date="2010-03-09T19:00:00Z">
-        <w:r>
-          <w:t xml:space="preserve">       </w:t>
-        </w:r>
-      </w:ins>
-      <w:ins w:id="77" w:author="JSkinner" w:date="2010-03-09T18:57:00Z">
-        <w:r>
-          <w:t>#3</w:t>
-        </w:r>
-      </w:ins>
-    </w:p>
-    <w:p>
-      <w:pPr>
-        <w:pStyle w:val="Code"/>
-        <w:ind w:left="0"/>
-        <w:rPr>
-          <w:ins w:id="78" w:author="JSkinner" w:date="2010-03-09T18:56:00Z"/>
-        </w:rPr>
-        <w:pPrChange w:id="79" w:author="JSkinner" w:date="2010-03-09T18:58:00Z">
-          <w:pPr>
-            <w:pStyle w:val="Code"/>
-          </w:pPr>
-        </w:pPrChange>
-      </w:pPr>
-      <w:ins w:id="80" w:author="JSkinner" w:date="2010-03-09T18:56:00Z">
-        <w:r>
-          <w:t xml:space="preserve">         &lt;/div&gt;</w:t>
-        </w:r>
-      </w:ins>
-    </w:p>
-    <w:p>
-      <w:pPr>
-        <w:pStyle w:val="Code"/>
-        <w:ind w:left="0"/>
-        <w:rPr>
-          <w:ins w:id="81" w:author="JSkinner" w:date="2010-03-09T18:56:00Z"/>
-        </w:rPr>
-        <w:pPrChange w:id="82" w:author="JSkinner" w:date="2010-03-09T18:58:00Z">
-          <w:pPr>
-            <w:pStyle w:val="Code"/>
-          </w:pPr>
-        </w:pPrChange>
-      </w:pPr>
-      <w:ins w:id="83" w:author="JSkinner" w:date="2010-03-09T18:56:00Z">
-        <w:r>
-          <w:t xml:space="preserve">         </w:t>
-        </w:r>
-      </w:ins>
-    </w:p>
-    <w:p>
-      <w:pPr>
-        <w:pStyle w:val="Code"/>
-        <w:ind w:left="0"/>
-        <w:rPr>
-          <w:ins w:id="84" w:author="JSkinner" w:date="2010-03-09T18:56:00Z"/>
-        </w:rPr>
-        <w:pPrChange w:id="85" w:author="JSkinner" w:date="2010-03-09T18:58:00Z">
-          <w:pPr>
-            <w:pStyle w:val="Code"/>
-          </w:pPr>
-        </w:pPrChange>
-      </w:pPr>
-      <w:ins w:id="86" w:author="JSkinner" w:date="2010-03-09T18:56:00Z">
-        <w:r>
-          <w:t xml:space="preserve">         &lt;div class="editor-label"&gt;</w:t>
-        </w:r>
-      </w:ins>
-    </w:p>
-    <w:p>
-      <w:pPr>
-        <w:pStyle w:val="Code"/>
-        <w:ind w:left="0"/>
-        <w:rPr>
-          <w:ins w:id="87" w:author="JSkinner" w:date="2010-03-09T18:56:00Z"/>
-        </w:rPr>
-        <w:pPrChange w:id="88" w:author="JSkinner" w:date="2010-03-09T18:58:00Z">
-          <w:pPr>
-            <w:pStyle w:val="Code"/>
-          </w:pPr>
-        </w:pPrChange>
-      </w:pPr>
-      <w:ins w:id="89" w:author="JSkinner" w:date="2010-03-09T18:56:00Z">
-        <w:r>
-          <w:t xml:space="preserve">             &lt;%= Html.LabelFor(model =&gt; model.Description) %&gt;</w:t>
-        </w:r>
-      </w:ins>
-    </w:p>
-    <w:p>
-      <w:pPr>
-        <w:pStyle w:val="Code"/>
-        <w:ind w:left="0"/>
-        <w:rPr>
-          <w:ins w:id="90" w:author="JSkinner" w:date="2010-03-09T18:56:00Z"/>
-        </w:rPr>
-        <w:pPrChange w:id="91" w:author="JSkinner" w:date="2010-03-09T18:58:00Z">
-          <w:pPr>
-            <w:pStyle w:val="Code"/>
-          </w:pPr>
-        </w:pPrChange>
-      </w:pPr>
-      <w:ins w:id="92" w:author="JSkinner" w:date="2010-03-09T18:56:00Z">
-        <w:r>
-          <w:t xml:space="preserve">         &lt;/div&gt;</w:t>
-        </w:r>
-      </w:ins>
-    </w:p>
-    <w:p>
-      <w:pPr>
-        <w:pStyle w:val="Code"/>
-        <w:ind w:left="0"/>
-        <w:rPr>
-          <w:ins w:id="93" w:author="JSkinner" w:date="2010-03-09T18:56:00Z"/>
-        </w:rPr>
-        <w:pPrChange w:id="94" w:author="JSkinner" w:date="2010-03-09T18:58:00Z">
-          <w:pPr>
-            <w:pStyle w:val="Code"/>
-          </w:pPr>
-        </w:pPrChange>
-      </w:pPr>
-      <w:ins w:id="95" w:author="JSkinner" w:date="2010-03-09T18:56:00Z">
-        <w:r>
-          <w:t xml:space="preserve">         &lt;div class="editor-field"&gt;</w:t>
-        </w:r>
-      </w:ins>
-    </w:p>
-    <w:p>
-      <w:pPr>
-        <w:pStyle w:val="Code"/>
-        <w:ind w:left="0"/>
-        <w:rPr>
-          <w:ins w:id="96" w:author="JSkinner" w:date="2010-03-09T18:56:00Z"/>
-        </w:rPr>
-        <w:pPrChange w:id="97" w:author="JSkinner" w:date="2010-03-09T18:58:00Z">
-          <w:pPr>
-            <w:pStyle w:val="Code"/>
-          </w:pPr>
-        </w:pPrChange>
-      </w:pPr>
-      <w:ins w:id="98" w:author="JSkinner" w:date="2010-03-09T18:56:00Z">
-        <w:r>
-          <w:t xml:space="preserve">             &lt;%= Html.TextBoxFor(model =&gt; model.Description) %&gt;</w:t>
-        </w:r>
-      </w:ins>
-    </w:p>
-    <w:p>
-      <w:pPr>
-        <w:pStyle w:val="Code"/>
-        <w:ind w:left="0"/>
-        <w:rPr>
-          <w:ins w:id="99" w:author="JSkinner" w:date="2010-03-09T18:56:00Z"/>
-        </w:rPr>
-        <w:pPrChange w:id="100" w:author="JSkinner" w:date="2010-03-09T18:58:00Z">
-          <w:pPr>
-            <w:pStyle w:val="Code"/>
-          </w:pPr>
-        </w:pPrChange>
-      </w:pPr>
-      <w:ins w:id="101" w:author="JSkinner" w:date="2010-03-09T18:56:00Z">
-        <w:r>
-          <w:t xml:space="preserve">             &lt;%= Html.ValidationMessageFor(model =&gt; model.Description) %&gt;</w:t>
-        </w:r>
-      </w:ins>
-      <w:ins w:id="102" w:author="JSkinner" w:date="2010-03-09T19:00:00Z">
-        <w:r>
-          <w:t xml:space="preserve"> </w:t>
-        </w:r>
-      </w:ins>
-      <w:ins w:id="103" w:author="JSkinner" w:date="2010-03-09T18:58:00Z">
-        <w:r>
-          <w:t>#3</w:t>
-        </w:r>
-      </w:ins>
-    </w:p>
-    <w:p>
-      <w:pPr>
-        <w:pStyle w:val="Code"/>
-        <w:ind w:left="0"/>
-        <w:rPr>
-          <w:ins w:id="104" w:author="JSkinner" w:date="2010-03-09T18:56:00Z"/>
-        </w:rPr>
-        <w:pPrChange w:id="105" w:author="JSkinner" w:date="2010-03-09T18:58:00Z">
-          <w:pPr>
-            <w:pStyle w:val="Code"/>
-          </w:pPr>
-        </w:pPrChange>
-      </w:pPr>
-      <w:ins w:id="106" w:author="JSkinner" w:date="2010-03-09T18:56:00Z">
-        <w:r>
-          <w:t xml:space="preserve">         &lt;/div&gt;</w:t>
-        </w:r>
-      </w:ins>
-    </w:p>
-    <w:p>
-      <w:pPr>
-        <w:pStyle w:val="Code"/>
-        <w:ind w:left="0"/>
-        <w:rPr>
-          <w:ins w:id="107" w:author="JSkinner" w:date="2010-03-09T18:56:00Z"/>
-        </w:rPr>
-        <w:pPrChange w:id="108" w:author="JSkinner" w:date="2010-03-09T18:58:00Z">
-          <w:pPr>
-            <w:pStyle w:val="Code"/>
-          </w:pPr>
-        </w:pPrChange>
-      </w:pPr>
-      <w:ins w:id="109" w:author="JSkinner" w:date="2010-03-09T18:56:00Z">
-        <w:r>
-          <w:t xml:space="preserve">         </w:t>
-        </w:r>
-      </w:ins>
-    </w:p>
-    <w:p>
-      <w:pPr>
-        <w:pStyle w:val="Code"/>
-        <w:ind w:left="0"/>
-        <w:rPr>
-          <w:ins w:id="110" w:author="JSkinner" w:date="2010-03-09T18:56:00Z"/>
-        </w:rPr>
-        <w:pPrChange w:id="111" w:author="JSkinner" w:date="2010-03-09T18:58:00Z">
-          <w:pPr>
-            <w:pStyle w:val="Code"/>
-          </w:pPr>
-        </w:pPrChange>
-      </w:pPr>
-      <w:ins w:id="112" w:author="JSkinner" w:date="2010-03-09T18:56:00Z">
-        <w:r>
-          <w:t xml:space="preserve">         &lt;div class="editor-label"&gt;</w:t>
-        </w:r>
-      </w:ins>
-    </w:p>
-    <w:p>
-      <w:pPr>
-        <w:pStyle w:val="Code"/>
-        <w:ind w:left="0"/>
-        <w:rPr>
-          <w:ins w:id="113" w:author="JSkinner" w:date="2010-03-09T18:56:00Z"/>
-        </w:rPr>
-        <w:pPrChange w:id="114" w:author="JSkinner" w:date="2010-03-09T18:58:00Z">
-          <w:pPr>
-            <w:pStyle w:val="Code"/>
-          </w:pPr>
-        </w:pPrChange>
-      </w:pPr>
-      <w:ins w:id="115" w:author="JSkinner" w:date="2010-03-09T18:56:00Z">
-        <w:r>
-          <w:t xml:space="preserve">             &lt;%= Html.LabelFor(model =&gt; model.ActiveDate) %&gt;</w:t>
-        </w:r>
-      </w:ins>
-    </w:p>
-    <w:p>
-      <w:pPr>
-        <w:pStyle w:val="Code"/>
-        <w:ind w:left="0"/>
-        <w:rPr>
-          <w:ins w:id="116" w:author="JSkinner" w:date="2010-03-09T18:56:00Z"/>
-        </w:rPr>
-        <w:pPrChange w:id="117" w:author="JSkinner" w:date="2010-03-09T18:58:00Z">
-          <w:pPr>
-            <w:pStyle w:val="Code"/>
-          </w:pPr>
-        </w:pPrChange>
-      </w:pPr>
-      <w:ins w:id="118" w:author="JSkinner" w:date="2010-03-09T18:56:00Z">
-        <w:r>
-          <w:t xml:space="preserve">         &lt;/div&gt;</w:t>
-        </w:r>
-      </w:ins>
-    </w:p>
-    <w:p>
-      <w:pPr>
-        <w:pStyle w:val="Code"/>
-        <w:ind w:left="0"/>
-        <w:rPr>
-          <w:ins w:id="119" w:author="JSkinner" w:date="2010-03-09T18:56:00Z"/>
-        </w:rPr>
-        <w:pPrChange w:id="120" w:author="JSkinner" w:date="2010-03-09T18:58:00Z">
-          <w:pPr>
-            <w:pStyle w:val="Code"/>
-          </w:pPr>
-        </w:pPrChange>
-      </w:pPr>
-      <w:ins w:id="121" w:author="JSkinner" w:date="2010-03-09T18:56:00Z">
-        <w:r>
-          <w:t xml:space="preserve">         &lt;div class="editor-field"&gt;</w:t>
-        </w:r>
-      </w:ins>
-    </w:p>
-    <w:p>
-      <w:pPr>
-        <w:pStyle w:val="Code"/>
-        <w:ind w:left="0"/>
-        <w:rPr>
-          <w:ins w:id="122" w:author="JSkinner" w:date="2010-03-09T18:56:00Z"/>
-        </w:rPr>
-        <w:pPrChange w:id="123" w:author="JSkinner" w:date="2010-03-09T18:58:00Z">
-          <w:pPr>
-            <w:pStyle w:val="Code"/>
-          </w:pPr>
-        </w:pPrChange>
-      </w:pPr>
-      <w:ins w:id="124" w:author="JSkinner" w:date="2010-03-09T18:56:00Z">
-        <w:r>
-          <w:t xml:space="preserve">             &lt;%= Html.TextBoxFor(model =&gt; model.ActiveDate) %&gt;</w:t>
-        </w:r>
-      </w:ins>
-    </w:p>
-    <w:p>
-      <w:pPr>
-        <w:pStyle w:val="Code"/>
-        <w:ind w:left="0"/>
-        <w:rPr>
-          <w:ins w:id="125" w:author="JSkinner" w:date="2010-03-09T18:56:00Z"/>
-        </w:rPr>
-        <w:pPrChange w:id="126" w:author="JSkinner" w:date="2010-03-09T18:58:00Z">
-          <w:pPr>
-            <w:pStyle w:val="Code"/>
-          </w:pPr>
-        </w:pPrChange>
-      </w:pPr>
-      <w:ins w:id="127" w:author="JSkinner" w:date="2010-03-09T18:56:00Z">
-        <w:r>
-          <w:t xml:space="preserve">             &lt;%= Html.ValidationMessageFor(model =&gt; model.ActiveDate) %&gt;</w:t>
-        </w:r>
-      </w:ins>
-      <w:ins w:id="128" w:author="JSkinner" w:date="2010-03-09T19:00:00Z">
-        <w:r>
-          <w:t xml:space="preserve">  #3</w:t>
-        </w:r>
-      </w:ins>
-    </w:p>
-    <w:p>
-      <w:pPr>
-        <w:pStyle w:val="Code"/>
-        <w:ind w:left="0"/>
-        <w:rPr>
-          <w:ins w:id="129" w:author="JSkinner" w:date="2010-03-09T18:56:00Z"/>
-        </w:rPr>
-        <w:pPrChange w:id="130" w:author="JSkinner" w:date="2010-03-09T18:58:00Z">
-          <w:pPr>
-            <w:pStyle w:val="Code"/>
-          </w:pPr>
-        </w:pPrChange>
-      </w:pPr>
-      <w:ins w:id="131" w:author="JSkinner" w:date="2010-03-09T18:56:00Z">
-        <w:r>
-          <w:t xml:space="preserve">         &lt;/div&gt;</w:t>
-        </w:r>
-      </w:ins>
-    </w:p>
-    <w:p>
-      <w:pPr>
-        <w:pStyle w:val="Code"/>
-        <w:ind w:left="0"/>
-        <w:rPr>
-          <w:ins w:id="132" w:author="JSkinner" w:date="2010-03-09T18:56:00Z"/>
-        </w:rPr>
-        <w:pPrChange w:id="133" w:author="JSkinner" w:date="2010-03-09T18:58:00Z">
-          <w:pPr>
-            <w:pStyle w:val="Code"/>
-          </w:pPr>
-        </w:pPrChange>
-      </w:pPr>
-      <w:ins w:id="134" w:author="JSkinner" w:date="2010-03-09T18:56:00Z">
-        <w:r>
-          <w:t xml:space="preserve">         </w:t>
-        </w:r>
-      </w:ins>
-    </w:p>
-    <w:p>
-      <w:pPr>
-        <w:pStyle w:val="Code"/>
-        <w:ind w:left="0"/>
-        <w:rPr>
-          <w:ins w:id="135" w:author="JSkinner" w:date="2010-03-09T18:56:00Z"/>
-        </w:rPr>
-        <w:pPrChange w:id="136" w:author="JSkinner" w:date="2010-03-09T18:58:00Z">
-          <w:pPr>
-            <w:pStyle w:val="Code"/>
-          </w:pPr>
-        </w:pPrChange>
-      </w:pPr>
-      <w:ins w:id="137" w:author="JSkinner" w:date="2010-03-09T18:56:00Z">
-        <w:r>
-          <w:t xml:space="preserve">         &lt;div class="editor-label"&gt;</w:t>
-        </w:r>
-      </w:ins>
-    </w:p>
-    <w:p>
-      <w:pPr>
-        <w:pStyle w:val="Code"/>
-        <w:ind w:left="0"/>
-        <w:rPr>
-          <w:ins w:id="138" w:author="JSkinner" w:date="2010-03-09T18:56:00Z"/>
-        </w:rPr>
-        <w:pPrChange w:id="139" w:author="JSkinner" w:date="2010-03-09T18:58:00Z">
-          <w:pPr>
-            <w:pStyle w:val="Code"/>
-          </w:pPr>
-        </w:pPrChange>
-      </w:pPr>
-      <w:ins w:id="140" w:author="JSkinner" w:date="2010-03-09T18:56:00Z">
-        <w:r>
-          <w:t xml:space="preserve">             &lt;%= Html.LabelFor(model =&gt; model.RetireDate) %&gt;</w:t>
-        </w:r>
-      </w:ins>
-    </w:p>
-    <w:p>
-      <w:pPr>
-        <w:pStyle w:val="Code"/>
-        <w:ind w:left="0"/>
-        <w:rPr>
-          <w:ins w:id="141" w:author="JSkinner" w:date="2010-03-09T18:56:00Z"/>
-        </w:rPr>
-        <w:pPrChange w:id="142" w:author="JSkinner" w:date="2010-03-09T18:58:00Z">
-          <w:pPr>
-            <w:pStyle w:val="Code"/>
-          </w:pPr>
-        </w:pPrChange>
-      </w:pPr>
-      <w:ins w:id="143" w:author="JSkinner" w:date="2010-03-09T18:56:00Z">
-        <w:r>
-          <w:t xml:space="preserve">         &lt;/div&gt;</w:t>
-        </w:r>
-      </w:ins>
-    </w:p>
-    <w:p>
-      <w:pPr>
-        <w:pStyle w:val="Code"/>
-        <w:ind w:left="0"/>
-        <w:rPr>
-          <w:ins w:id="144" w:author="JSkinner" w:date="2010-03-09T18:56:00Z"/>
-        </w:rPr>
-        <w:pPrChange w:id="145" w:author="JSkinner" w:date="2010-03-09T18:58:00Z">
-          <w:pPr>
-            <w:pStyle w:val="Code"/>
-          </w:pPr>
-        </w:pPrChange>
-      </w:pPr>
-      <w:ins w:id="146" w:author="JSkinner" w:date="2010-03-09T18:56:00Z">
-        <w:r>
-          <w:t xml:space="preserve">         &lt;div class="editor-field"&gt;</w:t>
-        </w:r>
-      </w:ins>
-    </w:p>
-    <w:p>
-      <w:pPr>
-        <w:pStyle w:val="Code"/>
-        <w:ind w:left="0"/>
-        <w:rPr>
-          <w:ins w:id="147" w:author="JSkinner" w:date="2010-03-09T18:56:00Z"/>
-        </w:rPr>
-        <w:pPrChange w:id="148" w:author="JSkinner" w:date="2010-03-09T18:58:00Z">
-          <w:pPr>
-            <w:pStyle w:val="Code"/>
-          </w:pPr>
-        </w:pPrChange>
-      </w:pPr>
-      <w:ins w:id="149" w:author="JSkinner" w:date="2010-03-09T18:56:00Z">
-        <w:r>
-          <w:t xml:space="preserve">             &lt;%= Html.TextBoxFor(model =&gt; model.RetireDate) %&gt;</w:t>
-        </w:r>
-      </w:ins>
-    </w:p>
-    <w:p>
-      <w:pPr>
-        <w:pStyle w:val="Code"/>
-        <w:ind w:left="0"/>
-        <w:rPr>
-          <w:ins w:id="150" w:author="JSkinner" w:date="2010-03-09T18:56:00Z"/>
-        </w:rPr>
-        <w:pPrChange w:id="151" w:author="JSkinner" w:date="2010-03-09T18:58:00Z">
-          <w:pPr>
-            <w:pStyle w:val="Code"/>
-          </w:pPr>
-        </w:pPrChange>
-      </w:pPr>
-      <w:ins w:id="152" w:author="JSkinner" w:date="2010-03-09T18:56:00Z">
-        <w:r>
-          <w:t xml:space="preserve">             &lt;%= Html.ValidationMessageFor(model =&gt; model.RetireDate) %&gt;</w:t>
-        </w:r>
-      </w:ins>
-      <w:ins w:id="153" w:author="JSkinner" w:date="2010-03-09T19:00:00Z">
-        <w:r>
-          <w:t xml:space="preserve">   #3</w:t>
-        </w:r>
-      </w:ins>
-    </w:p>
-    <w:p>
-      <w:pPr>
-        <w:pStyle w:val="Code"/>
-        <w:ind w:left="0"/>
-        <w:rPr>
-          <w:ins w:id="154" w:author="JSkinner" w:date="2010-03-09T18:56:00Z"/>
-        </w:rPr>
-        <w:pPrChange w:id="155" w:author="JSkinner" w:date="2010-03-09T18:58:00Z">
-          <w:pPr>
-            <w:pStyle w:val="Code"/>
-          </w:pPr>
-        </w:pPrChange>
-      </w:pPr>
-      <w:ins w:id="156" w:author="JSkinner" w:date="2010-03-09T18:56:00Z">
-        <w:r>
-          <w:t xml:space="preserve">         &lt;/div&gt;</w:t>
-        </w:r>
-      </w:ins>
-    </w:p>
-    <w:p>
-      <w:pPr>
-        <w:pStyle w:val="Code"/>
-        <w:ind w:left="0"/>
-        <w:rPr>
-          <w:ins w:id="157" w:author="JSkinner" w:date="2010-03-09T18:56:00Z"/>
-        </w:rPr>
-        <w:pPrChange w:id="158" w:author="JSkinner" w:date="2010-03-09T18:58:00Z">
-          <w:pPr>
-            <w:pStyle w:val="Code"/>
-          </w:pPr>
-        </w:pPrChange>
-      </w:pPr>
-      <w:ins w:id="159" w:author="JSkinner" w:date="2010-03-09T18:56:00Z">
-        <w:r>
-          <w:t xml:space="preserve">         </w:t>
-        </w:r>
-      </w:ins>
-    </w:p>
-    <w:p>
-      <w:pPr>
-        <w:pStyle w:val="Code"/>
-        <w:ind w:left="0"/>
-        <w:rPr>
-          <w:ins w:id="160" w:author="JSkinner" w:date="2010-03-09T18:56:00Z"/>
-        </w:rPr>
-        <w:pPrChange w:id="161" w:author="JSkinner" w:date="2010-03-09T18:58:00Z">
-          <w:pPr>
-            <w:pStyle w:val="Code"/>
-          </w:pPr>
-        </w:pPrChange>
-      </w:pPr>
-      <w:ins w:id="162" w:author="JSkinner" w:date="2010-03-09T18:56:00Z">
-        <w:r>
-          <w:t xml:space="preserve">         &lt;p&gt;</w:t>
-        </w:r>
-      </w:ins>
-    </w:p>
-    <w:p>
-      <w:pPr>
-        <w:pStyle w:val="Code"/>
-        <w:ind w:left="0"/>
-        <w:rPr>
-          <w:ins w:id="163" w:author="JSkinner" w:date="2010-03-09T18:56:00Z"/>
-        </w:rPr>
-        <w:pPrChange w:id="164" w:author="JSkinner" w:date="2010-03-09T18:58:00Z">
-          <w:pPr>
-            <w:pStyle w:val="Code"/>
-          </w:pPr>
-        </w:pPrChange>
-      </w:pPr>
-      <w:ins w:id="165" w:author="JSkinner" w:date="2010-03-09T18:56:00Z">
-        <w:r>
-          <w:t xml:space="preserve">             &lt;input type="submit" value="Create" /&gt;</w:t>
-        </w:r>
-      </w:ins>
-      <w:ins w:id="166" w:author="JSkinner" w:date="2010-03-09T19:00:00Z">
-        <w:r>
-          <w:t xml:space="preserve">                        #4</w:t>
-        </w:r>
-      </w:ins>
-    </w:p>
-    <w:p>
-      <w:pPr>
-        <w:pStyle w:val="Code"/>
-        <w:ind w:left="0"/>
-        <w:rPr>
-          <w:ins w:id="167" w:author="JSkinner" w:date="2010-03-09T18:56:00Z"/>
-        </w:rPr>
-        <w:pPrChange w:id="168" w:author="JSkinner" w:date="2010-03-09T18:58:00Z">
-          <w:pPr>
-            <w:pStyle w:val="Code"/>
-          </w:pPr>
-        </w:pPrChange>
-      </w:pPr>
-      <w:ins w:id="169" w:author="JSkinner" w:date="2010-03-09T18:56:00Z">
-        <w:r>
-          <w:t xml:space="preserve">         &lt;/p&gt;</w:t>
-        </w:r>
-      </w:ins>
-    </w:p>
-    <w:p>
-      <w:pPr>
-        <w:pStyle w:val="Code"/>
-        <w:ind w:left="0"/>
-        <w:rPr>
-          <w:ins w:id="170" w:author="JSkinner" w:date="2010-03-09T18:56:00Z"/>
-        </w:rPr>
-        <w:pPrChange w:id="171" w:author="JSkinner" w:date="2010-03-09T18:58:00Z">
-          <w:pPr>
-            <w:pStyle w:val="Code"/>
-          </w:pPr>
-        </w:pPrChange>
-      </w:pPr>
-      <w:ins w:id="172" w:author="JSkinner" w:date="2010-03-09T18:56:00Z">
-        <w:r>
-          <w:t xml:space="preserve">     &lt;/fieldset&gt;</w:t>
-        </w:r>
-      </w:ins>
-    </w:p>
-    <w:p>
-      <w:pPr>
-        <w:pStyle w:val="Code"/>
-        <w:rPr>
-          <w:ins w:id="173" w:author="JSkinner" w:date="2010-03-09T18:56:00Z"/>
-        </w:rPr>
-      </w:pPr>
-    </w:p>
-    <w:p>
-      <w:pPr>
-        <w:pStyle w:val="Code"/>
-        <w:rPr>
-          <w:del w:id="174" w:author="JSkinner" w:date="2010-03-09T18:56:00Z"/>
-        </w:rPr>
-      </w:pPr>
-      <w:ins w:id="175" w:author="JSkinner" w:date="2010-03-09T18:56:00Z">
-        <w:r>
-          <w:lastRenderedPageBreak/>
-          <w:t xml:space="preserve"> &lt;% } %&gt;</w:t>
-        </w:r>
-      </w:ins>
-      <w:del w:id="176" w:author="JSkinner" w:date="2010-03-09T18:56:00Z">
-        <w:r>
-          <w:delText xml:space="preserve">    &lt;h2&gt;</w:delText>
-        </w:r>
-      </w:del>
-    </w:p>
-    <w:p>
-      <w:pPr>
-        <w:pStyle w:val="Code"/>
-        <w:rPr>
-          <w:del w:id="177" w:author="JSkinner" w:date="2010-03-09T18:56:00Z"/>
-        </w:rPr>
-      </w:pPr>
-      <w:del w:id="178" w:author="JSkinner" w:date="2010-03-09T18:56:00Z">
-        <w:r>
-          <w:delText xml:space="preserve">        Create&lt;/h2&gt;</w:delText>
-        </w:r>
-      </w:del>
-    </w:p>
-    <w:p>
-      <w:pPr>
-        <w:pStyle w:val="Code"/>
-        <w:rPr>
-          <w:del w:id="179" w:author="JSkinner" w:date="2010-03-09T18:56:00Z"/>
-        </w:rPr>
-      </w:pPr>
-      <w:del w:id="180" w:author="JSkinner" w:date="2010-03-09T18:56:00Z">
-        <w:r>
-          <w:delText xml:space="preserve">    &lt;%= Html.ValidationSummary("Create was unsuccessful. Please correct the errors and try again.") %&gt;</w:delText>
-        </w:r>
-      </w:del>
-    </w:p>
-    <w:p>
-      <w:pPr>
-        <w:pStyle w:val="Code"/>
-        <w:rPr>
-          <w:del w:id="181" w:author="JSkinner" w:date="2010-03-09T18:56:00Z"/>
-        </w:rPr>
-      </w:pPr>
-      <w:del w:id="182" w:author="JSkinner" w:date="2010-03-09T18:56:00Z">
-        <w:r>
-          <w:delText xml:space="preserve">    &lt;% using (Html.BeginForm())</w:delText>
-        </w:r>
-        <w:r>
-          <w:delText xml:space="preserve">                                #2</w:delText>
-        </w:r>
-      </w:del>
-    </w:p>
-    <w:p>
-      <w:pPr>
-        <w:pStyle w:val="Code"/>
-        <w:rPr>
-          <w:del w:id="183" w:author="JSkinner" w:date="2010-03-09T18:56:00Z"/>
-        </w:rPr>
-      </w:pPr>
-      <w:del w:id="184" w:author="JSkinner" w:date="2010-03-09T18:56:00Z">
-        <w:r>
-          <w:delText xml:space="preserve">       {%&gt;</w:delText>
-        </w:r>
-      </w:del>
-    </w:p>
-    <w:p>
-      <w:pPr>
-        <w:pStyle w:val="Code"/>
-        <w:rPr>
-          <w:del w:id="185" w:author="JSkinner" w:date="2010-03-09T18:56:00Z"/>
-        </w:rPr>
-      </w:pPr>
-      <w:del w:id="186" w:author="JSkinner" w:date="2010-03-09T18:56:00Z">
-        <w:r>
-          <w:delText xml:space="preserve">    &lt;fieldset&gt;</w:delText>
-        </w:r>
-      </w:del>
-    </w:p>
-    <w:p>
-      <w:pPr>
-        <w:pStyle w:val="Code"/>
-        <w:rPr>
-          <w:del w:id="187" w:author="JSkinner" w:date="2010-03-09T18:56:00Z"/>
-        </w:rPr>
-      </w:pPr>
-      <w:del w:id="188" w:author="JSkinner" w:date="2010-03-09T18:56:00Z">
-        <w:r>
-          <w:delText xml:space="preserve">        &lt;legend&gt;Fields&lt;/legend&gt;</w:delText>
-        </w:r>
-      </w:del>
-    </w:p>
-    <w:p>
-      <w:pPr>
-        <w:pStyle w:val="Code"/>
-        <w:rPr>
-          <w:del w:id="189" w:author="JSkinner" w:date="2010-03-09T18:56:00Z"/>
-        </w:rPr>
-      </w:pPr>
-      <w:del w:id="190" w:author="JSkinner" w:date="2010-03-09T18:56:00Z">
-        <w:r>
-          <w:delText xml:space="preserve">        &lt;p&gt;</w:delText>
-        </w:r>
-      </w:del>
-    </w:p>
-    <w:p>
-      <w:pPr>
-        <w:pStyle w:val="Code"/>
-        <w:rPr>
-          <w:del w:id="191" w:author="JSkinner" w:date="2010-03-09T18:56:00Z"/>
-        </w:rPr>
-      </w:pPr>
-      <w:del w:id="192" w:author="JSkinner" w:date="2010-03-09T18:56:00Z">
-        <w:r>
-          <w:delText xml:space="preserve">            &lt;label for="Id"&gt;</w:delText>
-        </w:r>
-      </w:del>
-    </w:p>
-    <w:p>
-      <w:pPr>
-        <w:pStyle w:val="Code"/>
-        <w:rPr>
-          <w:del w:id="193" w:author="JSkinner" w:date="2010-03-09T18:56:00Z"/>
-        </w:rPr>
-      </w:pPr>
-      <w:del w:id="194" w:author="JSkinner" w:date="2010-03-09T18:56:00Z">
-        <w:r>
-          <w:delText xml:space="preserve">                Id:&lt;/label&gt;</w:delText>
-        </w:r>
-      </w:del>
-    </w:p>
-    <w:p>
-      <w:pPr>
-        <w:pStyle w:val="Code"/>
-        <w:rPr>
-          <w:del w:id="195" w:author="JSkinner" w:date="2010-03-09T18:56:00Z"/>
-        </w:rPr>
-      </w:pPr>
-      <w:del w:id="196" w:author="JSkinner" w:date="2010-03-09T18:56:00Z">
-        <w:r>
-          <w:delText xml:space="preserve">            &lt;%= Html.TextBox("Id") %&gt;</w:delText>
-        </w:r>
-      </w:del>
-    </w:p>
-    <w:p>
-      <w:pPr>
-        <w:pStyle w:val="Code"/>
-        <w:rPr>
-          <w:del w:id="197" w:author="JSkinner" w:date="2010-03-09T18:56:00Z"/>
-        </w:rPr>
-      </w:pPr>
-      <w:del w:id="198" w:author="JSkinner" w:date="2010-03-09T18:56:00Z">
-        <w:r>
-          <w:delText xml:space="preserve">            &lt;%= Html.ValidationMessage("Id", "*") %&gt;</w:delText>
-        </w:r>
-        <w:r>
-          <w:delText xml:space="preserve">               #3</w:delText>
-        </w:r>
-      </w:del>
-    </w:p>
-    <w:p>
-      <w:pPr>
-        <w:pStyle w:val="Code"/>
-        <w:rPr>
-          <w:del w:id="199" w:author="JSkinner" w:date="2010-03-09T18:56:00Z"/>
-        </w:rPr>
-      </w:pPr>
-      <w:del w:id="200" w:author="JSkinner" w:date="2010-03-09T18:56:00Z">
-        <w:r>
-          <w:delText xml:space="preserve">        &lt;/p&gt;</w:delText>
-        </w:r>
-      </w:del>
-    </w:p>
-    <w:p>
-      <w:pPr>
-        <w:pStyle w:val="Code"/>
-        <w:rPr>
-          <w:del w:id="201" w:author="JSkinner" w:date="2010-03-09T18:56:00Z"/>
-        </w:rPr>
-      </w:pPr>
-      <w:del w:id="202" w:author="JSkinner" w:date="2010-03-09T18:56:00Z">
-        <w:r>
-          <w:delText xml:space="preserve">        &lt;p&gt;</w:delText>
-        </w:r>
-      </w:del>
-    </w:p>
-    <w:p>
-      <w:pPr>
-        <w:pStyle w:val="Code"/>
-        <w:rPr>
-          <w:del w:id="203" w:author="JSkinner" w:date="2010-03-09T18:56:00Z"/>
-        </w:rPr>
-      </w:pPr>
-      <w:del w:id="204" w:author="JSkinner" w:date="2010-03-09T18:56:00Z">
-        <w:r>
-          <w:delText xml:space="preserve">            &lt;label for="Name"&gt;</w:delText>
-        </w:r>
-      </w:del>
-    </w:p>
-    <w:p>
-      <w:pPr>
-        <w:pStyle w:val="Code"/>
-        <w:rPr>
-          <w:del w:id="205" w:author="JSkinner" w:date="2010-03-09T18:56:00Z"/>
-        </w:rPr>
-      </w:pPr>
-      <w:del w:id="206" w:author="JSkinner" w:date="2010-03-09T18:56:00Z">
-        <w:r>
-          <w:delText xml:space="preserve">                Name:&lt;/label&gt;</w:delText>
-        </w:r>
-      </w:del>
-    </w:p>
-    <w:p>
-      <w:pPr>
-        <w:pStyle w:val="Code"/>
-        <w:rPr>
-          <w:del w:id="207" w:author="JSkinner" w:date="2010-03-09T18:56:00Z"/>
-        </w:rPr>
-      </w:pPr>
-      <w:del w:id="208" w:author="JSkinner" w:date="2010-03-09T18:56:00Z">
-        <w:r>
-          <w:delText xml:space="preserve">            &lt;%= Html.TextBox("Name") %&gt;</w:delText>
-        </w:r>
-      </w:del>
-    </w:p>
-    <w:p>
-      <w:pPr>
-        <w:pStyle w:val="Code"/>
-        <w:rPr>
-          <w:del w:id="209" w:author="JSkinner" w:date="2010-03-09T18:56:00Z"/>
-        </w:rPr>
-      </w:pPr>
-      <w:del w:id="210" w:author="JSkinner" w:date="2010-03-09T18:56:00Z">
-        <w:r>
-          <w:delText xml:space="preserve">            &lt;%= Html.ValidationMessage("Name", "*") %&gt;</w:delText>
-        </w:r>
-        <w:r>
-          <w:delText xml:space="preserve">                 #3</w:delText>
-        </w:r>
-      </w:del>
-    </w:p>
-    <w:p>
-      <w:pPr>
-        <w:pStyle w:val="Code"/>
-        <w:rPr>
-          <w:del w:id="211" w:author="JSkinner" w:date="2010-03-09T18:56:00Z"/>
-        </w:rPr>
-      </w:pPr>
-      <w:del w:id="212" w:author="JSkinner" w:date="2010-03-09T18:56:00Z">
-        <w:r>
-          <w:delText xml:space="preserve">        &lt;/p&gt;</w:delText>
-        </w:r>
-      </w:del>
-    </w:p>
-    <w:p>
-      <w:pPr>
-        <w:pStyle w:val="Code"/>
-        <w:rPr>
-          <w:del w:id="213" w:author="JSkinner" w:date="2010-03-09T18:56:00Z"/>
-        </w:rPr>
-      </w:pPr>
-      <w:del w:id="214" w:author="JSkinner" w:date="2010-03-09T18:56:00Z">
-        <w:r>
-          <w:delText xml:space="preserve">        &lt;p&gt;</w:delText>
-        </w:r>
-      </w:del>
-    </w:p>
-    <w:p>
-      <w:pPr>
-        <w:pStyle w:val="Code"/>
-        <w:rPr>
-          <w:del w:id="215" w:author="JSkinner" w:date="2010-03-09T18:56:00Z"/>
-        </w:rPr>
-      </w:pPr>
-      <w:del w:id="216" w:author="JSkinner" w:date="2010-03-09T18:56:00Z">
-        <w:r>
-          <w:delText xml:space="preserve">            &lt;label for="Description"&gt;</w:delText>
-        </w:r>
-      </w:del>
-    </w:p>
-    <w:p>
-      <w:pPr>
-        <w:pStyle w:val="Code"/>
-        <w:rPr>
-          <w:del w:id="217" w:author="JSkinner" w:date="2010-03-09T18:56:00Z"/>
-        </w:rPr>
-      </w:pPr>
-      <w:del w:id="218" w:author="JSkinner" w:date="2010-03-09T18:56:00Z">
-        <w:r>
-          <w:delText xml:space="preserve">                Description:&lt;/label&gt;</w:delText>
-        </w:r>
-      </w:del>
-    </w:p>
-    <w:p>
-      <w:pPr>
-        <w:pStyle w:val="Code"/>
-        <w:rPr>
-          <w:del w:id="219" w:author="JSkinner" w:date="2010-03-09T18:56:00Z"/>
-        </w:rPr>
-      </w:pPr>
-      <w:del w:id="220" w:author="JSkinner" w:date="2010-03-09T18:56:00Z">
-        <w:r>
-          <w:delText xml:space="preserve">            &lt;%= Html.TextBox("Description") %&gt;</w:delText>
-        </w:r>
-      </w:del>
-    </w:p>
-    <w:p>
-      <w:pPr>
-        <w:pStyle w:val="Code"/>
-        <w:rPr>
-          <w:del w:id="221" w:author="JSkinner" w:date="2010-03-09T18:56:00Z"/>
-        </w:rPr>
-      </w:pPr>
-      <w:del w:id="222" w:author="JSkinner" w:date="2010-03-09T18:56:00Z">
-        <w:r>
-          <w:delText xml:space="preserve">            &lt;%= Html.ValidationMessage("Description", "*") %&gt;</w:delText>
-        </w:r>
-        <w:r>
-          <w:delText xml:space="preserve">         #3</w:delText>
-        </w:r>
-      </w:del>
-    </w:p>
-    <w:p>
-      <w:pPr>
-        <w:pStyle w:val="Code"/>
-        <w:rPr>
-          <w:del w:id="223" w:author="JSkinner" w:date="2010-03-09T18:56:00Z"/>
-        </w:rPr>
-      </w:pPr>
-      <w:del w:id="224" w:author="JSkinner" w:date="2010-03-09T18:56:00Z">
-        <w:r>
-          <w:delText xml:space="preserve">        &lt;/p&gt;</w:delText>
-        </w:r>
-      </w:del>
-    </w:p>
-    <w:p>
-      <w:pPr>
-        <w:pStyle w:val="Code"/>
-        <w:rPr>
-          <w:del w:id="225" w:author="JSkinner" w:date="2010-03-09T18:56:00Z"/>
-        </w:rPr>
-      </w:pPr>
-      <w:del w:id="226" w:author="JSkinner" w:date="2010-03-09T18:56:00Z">
-        <w:r>
-          <w:delText xml:space="preserve">        &lt;p&gt;</w:delText>
-        </w:r>
-      </w:del>
-    </w:p>
-    <w:p>
-      <w:pPr>
-        <w:pStyle w:val="Code"/>
-        <w:rPr>
-          <w:del w:id="227" w:author="JSkinner" w:date="2010-03-09T18:56:00Z"/>
-        </w:rPr>
-      </w:pPr>
-      <w:del w:id="228" w:author="JSkinner" w:date="2010-03-09T18:56:00Z">
-        <w:r>
-          <w:delText xml:space="preserve">            &lt;label for="ActiveDate"&gt;</w:delText>
-        </w:r>
-      </w:del>
-    </w:p>
-    <w:p>
-      <w:pPr>
-        <w:pStyle w:val="Code"/>
-        <w:rPr>
-          <w:del w:id="229" w:author="JSkinner" w:date="2010-03-09T18:56:00Z"/>
-        </w:rPr>
-      </w:pPr>
-      <w:del w:id="230" w:author="JSkinner" w:date="2010-03-09T18:56:00Z">
-        <w:r>
-          <w:delText xml:space="preserve">                ActiveDate:&lt;/label&gt;</w:delText>
-        </w:r>
-      </w:del>
-    </w:p>
-    <w:p>
-      <w:pPr>
-        <w:pStyle w:val="Code"/>
-        <w:rPr>
-          <w:del w:id="231" w:author="JSkinner" w:date="2010-03-09T18:56:00Z"/>
-        </w:rPr>
-      </w:pPr>
-      <w:del w:id="232" w:author="JSkinner" w:date="2010-03-09T18:56:00Z">
-        <w:r>
-          <w:delText xml:space="preserve">            &lt;%= Html.TextBox("ActiveDate") %&gt;</w:delText>
-        </w:r>
-      </w:del>
-    </w:p>
-    <w:p>
-      <w:pPr>
-        <w:pStyle w:val="Code"/>
-        <w:rPr>
-          <w:del w:id="233" w:author="JSkinner" w:date="2010-03-09T18:56:00Z"/>
-        </w:rPr>
-      </w:pPr>
-      <w:del w:id="234" w:author="JSkinner" w:date="2010-03-09T18:56:00Z">
-        <w:r>
-          <w:delText xml:space="preserve">            &lt;%= Html.ValidationMessage("ActiveDate", "*") %&gt;</w:delText>
-        </w:r>
-        <w:r>
-          <w:delText xml:space="preserve">         #3</w:delText>
-        </w:r>
-      </w:del>
-    </w:p>
-    <w:p>
-      <w:pPr>
-        <w:pStyle w:val="Code"/>
-        <w:rPr>
-          <w:del w:id="235" w:author="JSkinner" w:date="2010-03-09T18:56:00Z"/>
-        </w:rPr>
-      </w:pPr>
-      <w:del w:id="236" w:author="JSkinner" w:date="2010-03-09T18:56:00Z">
-        <w:r>
-          <w:delText xml:space="preserve">        &lt;/p&gt;</w:delText>
-        </w:r>
-      </w:del>
-    </w:p>
-    <w:p>
-      <w:pPr>
-        <w:pStyle w:val="Code"/>
-        <w:rPr>
-          <w:del w:id="237" w:author="JSkinner" w:date="2010-03-09T18:56:00Z"/>
-        </w:rPr>
-      </w:pPr>
-      <w:del w:id="238" w:author="JSkinner" w:date="2010-03-09T18:56:00Z">
-        <w:r>
-          <w:delText xml:space="preserve">        &lt;p&gt;</w:delText>
-        </w:r>
-      </w:del>
-    </w:p>
-    <w:p>
-      <w:pPr>
-        <w:pStyle w:val="Code"/>
-        <w:rPr>
-          <w:del w:id="239" w:author="JSkinner" w:date="2010-03-09T18:56:00Z"/>
-        </w:rPr>
-      </w:pPr>
-      <w:del w:id="240" w:author="JSkinner" w:date="2010-03-09T18:56:00Z">
-        <w:r>
-          <w:delText xml:space="preserve">            &lt;label for="RetireDate"&gt;</w:delText>
-        </w:r>
-      </w:del>
-    </w:p>
-    <w:p>
-      <w:pPr>
-        <w:pStyle w:val="Code"/>
-        <w:rPr>
-          <w:del w:id="241" w:author="JSkinner" w:date="2010-03-09T18:56:00Z"/>
-        </w:rPr>
-      </w:pPr>
-      <w:del w:id="242" w:author="JSkinner" w:date="2010-03-09T18:56:00Z">
-        <w:r>
-          <w:delText xml:space="preserve">                RetireDate:&lt;/label&gt;</w:delText>
-        </w:r>
-      </w:del>
-    </w:p>
-    <w:p>
-      <w:pPr>
-        <w:pStyle w:val="Code"/>
-        <w:rPr>
-          <w:del w:id="243" w:author="JSkinner" w:date="2010-03-09T18:56:00Z"/>
-        </w:rPr>
-      </w:pPr>
-      <w:del w:id="244" w:author="JSkinner" w:date="2010-03-09T18:56:00Z">
-        <w:r>
-          <w:delText xml:space="preserve">            &lt;%= Html.TextBox("RetireDate") %&gt;</w:delText>
-        </w:r>
-      </w:del>
-    </w:p>
-    <w:p>
-      <w:pPr>
-        <w:pStyle w:val="Code"/>
-        <w:rPr>
-          <w:del w:id="245" w:author="JSkinner" w:date="2010-03-09T18:56:00Z"/>
-        </w:rPr>
-      </w:pPr>
-      <w:del w:id="246" w:author="JSkinner" w:date="2010-03-09T18:56:00Z">
-        <w:r>
-          <w:delText xml:space="preserve">            &lt;%= Html.ValidationMessage("RetireDate", "*") %&gt;</w:delText>
-        </w:r>
-        <w:r>
-          <w:delText xml:space="preserve">          #3</w:delText>
-        </w:r>
-      </w:del>
-    </w:p>
-    <w:p>
-      <w:pPr>
-        <w:pStyle w:val="Code"/>
-        <w:rPr>
-          <w:del w:id="247" w:author="JSkinner" w:date="2010-03-09T18:56:00Z"/>
-        </w:rPr>
-      </w:pPr>
-      <w:del w:id="248" w:author="JSkinner" w:date="2010-03-09T18:56:00Z">
-        <w:r>
-          <w:delText xml:space="preserve">        &lt;/p&gt;</w:delText>
-        </w:r>
-      </w:del>
-    </w:p>
-    <w:p>
-      <w:pPr>
-        <w:pStyle w:val="Code"/>
-        <w:rPr>
-          <w:del w:id="249" w:author="JSkinner" w:date="2010-03-09T18:56:00Z"/>
-        </w:rPr>
-      </w:pPr>
-      <w:del w:id="250" w:author="JSkinner" w:date="2010-03-09T18:56:00Z">
-        <w:r>
-          <w:delText xml:space="preserve">        &lt;p&gt;</w:delText>
-        </w:r>
-      </w:del>
-    </w:p>
-    <w:p>
-      <w:pPr>
-        <w:pStyle w:val="Code"/>
-        <w:rPr>
-          <w:del w:id="251" w:author="JSkinner" w:date="2010-03-09T18:56:00Z"/>
-        </w:rPr>
-      </w:pPr>
-      <w:del w:id="252" w:author="JSkinner" w:date="2010-03-09T18:56:00Z">
-        <w:r>
-          <w:delText xml:space="preserve">            &lt;input type="submit" value="Create" /&gt;</w:delText>
-        </w:r>
-        <w:r>
-          <w:delText xml:space="preserve">    #4</w:delText>
-        </w:r>
-      </w:del>
-    </w:p>
-    <w:p>
-      <w:pPr>
-        <w:pStyle w:val="Code"/>
-        <w:rPr>
-          <w:del w:id="253" w:author="JSkinner" w:date="2010-03-09T18:56:00Z"/>
-        </w:rPr>
-      </w:pPr>
-      <w:del w:id="254" w:author="JSkinner" w:date="2010-03-09T18:56:00Z">
-        <w:r>
-          <w:delText xml:space="preserve">        &lt;/p&gt;</w:delText>
-        </w:r>
-      </w:del>
-    </w:p>
-    <w:p>
-      <w:pPr>
-        <w:pStyle w:val="Code"/>
-        <w:rPr>
-          <w:del w:id="255" w:author="JSkinner" w:date="2010-03-09T18:56:00Z"/>
-        </w:rPr>
-      </w:pPr>
-      <w:del w:id="256" w:author="JSkinner" w:date="2010-03-09T18:56:00Z">
-        <w:r>
-          <w:delText xml:space="preserve">    &lt;/fieldset&gt;</w:delText>
-        </w:r>
-      </w:del>
-    </w:p>
-    <w:p>
-      <w:pPr>
-        <w:pStyle w:val="Code"/>
-        <w:rPr>
-          <w:del w:id="257" w:author="JSkinner" w:date="2010-03-09T18:56:00Z"/>
-        </w:rPr>
-      </w:pPr>
-      <w:del w:id="258" w:author="JSkinner" w:date="2010-03-09T18:56:00Z">
-        <w:r>
-          <w:delText xml:space="preserve">    &lt;% } %&gt;</w:delText>
-        </w:r>
-      </w:del>
-    </w:p>
-    <w:p>
-      <w:pPr>
-        <w:pStyle w:val="Code"/>
-        <w:rPr>
-          <w:ins w:id="259" w:author="JSkinner" w:date="2010-03-09T19:00:00Z"/>
-        </w:rPr>
-      </w:pPr>
+      </w:pPr>
+      <w:r>
+        <w:t xml:space="preserve">     &lt;/fieldset&gt;</w:t>
+      </w:r>
+    </w:p>
+    <w:p>
+      <w:pPr>
+        <w:pStyle w:val="Code"/>
+      </w:pPr>
+    </w:p>
+    <w:p>
+      <w:pPr>
+        <w:pStyle w:val="Code"/>
+      </w:pPr>
+      <w:r>
+        <w:t xml:space="preserve"> &lt;% } %&gt;</w:t>
+      </w:r>
       <w:r>
         <w:t xml:space="preserve">    </w:t>
       </w:r>
@@ -2099,11 +1014,9 @@
       <w:pPr>
         <w:pStyle w:val="Code"/>
       </w:pPr>
-      <w:ins w:id="260" w:author="JSkinner" w:date="2010-03-09T19:00:00Z">
-        <w:r>
-          <w:t xml:space="preserve"> </w:t>
-        </w:r>
-      </w:ins>
+      <w:r>
+        <w:t xml:space="preserve"> </w:t>
+      </w:r>
       <w:r>
         <w:t>&lt;div&gt;</w:t>
       </w:r>
@@ -2112,11 +1025,6 @@
       <w:pPr>
         <w:pStyle w:val="Code"/>
       </w:pPr>
-      <w:del w:id="261" w:author="JSkinner" w:date="2010-03-09T19:00:00Z">
-        <w:r>
-          <w:delText xml:space="preserve">   </w:delText>
-        </w:r>
-      </w:del>
       <w:r>
         <w:t xml:space="preserve">     &lt;%=Html.ActionLink("Back to List", "Index") %&gt;</w:t>
       </w:r>
@@ -2128,11 +1036,6 @@
       <w:pPr>
         <w:pStyle w:val="Code"/>
       </w:pPr>
-      <w:del w:id="262" w:author="JSkinner" w:date="2010-03-09T19:00:00Z">
-        <w:r>
-          <w:delText xml:space="preserve">   </w:delText>
-        </w:r>
-      </w:del>
       <w:r>
         <w:t xml:space="preserve"> &lt;/div&gt;</w:t>
       </w:r>
@@ -2223,11 +1126,7 @@
         <w:t>(5)</w:t>
       </w:r>
       <w:r>
-        <w:t xml:space="preserve">. This can get us started building the application quickly. Of course this is just a starting point, and you’re free to customize it </w:t>
-      </w:r>
-      <w:r>
-        <w:lastRenderedPageBreak/>
-        <w:t xml:space="preserve">from here. This template is static, and you can create a different, application-specific template for the </w:t>
+        <w:t xml:space="preserve">. This can get us started building the application quickly. Of course this is just a starting point, and you’re free to customize it from here. This template is static, and you can create a different, application-specific template for the </w:t>
       </w:r>
       <w:r>
         <w:rPr>
@@ -2263,57 +1162,111 @@
       <w:pPr>
         <w:pStyle w:val="Figure"/>
       </w:pPr>
-      <w:r>
-        <w:rPr>
-          <w:noProof/>
-          <w:lang w:val="en-GB" w:eastAsia="en-GB"/>
-        </w:rPr>
-        <w:drawing>
-          <wp:inline distT="0" distB="0" distL="0" distR="0">
-            <wp:extent cx="2305685" cy="4409440"/>
-            <wp:effectExtent l="19050" t="0" r="0" b="0"/>
-            <wp:docPr id="20" name="Picture 10"/>
-            <wp:cNvGraphicFramePr>
-              <a:graphicFrameLocks xmlns:a="http://schemas.openxmlformats.org/drawingml/2006/main" noChangeAspect="1"/>
-            </wp:cNvGraphicFramePr>
-            <a:graphic xmlns:a="http://schemas.openxmlformats.org/drawingml/2006/main">
-              <a:graphicData uri="http://schemas.openxmlformats.org/drawingml/2006/picture">
-                <pic:pic xmlns:pic="http://schemas.openxmlformats.org/drawingml/2006/picture">
-                  <pic:nvPicPr>
-                    <pic:cNvPr id="0" name="Picture 10"/>
-                    <pic:cNvPicPr>
-                      <a:picLocks noChangeAspect="1" noChangeArrowheads="1"/>
-                    </pic:cNvPicPr>
-                  </pic:nvPicPr>
-                  <pic:blipFill>
-                    <a:blip r:embed="rId9" cstate="print"/>
-                    <a:srcRect/>
-                    <a:stretch>
-                      <a:fillRect/>
-                    </a:stretch>
-                  </pic:blipFill>
-                  <pic:spPr bwMode="auto">
-                    <a:xfrm>
-                      <a:off x="0" y="0"/>
-                      <a:ext cx="2305685" cy="4409440"/>
-                    </a:xfrm>
-                    <a:prstGeom prst="rect">
-                      <a:avLst/>
-                    </a:prstGeom>
-                    <a:noFill/>
-                    <a:ln w="9525">
+      <w:ins w:id="13" w:author="Jeffrey" w:date="2010-03-23T22:25:00Z">
+        <w:r>
+          <w:rPr>
+            <w:noProof/>
+          </w:rPr>
+          <w:lastRenderedPageBreak/>
+          <w:drawing>
+            <wp:inline distT="0" distB="0" distL="0" distR="0">
+              <wp:extent cx="2360930" cy="4578985"/>
+              <wp:effectExtent l="19050" t="0" r="1270" b="0"/>
+              <wp:docPr id="4" name="Picture 4"/>
+              <wp:cNvGraphicFramePr>
+                <a:graphicFrameLocks xmlns:a="http://schemas.openxmlformats.org/drawingml/2006/main" noChangeAspect="1"/>
+              </wp:cNvGraphicFramePr>
+              <a:graphic xmlns:a="http://schemas.openxmlformats.org/drawingml/2006/main">
+                <a:graphicData uri="http://schemas.openxmlformats.org/drawingml/2006/picture">
+                  <pic:pic xmlns:pic="http://schemas.openxmlformats.org/drawingml/2006/picture">
+                    <pic:nvPicPr>
+                      <pic:cNvPr id="0" name="Picture 4"/>
+                      <pic:cNvPicPr>
+                        <a:picLocks noChangeAspect="1" noChangeArrowheads="1"/>
+                      </pic:cNvPicPr>
+                    </pic:nvPicPr>
+                    <pic:blipFill>
+                      <a:blip r:embed="rId9" cstate="print"/>
+                      <a:srcRect/>
+                      <a:stretch>
+                        <a:fillRect/>
+                      </a:stretch>
+                    </pic:blipFill>
+                    <pic:spPr bwMode="auto">
+                      <a:xfrm>
+                        <a:off x="0" y="0"/>
+                        <a:ext cx="2360930" cy="4578985"/>
+                      </a:xfrm>
+                      <a:prstGeom prst="rect">
+                        <a:avLst/>
+                      </a:prstGeom>
                       <a:noFill/>
-                      <a:miter lim="800000"/>
-                      <a:headEnd/>
-                      <a:tailEnd/>
-                    </a:ln>
-                  </pic:spPr>
-                </pic:pic>
-              </a:graphicData>
-            </a:graphic>
-          </wp:inline>
-        </w:drawing>
-      </w:r>
+                      <a:ln w="9525">
+                        <a:noFill/>
+                        <a:miter lim="800000"/>
+                        <a:headEnd/>
+                        <a:tailEnd/>
+                      </a:ln>
+                    </pic:spPr>
+                  </pic:pic>
+                </a:graphicData>
+              </a:graphic>
+            </wp:inline>
+          </w:drawing>
+        </w:r>
+      </w:ins>
+      <w:del w:id="14" w:author="Jeffrey" w:date="2010-03-23T22:23:00Z">
+        <w:r>
+          <w:rPr>
+            <w:noProof/>
+          </w:rPr>
+          <w:drawing>
+            <wp:inline distT="0" distB="0" distL="0" distR="0">
+              <wp:extent cx="2305685" cy="4409440"/>
+              <wp:effectExtent l="19050" t="0" r="0" b="0"/>
+              <wp:docPr id="20" name="Picture 10"/>
+              <wp:cNvGraphicFramePr>
+                <a:graphicFrameLocks xmlns:a="http://schemas.openxmlformats.org/drawingml/2006/main" noChangeAspect="1"/>
+              </wp:cNvGraphicFramePr>
+              <a:graphic xmlns:a="http://schemas.openxmlformats.org/drawingml/2006/main">
+                <a:graphicData uri="http://schemas.openxmlformats.org/drawingml/2006/picture">
+                  <pic:pic xmlns:pic="http://schemas.openxmlformats.org/drawingml/2006/picture">
+                    <pic:nvPicPr>
+                      <pic:cNvPr id="0" name="Picture 10"/>
+                      <pic:cNvPicPr>
+                        <a:picLocks noChangeAspect="1" noChangeArrowheads="1"/>
+                      </pic:cNvPicPr>
+                    </pic:nvPicPr>
+                    <pic:blipFill>
+                      <a:blip r:embed="rId10" cstate="print"/>
+                      <a:srcRect/>
+                      <a:stretch>
+                        <a:fillRect/>
+                      </a:stretch>
+                    </pic:blipFill>
+                    <pic:spPr bwMode="auto">
+                      <a:xfrm>
+                        <a:off x="0" y="0"/>
+                        <a:ext cx="2305685" cy="4409440"/>
+                      </a:xfrm>
+                      <a:prstGeom prst="rect">
+                        <a:avLst/>
+                      </a:prstGeom>
+                      <a:noFill/>
+                      <a:ln w="9525">
+                        <a:noFill/>
+                        <a:miter lim="800000"/>
+                        <a:headEnd/>
+                        <a:tailEnd/>
+                      </a:ln>
+                    </pic:spPr>
+                  </pic:pic>
+                </a:graphicData>
+              </a:graphic>
+            </wp:inline>
+          </w:drawing>
+        </w:r>
+      </w:del>
     </w:p>
     <w:p>
       <w:pPr>
@@ -2340,7 +1293,6 @@
         <w:pStyle w:val="Body"/>
       </w:pPr>
       <w:r>
-        <w:lastRenderedPageBreak/>
         <w:t xml:space="preserve">These templates will be effective for the current project only. You are free to alter the templates here for your project. You can also add more items to this list. Adding another .tt file in this folder will enable it for selection in the </w:t>
       </w:r>
       <w:r>
@@ -2360,70 +1312,134 @@
       <w:pPr>
         <w:pStyle w:val="Figure"/>
       </w:pPr>
-      <w:r>
-        <w:rPr>
-          <w:noProof/>
-        </w:rPr>
-        <w:t>                </w:t>
-      </w:r>
-      <w:commentRangeStart w:id="263"/>
-      <w:r>
-        <w:rPr>
-          <w:noProof/>
-          <w:lang w:val="en-GB" w:eastAsia="en-GB"/>
-        </w:rPr>
-        <w:drawing>
-          <wp:inline distT="0" distB="0" distL="0" distR="0">
-            <wp:extent cx="4800600" cy="3950053"/>
-            <wp:effectExtent l="19050" t="0" r="0" b="0"/>
-            <wp:docPr id="37" name="Picture 37"/>
-            <wp:cNvGraphicFramePr>
-              <a:graphicFrameLocks xmlns:a="http://schemas.openxmlformats.org/drawingml/2006/main" noChangeAspect="1"/>
-            </wp:cNvGraphicFramePr>
-            <a:graphic xmlns:a="http://schemas.openxmlformats.org/drawingml/2006/main">
-              <a:graphicData uri="http://schemas.openxmlformats.org/drawingml/2006/picture">
-                <pic:pic xmlns:pic="http://schemas.openxmlformats.org/drawingml/2006/picture">
-                  <pic:nvPicPr>
-                    <pic:cNvPr id="0" name="Picture 37"/>
-                    <pic:cNvPicPr>
-                      <a:picLocks noChangeAspect="1" noChangeArrowheads="1"/>
-                    </pic:cNvPicPr>
-                  </pic:nvPicPr>
-                  <pic:blipFill>
-                    <a:blip r:embed="rId10" cstate="print"/>
-                    <a:srcRect/>
-                    <a:stretch>
-                      <a:fillRect/>
-                    </a:stretch>
-                  </pic:blipFill>
-                  <pic:spPr bwMode="auto">
-                    <a:xfrm>
-                      <a:off x="0" y="0"/>
-                      <a:ext cx="4800600" cy="3950053"/>
-                    </a:xfrm>
-                    <a:prstGeom prst="rect">
-                      <a:avLst/>
-                    </a:prstGeom>
-                    <a:noFill/>
-                    <a:ln w="9525">
+      <w:del w:id="15" w:author="Jeffrey" w:date="2010-03-23T22:09:00Z">
+        <w:r>
+          <w:rPr>
+            <w:noProof/>
+          </w:rPr>
+          <w:lastRenderedPageBreak/>
+          <w:delText>                </w:delText>
+        </w:r>
+      </w:del>
+      <w:ins w:id="16" w:author="Jeffrey" w:date="2010-03-23T22:32:00Z">
+        <w:r>
+          <w:rPr>
+            <w:noProof/>
+          </w:rPr>
+          <w:drawing>
+            <wp:inline distT="0" distB="0" distL="0" distR="0">
+              <wp:extent cx="4800600" cy="3898598"/>
+              <wp:effectExtent l="19050" t="0" r="0" b="0"/>
+              <wp:docPr id="7" name="Picture 7"/>
+              <wp:cNvGraphicFramePr>
+                <a:graphicFrameLocks xmlns:a="http://schemas.openxmlformats.org/drawingml/2006/main" noChangeAspect="1"/>
+              </wp:cNvGraphicFramePr>
+              <a:graphic xmlns:a="http://schemas.openxmlformats.org/drawingml/2006/main">
+                <a:graphicData uri="http://schemas.openxmlformats.org/drawingml/2006/picture">
+                  <pic:pic xmlns:pic="http://schemas.openxmlformats.org/drawingml/2006/picture">
+                    <pic:nvPicPr>
+                      <pic:cNvPr id="0" name="Picture 7"/>
+                      <pic:cNvPicPr>
+                        <a:picLocks noChangeAspect="1" noChangeArrowheads="1"/>
+                      </pic:cNvPicPr>
+                    </pic:nvPicPr>
+                    <pic:blipFill>
+                      <a:blip r:embed="rId11" cstate="print"/>
+                      <a:srcRect/>
+                      <a:stretch>
+                        <a:fillRect/>
+                      </a:stretch>
+                    </pic:blipFill>
+                    <pic:spPr bwMode="auto">
+                      <a:xfrm>
+                        <a:off x="0" y="0"/>
+                        <a:ext cx="4800600" cy="3898598"/>
+                      </a:xfrm>
+                      <a:prstGeom prst="rect">
+                        <a:avLst/>
+                      </a:prstGeom>
                       <a:noFill/>
-                      <a:miter lim="800000"/>
-                      <a:headEnd/>
-                      <a:tailEnd/>
-                    </a:ln>
-                  </pic:spPr>
-                </pic:pic>
-              </a:graphicData>
-            </a:graphic>
-          </wp:inline>
-        </w:drawing>
-      </w:r>
-      <w:commentRangeEnd w:id="263"/>
+                      <a:ln w="9525">
+                        <a:noFill/>
+                        <a:miter lim="800000"/>
+                        <a:headEnd/>
+                        <a:tailEnd/>
+                      </a:ln>
+                    </pic:spPr>
+                  </pic:pic>
+                </a:graphicData>
+              </a:graphic>
+            </wp:inline>
+          </w:drawing>
+        </w:r>
+      </w:ins>
+      <w:commentRangeStart w:id="17"/>
+      <w:commentRangeStart w:id="18"/>
+      <w:del w:id="19" w:author="Jeffrey" w:date="2010-03-23T22:32:00Z">
+        <w:r>
+          <w:rPr>
+            <w:noProof/>
+          </w:rPr>
+          <w:drawing>
+            <wp:inline distT="0" distB="0" distL="0" distR="0">
+              <wp:extent cx="4800600" cy="3950053"/>
+              <wp:effectExtent l="19050" t="0" r="0" b="0"/>
+              <wp:docPr id="37" name="Picture 37"/>
+              <wp:cNvGraphicFramePr>
+                <a:graphicFrameLocks xmlns:a="http://schemas.openxmlformats.org/drawingml/2006/main" noChangeAspect="1"/>
+              </wp:cNvGraphicFramePr>
+              <a:graphic xmlns:a="http://schemas.openxmlformats.org/drawingml/2006/main">
+                <a:graphicData uri="http://schemas.openxmlformats.org/drawingml/2006/picture">
+                  <pic:pic xmlns:pic="http://schemas.openxmlformats.org/drawingml/2006/picture">
+                    <pic:nvPicPr>
+                      <pic:cNvPr id="0" name="Picture 37"/>
+                      <pic:cNvPicPr>
+                        <a:picLocks noChangeAspect="1" noChangeArrowheads="1"/>
+                      </pic:cNvPicPr>
+                    </pic:nvPicPr>
+                    <pic:blipFill>
+                      <a:blip r:embed="rId12" cstate="print"/>
+                      <a:srcRect/>
+                      <a:stretch>
+                        <a:fillRect/>
+                      </a:stretch>
+                    </pic:blipFill>
+                    <pic:spPr bwMode="auto">
+                      <a:xfrm>
+                        <a:off x="0" y="0"/>
+                        <a:ext cx="4800600" cy="3950053"/>
+                      </a:xfrm>
+                      <a:prstGeom prst="rect">
+                        <a:avLst/>
+                      </a:prstGeom>
+                      <a:noFill/>
+                      <a:ln w="9525">
+                        <a:noFill/>
+                        <a:miter lim="800000"/>
+                        <a:headEnd/>
+                        <a:tailEnd/>
+                      </a:ln>
+                    </pic:spPr>
+                  </pic:pic>
+                </a:graphicData>
+              </a:graphic>
+            </wp:inline>
+          </w:drawing>
+        </w:r>
+      </w:del>
+      <w:commentRangeEnd w:id="17"/>
       <w:r>
         <w:rPr>
           <w:rStyle w:val="CommentReference"/>
         </w:rPr>
-        <w:commentReference w:id="263"/>
+        <w:commentReference w:id="17"/>
+      </w:r>
+      <w:commentRangeEnd w:id="18"/>
+      <w:r>
+        <w:rPr>
+          <w:rStyle w:val="CommentReference"/>
+        </w:rPr>
+        <w:commentReference w:id="18"/>
       </w:r>
     </w:p>
     <w:p>
@@ -2466,7 +1482,8 @@
       <w:pPr>
         <w:pStyle w:val="Code"/>
       </w:pPr>
-      <w:commentRangeStart w:id="264"/>
+      <w:commentRangeStart w:id="20"/>
+      <w:commentRangeStart w:id="21"/>
       <w:r>
         <w:t>&lt;#@ template language="C#" HostSpecific="True" #&gt;</w:t>
       </w:r>
@@ -2474,19 +1491,6 @@
     <w:p>
       <w:pPr>
         <w:pStyle w:val="Code"/>
-        <w:rPr>
-          <w:del w:id="265" w:author="JSkinner" w:date="2010-03-09T19:05:00Z"/>
-        </w:rPr>
-      </w:pPr>
-      <w:del w:id="266" w:author="JSkinner" w:date="2010-03-09T19:05:00Z">
-        <w:r>
-          <w:delText>&lt;#@ output extension="cs" #&gt;</w:delText>
-        </w:r>
-      </w:del>
-    </w:p>
-    <w:p>
-      <w:pPr>
-        <w:pStyle w:val="Code"/>
       </w:pPr>
       <w:r>
         <w:t>&lt;#</w:t>
@@ -2521,94 +1525,74 @@
         <w:pStyle w:val="Code"/>
       </w:pPr>
       <w:r>
+        <w:t>using System.Collections.Generic;</w:t>
+      </w:r>
+    </w:p>
+    <w:p>
+      <w:pPr>
+        <w:pStyle w:val="Code"/>
+      </w:pPr>
+      <w:r>
+        <w:t>using System.Linq;</w:t>
+      </w:r>
+    </w:p>
+    <w:p>
+      <w:pPr>
+        <w:pStyle w:val="Code"/>
+      </w:pPr>
+      <w:r>
+        <w:t>using System.Web;</w:t>
+      </w:r>
+    </w:p>
+    <w:p>
+      <w:pPr>
+        <w:pStyle w:val="Code"/>
+      </w:pPr>
+      <w:r>
+        <w:t>using System.Web.Mvc;</w:t>
+      </w:r>
+    </w:p>
+    <w:p>
+      <w:pPr>
+        <w:pStyle w:val="Code"/>
+      </w:pPr>
+    </w:p>
+    <w:p>
+      <w:pPr>
+        <w:pStyle w:val="Code"/>
+      </w:pPr>
+      <w:r>
+        <w:t>namespace &lt;#= mvcHost.NameSpace #&gt;</w:t>
+      </w:r>
+    </w:p>
+    <w:p>
+      <w:pPr>
+        <w:pStyle w:val="Code"/>
+      </w:pPr>
+      <w:r>
+        <w:t>{</w:t>
+      </w:r>
+    </w:p>
+    <w:p>
+      <w:pPr>
+        <w:pStyle w:val="Code"/>
+      </w:pPr>
+      <w:r>
+        <w:t xml:space="preserve">    public class &lt;#= mvcHost.</w:t>
+      </w:r>
+      <w:r>
+        <w:t xml:space="preserve">ControllerName </w:t>
+      </w:r>
+      <w:r>
+        <w:t>#&gt; : Controller</w:t>
+      </w:r>
+    </w:p>
+    <w:p>
+      <w:pPr>
+        <w:pStyle w:val="Code"/>
+      </w:pPr>
+      <w:r>
         <w:lastRenderedPageBreak/>
-        <w:t>using System.Collections.Generic;</w:t>
-      </w:r>
-    </w:p>
-    <w:p>
-      <w:pPr>
-        <w:pStyle w:val="Code"/>
-      </w:pPr>
-      <w:r>
-        <w:t>using System.Linq;</w:t>
-      </w:r>
-    </w:p>
-    <w:p>
-      <w:pPr>
-        <w:pStyle w:val="Code"/>
-      </w:pPr>
-      <w:r>
-        <w:t>using System.Web;</w:t>
-      </w:r>
-    </w:p>
-    <w:p>
-      <w:pPr>
-        <w:pStyle w:val="Code"/>
-      </w:pPr>
-      <w:r>
-        <w:t>using System.Web.Mvc;</w:t>
-      </w:r>
-    </w:p>
-    <w:p>
-      <w:pPr>
-        <w:pStyle w:val="Code"/>
-        <w:rPr>
-          <w:del w:id="267" w:author="JSkinner" w:date="2010-03-09T19:05:00Z"/>
-        </w:rPr>
-      </w:pPr>
-      <w:del w:id="268" w:author="JSkinner" w:date="2010-03-09T19:05:00Z">
-        <w:r>
-          <w:delText>using System.Web.Mvc.Ajax;</w:delText>
-        </w:r>
-      </w:del>
-    </w:p>
-    <w:p>
-      <w:pPr>
-        <w:pStyle w:val="Code"/>
-      </w:pPr>
-    </w:p>
-    <w:p>
-      <w:pPr>
-        <w:pStyle w:val="Code"/>
-      </w:pPr>
-      <w:r>
-        <w:t>namespace &lt;#= mvcHost.NameSpace #&gt;</w:t>
-      </w:r>
-    </w:p>
-    <w:p>
-      <w:pPr>
-        <w:pStyle w:val="Code"/>
-      </w:pPr>
-      <w:r>
-        <w:t>{</w:t>
-      </w:r>
-    </w:p>
-    <w:p>
-      <w:pPr>
-        <w:pStyle w:val="Code"/>
-      </w:pPr>
-      <w:r>
-        <w:t xml:space="preserve">    public class &lt;#= mvcHost.</w:t>
-      </w:r>
-      <w:del w:id="269" w:author="JSkinner" w:date="2010-03-09T19:06:00Z">
-        <w:r>
-          <w:delText xml:space="preserve">ItemName </w:delText>
-        </w:r>
-      </w:del>
-      <w:ins w:id="270" w:author="JSkinner" w:date="2010-03-09T19:06:00Z">
-        <w:r>
-          <w:t xml:space="preserve">ControllerName </w:t>
-        </w:r>
-      </w:ins>
-      <w:r>
-        <w:t>#&gt; : Controller</w:t>
-      </w:r>
-    </w:p>
-    <w:p>
-      <w:pPr>
-        <w:pStyle w:val="Code"/>
-      </w:pPr>
-      <w:r>
         <w:t xml:space="preserve">    {</w:t>
       </w:r>
     </w:p>
@@ -2623,28 +1607,13 @@
     <w:p>
       <w:pPr>
         <w:pStyle w:val="Code"/>
-        <w:rPr>
-          <w:del w:id="271" w:author="JSkinner" w:date="2010-03-09T19:06:00Z"/>
-        </w:rPr>
       </w:pPr>
       <w:r>
         <w:t xml:space="preserve">        // </w:t>
       </w:r>
-      <w:ins w:id="272" w:author="JSkinner" w:date="2010-03-09T19:06:00Z">
-        <w:r>
-          <w:t>GET: &lt;#= (!String.IsNullOrEmpty(mvcHost.AreaName)) ? ("/" + mvcHost.AreaName) : String.Empty #&gt;/&lt;#= mvcHost.ControllerRootName #&gt;/</w:t>
-        </w:r>
-      </w:ins>
-      <w:del w:id="273" w:author="JSkinner" w:date="2010-03-09T19:06:00Z">
-        <w:r>
-          <w:delText>GET: /&lt;#= mvcHost.ControllerRootName #&gt;/</w:delText>
-        </w:r>
-      </w:del>
-    </w:p>
-    <w:p>
-      <w:pPr>
-        <w:pStyle w:val="Code"/>
-      </w:pPr>
+      <w:r>
+        <w:t>GET: &lt;#= (!String.IsNullOrEmpty(mvcHost.AreaName)) ? ("/" + mvcHost.AreaName) : String.Empty #&gt;/&lt;#= mvcHost.ControllerRootName #&gt;/</w:t>
+      </w:r>
       <w:r>
         <w:t xml:space="preserve">        </w:t>
       </w:r>
@@ -2657,7 +1626,7 @@
         <w:t xml:space="preserve">        ...... more ....</w:t>
       </w:r>
     </w:p>
-    <w:commentRangeEnd w:id="264"/>
+    <w:commentRangeEnd w:id="20"/>
     <w:p>
       <w:pPr>
         <w:pStyle w:val="Code"/>
@@ -2668,7 +1637,16 @@
           <w:rFonts w:ascii="Times New Roman" w:hAnsi="Times New Roman"/>
           <w:snapToGrid/>
         </w:rPr>
-        <w:commentReference w:id="264"/>
+        <w:commentReference w:id="20"/>
+      </w:r>
+      <w:commentRangeEnd w:id="21"/>
+      <w:r>
+        <w:rPr>
+          <w:rStyle w:val="CommentReference"/>
+          <w:rFonts w:ascii="Times New Roman" w:hAnsi="Times New Roman"/>
+          <w:snapToGrid/>
+        </w:rPr>
+        <w:commentReference w:id="21"/>
       </w:r>
     </w:p>
     <w:p>
@@ -2781,8 +1759,8 @@
       <w:r>
         <w:t xml:space="preserve"> helpful when you find yourself writing code that writes code! The tool can be downloaded at </w:t>
       </w:r>
-      <w:commentRangeStart w:id="274"/>
-      <w:commentRangeStart w:id="275"/>
+      <w:commentRangeStart w:id="22"/>
+      <w:commentRangeStart w:id="23"/>
       <w:r>
         <w:fldChar w:fldCharType="begin"/>
       </w:r>
@@ -2804,30 +1782,29 @@
       <w:r>
         <w:t xml:space="preserve">. </w:t>
       </w:r>
-      <w:commentRangeEnd w:id="274"/>
+      <w:commentRangeEnd w:id="22"/>
       <w:r>
         <w:rPr>
           <w:rStyle w:val="CommentReference"/>
           <w:rFonts w:ascii="Times New Roman" w:hAnsi="Times New Roman"/>
           <w:vanish/>
         </w:rPr>
-        <w:commentReference w:id="274"/>
-      </w:r>
-      <w:commentRangeEnd w:id="275"/>
+        <w:commentReference w:id="22"/>
+      </w:r>
+      <w:commentRangeEnd w:id="23"/>
       <w:r>
         <w:rPr>
           <w:rStyle w:val="CommentReference"/>
           <w:rFonts w:ascii="Times New Roman" w:hAnsi="Times New Roman"/>
         </w:rPr>
-        <w:commentReference w:id="275"/>
+        <w:commentReference w:id="23"/>
       </w:r>
       <w:r>
         <w:t xml:space="preserve">To learn more about T4 Template syntax and the ASP.NET MVC integration, check out </w:t>
       </w:r>
-      <w:commentRangeStart w:id="276"/>
-      <w:commentRangeStart w:id="277"/>
-      <w:r>
-        <w:lastRenderedPageBreak/>
+      <w:commentRangeStart w:id="24"/>
+      <w:commentRangeStart w:id="25"/>
+      <w:r>
         <w:fldChar w:fldCharType="begin"/>
       </w:r>
       <w:r>
@@ -2848,22 +1825,22 @@
       <w:r>
         <w:t>.</w:t>
       </w:r>
-      <w:commentRangeEnd w:id="276"/>
+      <w:commentRangeEnd w:id="24"/>
       <w:r>
         <w:rPr>
           <w:rStyle w:val="CommentReference"/>
           <w:rFonts w:ascii="Times New Roman" w:hAnsi="Times New Roman"/>
           <w:vanish/>
         </w:rPr>
-        <w:commentReference w:id="276"/>
-      </w:r>
-      <w:commentRangeEnd w:id="277"/>
+        <w:commentReference w:id="24"/>
+      </w:r>
+      <w:commentRangeEnd w:id="25"/>
       <w:r>
         <w:rPr>
           <w:rStyle w:val="CommentReference"/>
           <w:rFonts w:ascii="Times New Roman" w:hAnsi="Times New Roman"/>
         </w:rPr>
-        <w:commentReference w:id="277"/>
+        <w:commentReference w:id="25"/>
       </w:r>
     </w:p>
     <w:p>
@@ -2907,8 +1884,8 @@
       <w:r>
         <w:rPr>
           <w:noProof/>
-          <w:lang w:val="en-GB" w:eastAsia="en-GB"/>
         </w:rPr>
+        <w:lastRenderedPageBreak/>
         <w:drawing>
           <wp:inline distT="0" distB="0" distL="0" distR="0">
             <wp:extent cx="4800600" cy="3228900"/>
@@ -2927,7 +1904,7 @@
                     </pic:cNvPicPr>
                   </pic:nvPicPr>
                   <pic:blipFill>
-                    <a:blip r:embed="rId11" cstate="print"/>
+                    <a:blip r:embed="rId13" cstate="print"/>
                     <a:srcRect/>
                     <a:stretch>
                       <a:fillRect/>
@@ -3036,7 +2013,6 @@
         <w:pStyle w:val="Body1"/>
       </w:pPr>
       <w:r>
-        <w:lastRenderedPageBreak/>
         <w:t xml:space="preserve">(If you’re running on a </w:t>
       </w:r>
       <w:r>
@@ -3474,7 +2450,6 @@
       <w:r>
         <w:rPr>
           <w:noProof/>
-          <w:lang w:val="en-GB" w:eastAsia="en-GB"/>
         </w:rPr>
         <w:lastRenderedPageBreak/>
         <w:drawing>
@@ -3495,7 +2470,7 @@
                     </pic:cNvPicPr>
                   </pic:nvPicPr>
                   <pic:blipFill>
-                    <a:blip r:embed="rId12" cstate="print"/>
+                    <a:blip r:embed="rId14" cstate="print"/>
                     <a:srcRect/>
                     <a:stretch>
                       <a:fillRect/>
@@ -3559,7 +2534,6 @@
       <w:r>
         <w:rPr>
           <w:noProof/>
-          <w:lang w:val="en-GB" w:eastAsia="en-GB"/>
         </w:rPr>
         <w:drawing>
           <wp:inline distT="0" distB="0" distL="0" distR="0">
@@ -3579,7 +2553,7 @@
                     </pic:cNvPicPr>
                   </pic:nvPicPr>
                   <pic:blipFill>
-                    <a:blip r:embed="rId13" cstate="print"/>
+                    <a:blip r:embed="rId15" cstate="print"/>
                     <a:srcRect/>
                     <a:stretch>
                       <a:fillRect/>
@@ -3626,15 +2600,15 @@
       <w:pPr>
         <w:pStyle w:val="Head1"/>
       </w:pPr>
-      <w:commentRangeStart w:id="278"/>
-      <w:commentRangeStart w:id="279"/>
+      <w:commentRangeStart w:id="26"/>
+      <w:commentRangeStart w:id="27"/>
       <w:r>
         <w:t>25.3</w:t>
       </w:r>
       <w:r>
         <w:t xml:space="preserve"> Summary</w:t>
       </w:r>
-      <w:commentRangeEnd w:id="278"/>
+      <w:commentRangeEnd w:id="26"/>
       <w:r>
         <w:rPr>
           <w:rStyle w:val="CommentReference"/>
@@ -3644,9 +2618,9 @@
           <w:vanish/>
           <w:color w:val="000000"/>
         </w:rPr>
-        <w:commentReference w:id="278"/>
-      </w:r>
-      <w:commentRangeEnd w:id="279"/>
+        <w:commentReference w:id="26"/>
+      </w:r>
+      <w:commentRangeEnd w:id="27"/>
       <w:r>
         <w:rPr>
           <w:rStyle w:val="CommentReference"/>
@@ -3655,25 +2629,25 @@
           <w:i w:val="0"/>
           <w:color w:val="000000"/>
         </w:rPr>
-        <w:commentReference w:id="279"/>
+        <w:commentReference w:id="27"/>
       </w:r>
     </w:p>
     <w:p>
       <w:pPr>
         <w:pStyle w:val="Body1"/>
       </w:pPr>
-      <w:commentRangeStart w:id="280"/>
+      <w:commentRangeStart w:id="28"/>
       <w:r>
         <w:t>In</w:t>
       </w:r>
-      <w:commentRangeEnd w:id="280"/>
+      <w:commentRangeEnd w:id="28"/>
       <w:r>
         <w:rPr>
           <w:rStyle w:val="CommentReference"/>
           <w:rFonts w:ascii="Times New Roman" w:hAnsi="Times New Roman"/>
           <w:vanish/>
         </w:rPr>
-        <w:commentReference w:id="280"/>
+        <w:commentReference w:id="28"/>
       </w:r>
       <w:r>
         <w:t xml:space="preserve"> this chapter, you have seen some of the </w:t>
@@ -3699,11 +2673,11 @@
       </w:r>
     </w:p>
     <w:sectPr>
-      <w:headerReference w:type="even" r:id="rId14"/>
-      <w:headerReference w:type="default" r:id="rId15"/>
-      <w:footerReference w:type="even" r:id="rId16"/>
-      <w:footerReference w:type="default" r:id="rId17"/>
-      <w:footerReference w:type="first" r:id="rId18"/>
+      <w:headerReference w:type="even" r:id="rId16"/>
+      <w:headerReference w:type="default" r:id="rId17"/>
+      <w:footerReference w:type="even" r:id="rId18"/>
+      <w:footerReference w:type="default" r:id="rId19"/>
+      <w:footerReference w:type="first" r:id="rId20"/>
       <w:footnotePr>
         <w:numRestart w:val="eachSect"/>
       </w:footnotePr>
@@ -3736,7 +2710,7 @@
       </w:r>
     </w:p>
   </w:comment>
-  <w:comment w:id="6" w:author="JSkinner" w:date="2010-03-09T18:44:00Z" w:initials="JS">
+  <w:comment w:id="1" w:author="Jeffrey" w:date="2010-03-23T22:01:00Z" w:initials="J">
     <w:p>
       <w:pPr>
         <w:pStyle w:val="CommentText"/>
@@ -3748,6 +2722,22 @@
         <w:annotationRef/>
       </w:r>
       <w:r>
+        <w:t>Yes.  I’ll add a reference back to chapter 21</w:t>
+      </w:r>
+    </w:p>
+  </w:comment>
+  <w:comment w:id="4" w:author="JSkinner" w:date="2010-03-09T18:44:00Z" w:initials="JS">
+    <w:p>
+      <w:pPr>
+        <w:pStyle w:val="CommentText"/>
+      </w:pPr>
+      <w:r>
+        <w:rPr>
+          <w:rStyle w:val="CommentReference"/>
+        </w:rPr>
+        <w:annotationRef/>
+      </w:r>
+      <w:r>
         <w:rPr>
           <w:rStyle w:val="CommentReference"/>
         </w:rPr>
@@ -3755,7 +2745,7 @@
       </w:r>
     </w:p>
   </w:comment>
-  <w:comment w:id="7" w:author="Katharine Osborne" w:date="2010-02-07T01:32:00Z" w:initials="KO">
+  <w:comment w:id="5" w:author="Jeffrey" w:date="2010-03-23T22:05:00Z" w:initials="J">
     <w:p>
       <w:pPr>
         <w:pStyle w:val="CommentText"/>
@@ -3767,11 +2757,11 @@
         <w:annotationRef/>
       </w:r>
       <w:r>
-        <w:t>This shouldn’t be a note – this should be front and center up above when you first introduce them. This is an important definition.</w:t>
+        <w:t>Added a bit of text for that.</w:t>
       </w:r>
     </w:p>
   </w:comment>
-  <w:comment w:id="8" w:author="Jeffrey" w:date="2010-02-23T07:50:00Z" w:initials="J">
+  <w:comment w:id="6" w:author="Jeffrey" w:date="2010-03-23T22:15:00Z" w:initials="J">
     <w:p>
       <w:pPr>
         <w:pStyle w:val="CommentText"/>
@@ -3783,11 +2773,11 @@
         <w:annotationRef/>
       </w:r>
       <w:r>
-        <w:t>I moved the text to the first paragraph</w:t>
+        <w:t>I corrected this path.  It was changed in the latest MVC 2 release</w:t>
       </w:r>
     </w:p>
   </w:comment>
-  <w:comment w:id="9" w:author="JSkinner" w:date="2010-03-09T18:53:00Z" w:initials="JS">
+  <w:comment w:id="9" w:author="Katharine Osborne" w:date="2010-02-07T01:32:00Z" w:initials="KO">
     <w:p>
       <w:pPr>
         <w:pStyle w:val="CommentText"/>
@@ -3799,23 +2789,11 @@
         <w:annotationRef/>
       </w:r>
       <w:r>
-        <w:t>This sample used out</w:t>
-      </w:r>
-      <w:r>
-        <w:t xml:space="preserve"> </w:t>
-      </w:r>
-      <w:r>
-        <w:t>of</w:t>
-      </w:r>
-      <w:r>
-        <w:t xml:space="preserve"> </w:t>
-      </w:r>
-      <w:r>
-        <w:t>date templates. I’ve updated both the listing and the accompanying code.</w:t>
+        <w:t>This shouldn’t be a note – this should be front and center up above when you first introduce them. This is an important definition.</w:t>
       </w:r>
     </w:p>
   </w:comment>
-  <w:comment w:id="263" w:author="JSkinner" w:date="2010-03-09T19:12:00Z" w:initials="JS">
+  <w:comment w:id="10" w:author="Jeffrey" w:date="2010-02-23T07:50:00Z" w:initials="J">
     <w:p>
       <w:pPr>
         <w:pStyle w:val="CommentText"/>
@@ -3827,37 +2805,11 @@
         <w:annotationRef/>
       </w:r>
       <w:r>
-        <w:t>This screenshot isn’t correct – it should be displaying the “Create (Alternate)” template in the dropdown rather than just “Create”</w:t>
-      </w:r>
-    </w:p>
-    <w:p>
-      <w:pPr>
-        <w:pStyle w:val="CommentText"/>
-      </w:pPr>
-    </w:p>
-    <w:p>
-      <w:pPr>
-        <w:pStyle w:val="CommentText"/>
-      </w:pPr>
-      <w:r>
-        <w:t>Also, the screenshot is out of date – in MVC2 there is a “Delete” template too which isn’t shown in the solution explorer (I added it to the sample project).</w:t>
-      </w:r>
-    </w:p>
-    <w:p>
-      <w:pPr>
-        <w:pStyle w:val="CommentText"/>
-      </w:pPr>
-    </w:p>
-    <w:p>
-      <w:pPr>
-        <w:pStyle w:val="CommentText"/>
-      </w:pPr>
-      <w:r>
-        <w:t xml:space="preserve">Also worth noting is that the “Create (Alternate)” template is based on an old version of “Create” which doesn’t take account of VS2010’s &lt;%: syntax (while the newer template does) </w:t>
+        <w:t>I moved the text to the first paragraph</w:t>
       </w:r>
     </w:p>
   </w:comment>
-  <w:comment w:id="264" w:author="JSkinner" w:date="2010-03-09T19:06:00Z" w:initials="JS">
+  <w:comment w:id="11" w:author="JSkinner" w:date="2010-03-09T18:53:00Z" w:initials="JS">
     <w:p>
       <w:pPr>
         <w:pStyle w:val="CommentText"/>
@@ -3869,11 +2821,23 @@
         <w:annotationRef/>
       </w:r>
       <w:r>
-        <w:t>Updated to latest MVC2 template.</w:t>
+        <w:t>This sample used out</w:t>
+      </w:r>
+      <w:r>
+        <w:t xml:space="preserve"> </w:t>
+      </w:r>
+      <w:r>
+        <w:t>of</w:t>
+      </w:r>
+      <w:r>
+        <w:t xml:space="preserve"> </w:t>
+      </w:r>
+      <w:r>
+        <w:t>date templates. I’ve updated both the listing and the accompanying code.</w:t>
       </w:r>
     </w:p>
   </w:comment>
-  <w:comment w:id="274" w:author="Katharine Osborne" w:date="2010-02-07T01:34:00Z" w:initials="KO">
+  <w:comment w:id="12" w:author="Jeffrey" w:date="2010-03-23T22:05:00Z" w:initials="J">
     <w:p>
       <w:pPr>
         <w:pStyle w:val="CommentText"/>
@@ -3885,11 +2849,11 @@
         <w:annotationRef/>
       </w:r>
       <w:r>
-        <w:t>http://mng.bz/mJVM</w:t>
+        <w:t>Thanks!</w:t>
       </w:r>
     </w:p>
   </w:comment>
-  <w:comment w:id="275" w:author="Jeffrey" w:date="2010-02-23T07:54:00Z" w:initials="J">
+  <w:comment w:id="17" w:author="JSkinner" w:date="2010-03-09T19:12:00Z" w:initials="JS">
     <w:p>
       <w:pPr>
         <w:pStyle w:val="CommentText"/>
@@ -3901,11 +2865,117 @@
         <w:annotationRef/>
       </w:r>
       <w:r>
+        <w:t>This screenshot isn’t correct – it should be displaying the “Create (Alternate)” template in the dropdown rather than just “Create”</w:t>
+      </w:r>
+    </w:p>
+    <w:p>
+      <w:pPr>
+        <w:pStyle w:val="CommentText"/>
+      </w:pPr>
+    </w:p>
+    <w:p>
+      <w:pPr>
+        <w:pStyle w:val="CommentText"/>
+      </w:pPr>
+      <w:r>
+        <w:t>Also, the screenshot is out of date – in MVC2 there is a “Delete” template too which isn’t shown in the solution explorer (I added it to the sample project).</w:t>
+      </w:r>
+    </w:p>
+    <w:p>
+      <w:pPr>
+        <w:pStyle w:val="CommentText"/>
+      </w:pPr>
+    </w:p>
+    <w:p>
+      <w:pPr>
+        <w:pStyle w:val="CommentText"/>
+      </w:pPr>
+      <w:r>
+        <w:t xml:space="preserve">Also worth noting is that the “Create (Alternate)” template is based on an old version of “Create” which doesn’t take account of VS2010’s &lt;%: syntax (while the newer template does) </w:t>
+      </w:r>
+    </w:p>
+  </w:comment>
+  <w:comment w:id="18" w:author="Jeffrey" w:date="2010-03-23T22:33:00Z" w:initials="J">
+    <w:p>
+      <w:pPr>
+        <w:pStyle w:val="CommentText"/>
+      </w:pPr>
+      <w:r>
+        <w:rPr>
+          <w:rStyle w:val="CommentReference"/>
+        </w:rPr>
+        <w:annotationRef/>
+      </w:r>
+      <w:r>
+        <w:t>Thanks.  I’ve recaptured the screenshot</w:t>
+      </w:r>
+    </w:p>
+  </w:comment>
+  <w:comment w:id="20" w:author="JSkinner" w:date="2010-03-09T19:06:00Z" w:initials="JS">
+    <w:p>
+      <w:pPr>
+        <w:pStyle w:val="CommentText"/>
+      </w:pPr>
+      <w:r>
+        <w:rPr>
+          <w:rStyle w:val="CommentReference"/>
+        </w:rPr>
+        <w:annotationRef/>
+      </w:r>
+      <w:r>
+        <w:t>Updated to latest MVC2 template.</w:t>
+      </w:r>
+    </w:p>
+  </w:comment>
+  <w:comment w:id="21" w:author="Jeffrey" w:date="2010-03-23T22:33:00Z" w:initials="J">
+    <w:p>
+      <w:pPr>
+        <w:pStyle w:val="CommentText"/>
+      </w:pPr>
+      <w:r>
+        <w:rPr>
+          <w:rStyle w:val="CommentReference"/>
+        </w:rPr>
+        <w:annotationRef/>
+      </w:r>
+      <w:r>
+        <w:t>thanks</w:t>
+      </w:r>
+    </w:p>
+  </w:comment>
+  <w:comment w:id="22" w:author="Katharine Osborne" w:date="2010-02-07T01:34:00Z" w:initials="KO">
+    <w:p>
+      <w:pPr>
+        <w:pStyle w:val="CommentText"/>
+      </w:pPr>
+      <w:r>
+        <w:rPr>
+          <w:rStyle w:val="CommentReference"/>
+        </w:rPr>
+        <w:annotationRef/>
+      </w:r>
+      <w:r>
+        <w:t>http://mng.bz/mJVM</w:t>
+      </w:r>
+    </w:p>
+  </w:comment>
+  <w:comment w:id="23" w:author="Jeffrey" w:date="2010-02-23T07:54:00Z" w:initials="J">
+    <w:p>
+      <w:pPr>
+        <w:pStyle w:val="CommentText"/>
+      </w:pPr>
+      <w:r>
+        <w:rPr>
+          <w:rStyle w:val="CommentReference"/>
+        </w:rPr>
+        <w:annotationRef/>
+      </w:r>
+      <w:r>
         <w:t>will change in final URL shrink sweep</w:t>
       </w:r>
     </w:p>
   </w:comment>
-  <w:comment w:id="276" w:author="Katharine Osborne" w:date="2010-02-07T01:35:00Z" w:initials="KO">
+  <w:comment w:id="24" w:author="Katharine Osborne" w:date="2010-02-07T01:35:00Z" w:initials="KO">
     <w:p>
       <w:pPr>
         <w:pStyle w:val="CommentText"/>
@@ -3939,7 +3009,7 @@
       </w:r>
     </w:p>
   </w:comment>
-  <w:comment w:id="277" w:author="Jeffrey" w:date="2010-02-23T07:54:00Z" w:initials="J">
+  <w:comment w:id="25" w:author="Jeffrey" w:date="2010-02-23T07:54:00Z" w:initials="J">
     <w:p>
       <w:pPr>
         <w:pStyle w:val="CommentText"/>
@@ -3955,7 +3025,7 @@
       </w:r>
     </w:p>
   </w:comment>
-  <w:comment w:id="278" w:author="Katharine Osborne" w:date="2010-02-07T01:37:00Z" w:initials="KO">
+  <w:comment w:id="26" w:author="Katharine Osborne" w:date="2010-02-07T01:37:00Z" w:initials="KO">
     <w:p>
       <w:pPr>
         <w:pStyle w:val="CommentText"/>
@@ -3971,7 +3041,7 @@
       </w:r>
     </w:p>
   </w:comment>
-  <w:comment w:id="279" w:author="Jeffrey" w:date="2010-02-23T09:33:00Z" w:initials="J">
+  <w:comment w:id="27" w:author="Jeffrey" w:date="2010-02-23T09:33:00Z" w:initials="J">
     <w:p>
       <w:pPr>
         <w:pStyle w:val="CommentText"/>
@@ -3987,7 +3057,7 @@
       </w:r>
     </w:p>
   </w:comment>
-  <w:comment w:id="280" w:author="Katharine Osborne" w:date="2010-03-02T17:42:00Z" w:initials="KO">
+  <w:comment w:id="28" w:author="Katharine Osborne" w:date="2010-03-02T17:42:00Z" w:initials="KO">
     <w:p>
       <w:pPr>
         <w:pStyle w:val="CommentText"/>
@@ -4170,22 +3240,12 @@
       <w:t xml:space="preserve">Last saved: </w:t>
     </w:r>
     <w:fldSimple w:instr=" SAVEDATE  \@ &quot;M/d/yyyy&quot;  \* MERGEFORMAT ">
-      <w:ins w:id="281" w:author="JSkinner" w:date="2010-03-09T19:16:00Z">
-        <w:r>
-          <w:rPr>
-            <w:noProof/>
-          </w:rPr>
-          <w:t>3/9/2010</w:t>
-        </w:r>
-      </w:ins>
-      <w:del w:id="282" w:author="JSkinner" w:date="2010-03-09T17:48:00Z">
-        <w:r>
-          <w:rPr>
-            <w:noProof/>
-          </w:rPr>
-          <w:delText>3/3/2010</w:delText>
-        </w:r>
-      </w:del>
+      <w:r>
+        <w:rPr>
+          <w:noProof/>
+        </w:rPr>
+        <w:t>3/9/2010</w:t>
+      </w:r>
     </w:fldSimple>
   </w:p>
 </w:hdr>
@@ -4206,22 +3266,12 @@
       <w:t xml:space="preserve">Last saved: </w:t>
     </w:r>
     <w:fldSimple w:instr=" SAVEDATE  \@ &quot;M/d/yyyy&quot;  \* MERGEFORMAT ">
-      <w:ins w:id="283" w:author="JSkinner" w:date="2010-03-09T19:16:00Z">
-        <w:r>
-          <w:rPr>
-            <w:noProof/>
-          </w:rPr>
-          <w:t>3/9/2010</w:t>
-        </w:r>
-      </w:ins>
-      <w:del w:id="284" w:author="JSkinner" w:date="2010-03-09T17:48:00Z">
-        <w:r>
-          <w:rPr>
-            <w:noProof/>
-          </w:rPr>
-          <w:delText>3/3/2010</w:delText>
-        </w:r>
-      </w:del>
+      <w:r>
+        <w:rPr>
+          <w:noProof/>
+        </w:rPr>
+        <w:t>3/9/2010</w:t>
+      </w:r>
     </w:fldSimple>
     <w:r>
       <w:tab/>

</xml_diff>

<commit_message>
- indexed chapter 25
</commit_message>
<xml_diff>
--- a/manuscript/Chapter25/MVC2iA_CH_25.docx
+++ b/manuscript/Chapter25/MVC2iA_CH_25.docx
@@ -44,7 +44,25 @@
         <w:t xml:space="preserve">Customizing </w:t>
       </w:r>
       <w:r>
-        <w:t>Visual Studio for ASP.NET MVC</w:t>
+        <w:t>Visual Studio</w:t>
+      </w:r>
+      <w:r>
+        <w:fldChar w:fldCharType="begin"/>
+      </w:r>
+      <w:r>
+        <w:instrText xml:space="preserve"> XE "</w:instrText>
+      </w:r>
+      <w:r>
+        <w:instrText>Visual Studio</w:instrText>
+      </w:r>
+      <w:r>
+        <w:instrText xml:space="preserve">" </w:instrText>
+      </w:r>
+      <w:r>
+        <w:fldChar w:fldCharType="end"/>
+      </w:r>
+      <w:r>
+        <w:t xml:space="preserve"> for ASP.NET MVC</w:t>
       </w:r>
     </w:p>
     <w:p>
@@ -64,7 +82,40 @@
         </w:numPr>
       </w:pPr>
       <w:r>
-        <w:t>Creating custom T4 templates</w:t>
+        <w:t>Creating custom T4</w:t>
+      </w:r>
+      <w:r>
+        <w:fldChar w:fldCharType="begin"/>
+      </w:r>
+      <w:r>
+        <w:instrText xml:space="preserve"> XE "</w:instrText>
+      </w:r>
+      <w:r>
+        <w:instrText>T4</w:instrText>
+      </w:r>
+      <w:r>
+        <w:instrText xml:space="preserve">" </w:instrText>
+      </w:r>
+      <w:r>
+        <w:fldChar w:fldCharType="end"/>
+      </w:r>
+      <w:r>
+        <w:t xml:space="preserve"> templates</w:t>
+      </w:r>
+      <w:r>
+        <w:fldChar w:fldCharType="begin"/>
+      </w:r>
+      <w:r>
+        <w:instrText xml:space="preserve"> XE "</w:instrText>
+      </w:r>
+      <w:r>
+        <w:instrText>T4 templates</w:instrText>
+      </w:r>
+      <w:r>
+        <w:instrText xml:space="preserve">" </w:instrText>
+      </w:r>
+      <w:r>
+        <w:fldChar w:fldCharType="end"/>
       </w:r>
     </w:p>
     <w:p>
@@ -76,7 +127,40 @@
         </w:numPr>
       </w:pPr>
       <w:r>
-        <w:t>Using custom T4 templates</w:t>
+        <w:t>Using custom T4</w:t>
+      </w:r>
+      <w:r>
+        <w:fldChar w:fldCharType="begin"/>
+      </w:r>
+      <w:r>
+        <w:instrText xml:space="preserve"> XE "</w:instrText>
+      </w:r>
+      <w:r>
+        <w:instrText>T4</w:instrText>
+      </w:r>
+      <w:r>
+        <w:instrText xml:space="preserve">" </w:instrText>
+      </w:r>
+      <w:r>
+        <w:fldChar w:fldCharType="end"/>
+      </w:r>
+      <w:r>
+        <w:t xml:space="preserve"> templates</w:t>
+      </w:r>
+      <w:r>
+        <w:fldChar w:fldCharType="begin"/>
+      </w:r>
+      <w:r>
+        <w:instrText xml:space="preserve"> XE "</w:instrText>
+      </w:r>
+      <w:r>
+        <w:instrText>T4 templates</w:instrText>
+      </w:r>
+      <w:r>
+        <w:instrText xml:space="preserve">" </w:instrText>
+      </w:r>
+      <w:r>
+        <w:fldChar w:fldCharType="end"/>
       </w:r>
     </w:p>
     <w:p>
@@ -90,6 +174,21 @@
       <w:r>
         <w:t>Exporting a custom test project template</w:t>
       </w:r>
+      <w:r>
+        <w:fldChar w:fldCharType="begin"/>
+      </w:r>
+      <w:r>
+        <w:instrText xml:space="preserve"> XE "</w:instrText>
+      </w:r>
+      <w:r>
+        <w:instrText>test project template</w:instrText>
+      </w:r>
+      <w:r>
+        <w:instrText xml:space="preserve">" </w:instrText>
+      </w:r>
+      <w:r>
+        <w:fldChar w:fldCharType="end"/>
+      </w:r>
     </w:p>
     <w:p>
       <w:pPr>
@@ -108,6 +207,21 @@
       <w:r>
         <w:t>test project templates</w:t>
       </w:r>
+      <w:r>
+        <w:fldChar w:fldCharType="begin"/>
+      </w:r>
+      <w:r>
+        <w:instrText xml:space="preserve"> XE "</w:instrText>
+      </w:r>
+      <w:r>
+        <w:instrText>templates</w:instrText>
+      </w:r>
+      <w:r>
+        <w:instrText xml:space="preserve">" </w:instrText>
+      </w:r>
+      <w:r>
+        <w:fldChar w:fldCharType="end"/>
+      </w:r>
     </w:p>
     <w:p>
       <w:pPr>
@@ -117,7 +231,43 @@
         <w:t>Tool</w:t>
       </w:r>
       <w:r>
-        <w:t xml:space="preserve">ing within Visual Studio </w:t>
+        <w:t>ing</w:t>
+      </w:r>
+      <w:r>
+        <w:fldChar w:fldCharType="begin"/>
+      </w:r>
+      <w:r>
+        <w:instrText xml:space="preserve"> XE "</w:instrText>
+      </w:r>
+      <w:r>
+        <w:instrText>Tooling</w:instrText>
+      </w:r>
+      <w:r>
+        <w:instrText xml:space="preserve">" </w:instrText>
+      </w:r>
+      <w:r>
+        <w:fldChar w:fldCharType="end"/>
+      </w:r>
+      <w:r>
+        <w:t xml:space="preserve"> within Visual Studio</w:t>
+      </w:r>
+      <w:r>
+        <w:fldChar w:fldCharType="begin"/>
+      </w:r>
+      <w:r>
+        <w:instrText xml:space="preserve"> XE "</w:instrText>
+      </w:r>
+      <w:r>
+        <w:instrText>Visual Studio</w:instrText>
+      </w:r>
+      <w:r>
+        <w:instrText xml:space="preserve">" </w:instrText>
+      </w:r>
+      <w:r>
+        <w:fldChar w:fldCharType="end"/>
+      </w:r>
+      <w:r>
+        <w:t xml:space="preserve"> </w:t>
       </w:r>
       <w:r>
         <w:t>can make</w:t>
@@ -126,7 +276,25 @@
         <w:t xml:space="preserve"> building ASP.NET MVC applications faster.</w:t>
       </w:r>
       <w:r>
-        <w:t xml:space="preserve">  Any task that you perform over and over is a candidate for automation and tooling.  A computer can perform a task faster and with more accuracy than a human can, especially when the task is performed over and over.</w:t>
+        <w:t xml:space="preserve">  Any task that you perform over and over is a candidate for automation</w:t>
+      </w:r>
+      <w:r>
+        <w:fldChar w:fldCharType="begin"/>
+      </w:r>
+      <w:r>
+        <w:instrText xml:space="preserve"> XE "</w:instrText>
+      </w:r>
+      <w:r>
+        <w:instrText>automation</w:instrText>
+      </w:r>
+      <w:r>
+        <w:instrText xml:space="preserve">" </w:instrText>
+      </w:r>
+      <w:r>
+        <w:fldChar w:fldCharType="end"/>
+      </w:r>
+      <w:r>
+        <w:t xml:space="preserve"> and tooling.  A computer can perform a task faster and with more accuracy than a human can, especially when the task is performed over and over.</w:t>
       </w:r>
       <w:r>
         <w:t xml:space="preserve"> We will look at two quick ways of customizing these tools</w:t>
@@ -135,6 +303,21 @@
         <w:t>, specifically the controller, view, and project generators</w:t>
       </w:r>
       <w:r>
+        <w:fldChar w:fldCharType="begin"/>
+      </w:r>
+      <w:r>
+        <w:instrText xml:space="preserve"> XE "</w:instrText>
+      </w:r>
+      <w:r>
+        <w:instrText>project generators</w:instrText>
+      </w:r>
+      <w:r>
+        <w:instrText xml:space="preserve">" </w:instrText>
+      </w:r>
+      <w:r>
+        <w:fldChar w:fldCharType="end"/>
+      </w:r>
+      <w:r>
         <w:t>.</w:t>
       </w:r>
     </w:p>
@@ -146,7 +329,25 @@
         <w:t>25.</w:t>
       </w:r>
       <w:r>
-        <w:t>1 Creating custom T4 templates</w:t>
+        <w:t>1 Creating custom T4</w:t>
+      </w:r>
+      <w:r>
+        <w:fldChar w:fldCharType="begin"/>
+      </w:r>
+      <w:r>
+        <w:instrText xml:space="preserve"> XE "</w:instrText>
+      </w:r>
+      <w:r>
+        <w:instrText>T4</w:instrText>
+      </w:r>
+      <w:r>
+        <w:instrText xml:space="preserve">" </w:instrText>
+      </w:r>
+      <w:r>
+        <w:fldChar w:fldCharType="end"/>
+      </w:r>
+      <w:r>
+        <w:t xml:space="preserve"> templates</w:t>
       </w:r>
       <w:r>
         <w:fldChar w:fldCharType="begin"/>
@@ -172,7 +373,43 @@
         <w:pStyle w:val="Body1"/>
       </w:pPr>
       <w:r>
-        <w:t xml:space="preserve">T4 is a little-known feature of Visual Studio </w:t>
+        <w:t>T4</w:t>
+      </w:r>
+      <w:r>
+        <w:fldChar w:fldCharType="begin"/>
+      </w:r>
+      <w:r>
+        <w:instrText xml:space="preserve"> XE "</w:instrText>
+      </w:r>
+      <w:r>
+        <w:instrText>T4</w:instrText>
+      </w:r>
+      <w:r>
+        <w:instrText xml:space="preserve">" </w:instrText>
+      </w:r>
+      <w:r>
+        <w:fldChar w:fldCharType="end"/>
+      </w:r>
+      <w:r>
+        <w:t xml:space="preserve"> is a little-known feature of Visual Studio</w:t>
+      </w:r>
+      <w:r>
+        <w:fldChar w:fldCharType="begin"/>
+      </w:r>
+      <w:r>
+        <w:instrText xml:space="preserve"> XE "</w:instrText>
+      </w:r>
+      <w:r>
+        <w:instrText>Visual Studio</w:instrText>
+      </w:r>
+      <w:r>
+        <w:instrText xml:space="preserve">" </w:instrText>
+      </w:r>
+      <w:r>
+        <w:fldChar w:fldCharType="end"/>
+      </w:r>
+      <w:r>
+        <w:t xml:space="preserve"> </w:t>
       </w:r>
       <w:r>
         <w:t xml:space="preserve">that stands for </w:t>
@@ -193,10 +430,100 @@
         <w:fldChar w:fldCharType="end"/>
       </w:r>
       <w:r>
-        <w:t>. It is a code generation toolkit.  Its templates allow you to customize how files are generated using a familiar syntax.</w:t>
-      </w:r>
-      <w:r>
-        <w:t xml:space="preserve">  Chapter 21 covered T4MVC, which is a set of T4 extensions provided by the CodePlex Foundationk project, MvcContrib.</w:t>
+        <w:t>. It is a code generation</w:t>
+      </w:r>
+      <w:r>
+        <w:fldChar w:fldCharType="begin"/>
+      </w:r>
+      <w:r>
+        <w:instrText xml:space="preserve"> XE "</w:instrText>
+      </w:r>
+      <w:r>
+        <w:instrText>code generation</w:instrText>
+      </w:r>
+      <w:r>
+        <w:instrText xml:space="preserve">" </w:instrText>
+      </w:r>
+      <w:r>
+        <w:fldChar w:fldCharType="end"/>
+      </w:r>
+      <w:r>
+        <w:t xml:space="preserve"> toolkit.  Its templates</w:t>
+      </w:r>
+      <w:r>
+        <w:fldChar w:fldCharType="begin"/>
+      </w:r>
+      <w:r>
+        <w:instrText xml:space="preserve"> XE "</w:instrText>
+      </w:r>
+      <w:r>
+        <w:instrText>templates</w:instrText>
+      </w:r>
+      <w:r>
+        <w:instrText xml:space="preserve">" </w:instrText>
+      </w:r>
+      <w:r>
+        <w:fldChar w:fldCharType="end"/>
+      </w:r>
+      <w:r>
+        <w:t xml:space="preserve"> allow you to customize how files are generated using a familiar syntax.</w:t>
+      </w:r>
+      <w:r>
+        <w:t xml:space="preserve">  Chapter 21 covered T4MVC</w:t>
+      </w:r>
+      <w:r>
+        <w:fldChar w:fldCharType="begin"/>
+      </w:r>
+      <w:r>
+        <w:instrText xml:space="preserve"> XE "</w:instrText>
+      </w:r>
+      <w:r>
+        <w:instrText>T4MVC</w:instrText>
+      </w:r>
+      <w:r>
+        <w:instrText xml:space="preserve">" </w:instrText>
+      </w:r>
+      <w:r>
+        <w:fldChar w:fldCharType="end"/>
+      </w:r>
+      <w:r>
+        <w:t>, which is a set of T4 extensions provided by the CodePlex Foundation</w:t>
+      </w:r>
+      <w:r>
+        <w:fldChar w:fldCharType="begin"/>
+      </w:r>
+      <w:r>
+        <w:instrText xml:space="preserve"> XE "</w:instrText>
+      </w:r>
+      <w:r>
+        <w:instrText>CodePlex Foundation</w:instrText>
+      </w:r>
+      <w:r>
+        <w:instrText xml:space="preserve">" </w:instrText>
+      </w:r>
+      <w:r>
+        <w:fldChar w:fldCharType="end"/>
+      </w:r>
+      <w:r>
+        <w:t xml:space="preserve"> project, MvcContrib</w:t>
+      </w:r>
+      <w:r>
+        <w:fldChar w:fldCharType="begin"/>
+      </w:r>
+      <w:r>
+        <w:instrText xml:space="preserve"> XE "</w:instrText>
+      </w:r>
+      <w:r>
+        <w:instrText>MvcContrib</w:instrText>
+      </w:r>
+      <w:r>
+        <w:instrText xml:space="preserve">" </w:instrText>
+      </w:r>
+      <w:r>
+        <w:fldChar w:fldCharType="end"/>
+      </w:r>
+      <w:r>
+        <w:t>.</w:t>
       </w:r>
       <w:r>
         <w:t xml:space="preserve">  </w:t>
@@ -205,23 +532,41 @@
         <w:t>Under the covers, when you install ASP.NET MVC on top of Visual Studio, you get templates for adding items such as areas, views, and controllers.  For instance, i</w:t>
       </w:r>
       <w:r>
-        <w:t xml:space="preserve">f you right click on an action, you’ll see an option to open the </w:t>
+        <w:t xml:space="preserve">f you right click on an action, you’ll see an </w:t>
+      </w:r>
+      <w:r>
+        <w:lastRenderedPageBreak/>
+        <w:t xml:space="preserve">option to open the </w:t>
       </w:r>
       <w:r>
         <w:t>Add View</w:t>
       </w:r>
       <w:r>
-        <w:t xml:space="preserve"> dialog, shown in figure </w:t>
+        <w:t xml:space="preserve"> dialog</w:t>
+      </w:r>
+      <w:r>
+        <w:fldChar w:fldCharType="begin"/>
+      </w:r>
+      <w:r>
+        <w:instrText xml:space="preserve"> XE "</w:instrText>
+      </w:r>
+      <w:r>
+        <w:instrText>Add View dialog</w:instrText>
+      </w:r>
+      <w:r>
+        <w:instrText xml:space="preserve">" </w:instrText>
+      </w:r>
+      <w:r>
+        <w:fldChar w:fldCharType="end"/>
+      </w:r>
+      <w:r>
+        <w:t xml:space="preserve">, shown in figure </w:t>
       </w:r>
       <w:r>
         <w:t>25.1</w:t>
       </w:r>
       <w:r>
-        <w:t xml:space="preserve">. In this dialog, you can choose the name of the view, the view model type, and the master page. If you select a strongly typed view, you have the option of choosing an </w:t>
-      </w:r>
-      <w:r>
-        <w:lastRenderedPageBreak/>
-        <w:t xml:space="preserve">automatic view template. The options are Empty, List, Create, Details, Delete. Figure </w:t>
+        <w:t xml:space="preserve">. In this dialog, you can choose the name of the view, the view model type, and the master page. If you select a strongly typed view, you have the option of choosing an automatic view template. The options are Empty, List, Create, Details, Delete. Figure </w:t>
       </w:r>
       <w:r>
         <w:t>25.1</w:t>
@@ -305,7 +650,25 @@
         <w:t>25.1</w:t>
       </w:r>
       <w:r>
-        <w:t xml:space="preserve"> The Add View dialog allows you to auto</w:t>
+        <w:t xml:space="preserve"> The Add View dialog</w:t>
+      </w:r>
+      <w:r>
+        <w:fldChar w:fldCharType="begin"/>
+      </w:r>
+      <w:r>
+        <w:instrText xml:space="preserve"> XE "</w:instrText>
+      </w:r>
+      <w:r>
+        <w:instrText>Add View dialog</w:instrText>
+      </w:r>
+      <w:r>
+        <w:instrText xml:space="preserve">" </w:instrText>
+      </w:r>
+      <w:r>
+        <w:fldChar w:fldCharType="end"/>
+      </w:r>
+      <w:r>
+        <w:t xml:space="preserve"> allows you to auto</w:t>
       </w:r>
       <w:r>
         <w:t>-</w:t>
@@ -325,13 +688,65 @@
         <w:t>View Content</w:t>
       </w:r>
       <w:r>
-        <w:t xml:space="preserve"> dropdown list are T4 templates that are located</w:t>
-      </w:r>
-      <w:ins w:id="2" w:author="Jeffrey" w:date="2010-03-23T22:04:00Z">
-        <w:r>
-          <w:t xml:space="preserve"> on 64-bit system</w:t>
-        </w:r>
-      </w:ins>
+        <w:t xml:space="preserve"> dropdown list are T4</w:t>
+      </w:r>
+      <w:r>
+        <w:fldChar w:fldCharType="begin"/>
+      </w:r>
+      <w:r>
+        <w:instrText xml:space="preserve"> XE "</w:instrText>
+      </w:r>
+      <w:r>
+        <w:instrText>T4</w:instrText>
+      </w:r>
+      <w:r>
+        <w:instrText xml:space="preserve">" </w:instrText>
+      </w:r>
+      <w:r>
+        <w:fldChar w:fldCharType="end"/>
+      </w:r>
+      <w:r>
+        <w:t xml:space="preserve"> templates</w:t>
+      </w:r>
+      <w:r>
+        <w:fldChar w:fldCharType="begin"/>
+      </w:r>
+      <w:r>
+        <w:instrText xml:space="preserve"> XE "</w:instrText>
+      </w:r>
+      <w:r>
+        <w:instrText>T4 templates</w:instrText>
+      </w:r>
+      <w:r>
+        <w:instrText xml:space="preserve">" </w:instrText>
+      </w:r>
+      <w:r>
+        <w:fldChar w:fldCharType="end"/>
+      </w:r>
+      <w:r>
+        <w:t xml:space="preserve"> that are located</w:t>
+      </w:r>
+      <w:r>
+        <w:t xml:space="preserve"> on 64-bit</w:t>
+      </w:r>
+      <w:r>
+        <w:fldChar w:fldCharType="begin"/>
+      </w:r>
+      <w:r>
+        <w:instrText xml:space="preserve"> XE "</w:instrText>
+      </w:r>
+      <w:r>
+        <w:instrText>64-bit</w:instrText>
+      </w:r>
+      <w:r>
+        <w:instrText xml:space="preserve">" </w:instrText>
+      </w:r>
+      <w:r>
+        <w:fldChar w:fldCharType="end"/>
+      </w:r>
+      <w:r>
+        <w:t xml:space="preserve"> system</w:t>
+      </w:r>
       <w:r>
         <w:t xml:space="preserve"> in </w:t>
       </w:r>
@@ -343,57 +758,60 @@
           <w:rStyle w:val="CodeinText"/>
         </w:rPr>
       </w:pPr>
-      <w:ins w:id="3" w:author="Jeffrey" w:date="2010-03-23T22:15:00Z">
-        <w:r>
-          <w:rPr>
-            <w:rStyle w:val="CodeinText"/>
-          </w:rPr>
-          <w:t>C:\Program Files (x86)\Microsoft Visual Studio 9.0\Common7\IDE\ItemTemplates\CSharp\Web\MVC 2\CodeTemplates</w:t>
-        </w:r>
-      </w:ins>
-      <w:commentRangeStart w:id="4"/>
-      <w:commentRangeStart w:id="5"/>
-      <w:commentRangeStart w:id="6"/>
-      <w:del w:id="7" w:author="Jeffrey" w:date="2010-03-23T22:15:00Z">
-        <w:r>
-          <w:rPr>
-            <w:rStyle w:val="CodeinText"/>
-          </w:rPr>
-          <w:delText>C:\Program Files (x86)\</w:delText>
-        </w:r>
-        <w:commentRangeEnd w:id="4"/>
-        <w:r>
-          <w:rPr>
-            <w:rStyle w:val="CommentReference"/>
-            <w:rFonts w:ascii="Times New Roman" w:hAnsi="Times New Roman"/>
-          </w:rPr>
-          <w:commentReference w:id="4"/>
-        </w:r>
-        <w:commentRangeEnd w:id="5"/>
-        <w:r>
-          <w:rPr>
-            <w:rStyle w:val="CommentReference"/>
-            <w:rFonts w:ascii="Times New Roman" w:hAnsi="Times New Roman"/>
-          </w:rPr>
-          <w:commentReference w:id="5"/>
-        </w:r>
-      </w:del>
-      <w:commentRangeEnd w:id="6"/>
-      <w:r>
-        <w:rPr>
-          <w:rStyle w:val="CommentReference"/>
-          <w:rFonts w:ascii="Times New Roman" w:hAnsi="Times New Roman"/>
-        </w:rPr>
-        <w:commentReference w:id="6"/>
-      </w:r>
-      <w:del w:id="8" w:author="Jeffrey" w:date="2010-03-23T22:15:00Z">
-        <w:r>
-          <w:rPr>
-            <w:rStyle w:val="CodeinText"/>
-          </w:rPr>
-          <w:delText>Microsoft Visual Studio 9.0\Common7\IDE\ItemTemplates</w:delText>
-        </w:r>
-      </w:del>
+      <w:r>
+        <w:rPr>
+          <w:rStyle w:val="CodeinText"/>
+        </w:rPr>
+        <w:t>C:\Program Files (x86)\Microsoft Visual Studio</w:t>
+      </w:r>
+      <w:r>
+        <w:rPr>
+          <w:rStyle w:val="CodeinText"/>
+        </w:rPr>
+        <w:fldChar w:fldCharType="begin"/>
+      </w:r>
+      <w:r>
+        <w:instrText xml:space="preserve"> XE "</w:instrText>
+      </w:r>
+      <w:r>
+        <w:instrText>Visual Studio</w:instrText>
+      </w:r>
+      <w:r>
+        <w:instrText xml:space="preserve">" </w:instrText>
+      </w:r>
+      <w:r>
+        <w:rPr>
+          <w:rStyle w:val="CodeinText"/>
+        </w:rPr>
+        <w:fldChar w:fldCharType="end"/>
+      </w:r>
+      <w:r>
+        <w:rPr>
+          <w:rStyle w:val="CodeinText"/>
+        </w:rPr>
+        <w:t xml:space="preserve"> 9.0\Common7\IDE\ItemTemplates\CSharp\Web\MVC 2\CodeTemplates</w:t>
+      </w:r>
+      <w:r>
+        <w:rPr>
+          <w:rStyle w:val="CodeinText"/>
+        </w:rPr>
+        <w:fldChar w:fldCharType="begin"/>
+      </w:r>
+      <w:r>
+        <w:instrText xml:space="preserve"> XE "</w:instrText>
+      </w:r>
+      <w:r>
+        <w:instrText>CodeTemplates</w:instrText>
+      </w:r>
+      <w:r>
+        <w:instrText xml:space="preserve">" </w:instrText>
+      </w:r>
+      <w:r>
+        <w:rPr>
+          <w:rStyle w:val="CodeinText"/>
+        </w:rPr>
+        <w:fldChar w:fldCharType="end"/>
+      </w:r>
     </w:p>
     <w:p>
       <w:pPr>
@@ -406,17 +824,36 @@
           <w:rFonts w:ascii="Times New Roman" w:hAnsi="Times New Roman"/>
           <w:vanish/>
         </w:rPr>
-        <w:commentReference w:id="9"/>
+        <w:lastRenderedPageBreak/>
+        <w:commentReference w:id="2"/>
       </w:r>
       <w:r>
         <w:rPr>
           <w:rStyle w:val="CommentReference"/>
           <w:rFonts w:ascii="Times New Roman" w:hAnsi="Times New Roman"/>
         </w:rPr>
-        <w:commentReference w:id="10"/>
-      </w:r>
-      <w:r>
-        <w:t xml:space="preserve">If we press Add, we’re given a complete form, generated for us by Visual Studio using the default template. Our view now looks like listing </w:t>
+        <w:commentReference w:id="3"/>
+      </w:r>
+      <w:r>
+        <w:t>If we press Add, we’re given a complete form, generated for us by Visual Studio</w:t>
+      </w:r>
+      <w:r>
+        <w:fldChar w:fldCharType="begin"/>
+      </w:r>
+      <w:r>
+        <w:instrText xml:space="preserve"> XE "</w:instrText>
+      </w:r>
+      <w:r>
+        <w:instrText>Visual Studio</w:instrText>
+      </w:r>
+      <w:r>
+        <w:instrText xml:space="preserve">" </w:instrText>
+      </w:r>
+      <w:r>
+        <w:fldChar w:fldCharType="end"/>
+      </w:r>
+      <w:r>
+        <w:t xml:space="preserve"> using the default template. Our view now looks like listing </w:t>
       </w:r>
       <w:r>
         <w:t>25.1</w:t>
@@ -435,8 +872,8 @@
       <w:r>
         <w:t xml:space="preserve"> </w:t>
       </w:r>
-      <w:commentRangeStart w:id="11"/>
-      <w:commentRangeStart w:id="12"/>
+      <w:commentRangeStart w:id="4"/>
+      <w:commentRangeStart w:id="5"/>
       <w:r>
         <w:t xml:space="preserve">The autogenerated </w:t>
       </w:r>
@@ -458,7 +895,7 @@
       <w:r>
         <w:t xml:space="preserve"> object</w:t>
       </w:r>
-      <w:commentRangeEnd w:id="11"/>
+      <w:commentRangeEnd w:id="4"/>
       <w:r>
         <w:rPr>
           <w:rStyle w:val="CommentReference"/>
@@ -466,9 +903,9 @@
           <w:b w:val="0"/>
           <w:color w:val="000000"/>
         </w:rPr>
-        <w:commentReference w:id="11"/>
-      </w:r>
-      <w:commentRangeEnd w:id="12"/>
+        <w:commentReference w:id="4"/>
+      </w:r>
+      <w:commentRangeEnd w:id="5"/>
       <w:r>
         <w:rPr>
           <w:rStyle w:val="CommentReference"/>
@@ -476,7 +913,7 @@
           <w:b w:val="0"/>
           <w:color w:val="000000"/>
         </w:rPr>
-        <w:commentReference w:id="12"/>
+        <w:commentReference w:id="5"/>
       </w:r>
     </w:p>
     <w:p>
@@ -484,7 +921,6 @@
         <w:pStyle w:val="Code"/>
       </w:pPr>
       <w:r>
-        <w:lastRenderedPageBreak/>
         <w:t>&lt;%@ Page Title="" Language="C#" MasterPageFile="~/Views/Shared/Site.Master"</w:t>
       </w:r>
     </w:p>
@@ -900,6 +1336,7 @@
         <w:ind w:left="0"/>
       </w:pPr>
       <w:r>
+        <w:lastRenderedPageBreak/>
         <w:t xml:space="preserve">             &lt;%= Html.LabelFor(model =&gt; model.RetireDate) %&gt;</w:t>
       </w:r>
     </w:p>
@@ -954,7 +1391,6 @@
         <w:ind w:left="0"/>
       </w:pPr>
       <w:r>
-        <w:lastRenderedPageBreak/>
         <w:t xml:space="preserve">         </w:t>
       </w:r>
     </w:p>
@@ -1149,7 +1585,40 @@
         <w:t>CodeTemplates</w:t>
       </w:r>
       <w:r>
-        <w:t xml:space="preserve">. Into this folder, copy the contents of the default template folder. You can create subfolders corresponding to the different types of templates (figure </w:t>
+        <w:fldChar w:fldCharType="begin"/>
+      </w:r>
+      <w:r>
+        <w:instrText xml:space="preserve"> XE "</w:instrText>
+      </w:r>
+      <w:r>
+        <w:instrText>CodeTemplates</w:instrText>
+      </w:r>
+      <w:r>
+        <w:instrText xml:space="preserve">" </w:instrText>
+      </w:r>
+      <w:r>
+        <w:fldChar w:fldCharType="end"/>
+      </w:r>
+      <w:r>
+        <w:t>. Into this folder, copy the contents of the default template folder. You can create subfolders corresponding to the different types of templates</w:t>
+      </w:r>
+      <w:r>
+        <w:fldChar w:fldCharType="begin"/>
+      </w:r>
+      <w:r>
+        <w:instrText xml:space="preserve"> XE "</w:instrText>
+      </w:r>
+      <w:r>
+        <w:instrText>templates</w:instrText>
+      </w:r>
+      <w:r>
+        <w:instrText xml:space="preserve">" </w:instrText>
+      </w:r>
+      <w:r>
+        <w:fldChar w:fldCharType="end"/>
+      </w:r>
+      <w:r>
+        <w:t xml:space="preserve"> (figure </w:t>
       </w:r>
       <w:r>
         <w:t>25.2</w:t>
@@ -1162,111 +1631,257 @@
       <w:pPr>
         <w:pStyle w:val="Figure"/>
       </w:pPr>
-      <w:ins w:id="13" w:author="Jeffrey" w:date="2010-03-23T22:25:00Z">
-        <w:r>
-          <w:rPr>
-            <w:noProof/>
-          </w:rPr>
-          <w:lastRenderedPageBreak/>
-          <w:drawing>
-            <wp:inline distT="0" distB="0" distL="0" distR="0">
-              <wp:extent cx="2360930" cy="4578985"/>
-              <wp:effectExtent l="19050" t="0" r="1270" b="0"/>
-              <wp:docPr id="4" name="Picture 4"/>
-              <wp:cNvGraphicFramePr>
-                <a:graphicFrameLocks xmlns:a="http://schemas.openxmlformats.org/drawingml/2006/main" noChangeAspect="1"/>
-              </wp:cNvGraphicFramePr>
-              <a:graphic xmlns:a="http://schemas.openxmlformats.org/drawingml/2006/main">
-                <a:graphicData uri="http://schemas.openxmlformats.org/drawingml/2006/picture">
-                  <pic:pic xmlns:pic="http://schemas.openxmlformats.org/drawingml/2006/picture">
-                    <pic:nvPicPr>
-                      <pic:cNvPr id="0" name="Picture 4"/>
-                      <pic:cNvPicPr>
-                        <a:picLocks noChangeAspect="1" noChangeArrowheads="1"/>
-                      </pic:cNvPicPr>
-                    </pic:nvPicPr>
-                    <pic:blipFill>
-                      <a:blip r:embed="rId9" cstate="print"/>
-                      <a:srcRect/>
-                      <a:stretch>
-                        <a:fillRect/>
-                      </a:stretch>
-                    </pic:blipFill>
-                    <pic:spPr bwMode="auto">
-                      <a:xfrm>
-                        <a:off x="0" y="0"/>
-                        <a:ext cx="2360930" cy="4578985"/>
-                      </a:xfrm>
-                      <a:prstGeom prst="rect">
-                        <a:avLst/>
-                      </a:prstGeom>
+      <w:r>
+        <w:rPr>
+          <w:noProof/>
+        </w:rPr>
+        <w:lastRenderedPageBreak/>
+        <w:drawing>
+          <wp:inline distT="0" distB="0" distL="0" distR="0">
+            <wp:extent cx="2360930" cy="4578985"/>
+            <wp:effectExtent l="19050" t="0" r="1270" b="0"/>
+            <wp:docPr id="4" name="Picture 4"/>
+            <wp:cNvGraphicFramePr>
+              <a:graphicFrameLocks xmlns:a="http://schemas.openxmlformats.org/drawingml/2006/main" noChangeAspect="1"/>
+            </wp:cNvGraphicFramePr>
+            <a:graphic xmlns:a="http://schemas.openxmlformats.org/drawingml/2006/main">
+              <a:graphicData uri="http://schemas.openxmlformats.org/drawingml/2006/picture">
+                <pic:pic xmlns:pic="http://schemas.openxmlformats.org/drawingml/2006/picture">
+                  <pic:nvPicPr>
+                    <pic:cNvPr id="0" name="Picture 4"/>
+                    <pic:cNvPicPr>
+                      <a:picLocks noChangeAspect="1" noChangeArrowheads="1"/>
+                    </pic:cNvPicPr>
+                  </pic:nvPicPr>
+                  <pic:blipFill>
+                    <a:blip r:embed="rId9" cstate="print"/>
+                    <a:srcRect/>
+                    <a:stretch>
+                      <a:fillRect/>
+                    </a:stretch>
+                  </pic:blipFill>
+                  <pic:spPr bwMode="auto">
+                    <a:xfrm>
+                      <a:off x="0" y="0"/>
+                      <a:ext cx="2360930" cy="4578985"/>
+                    </a:xfrm>
+                    <a:prstGeom prst="rect">
+                      <a:avLst/>
+                    </a:prstGeom>
+                    <a:noFill/>
+                    <a:ln w="9525">
                       <a:noFill/>
-                      <a:ln w="9525">
-                        <a:noFill/>
-                        <a:miter lim="800000"/>
-                        <a:headEnd/>
-                        <a:tailEnd/>
-                      </a:ln>
-                    </pic:spPr>
-                  </pic:pic>
-                </a:graphicData>
-              </a:graphic>
-            </wp:inline>
-          </w:drawing>
-        </w:r>
-      </w:ins>
-      <w:del w:id="14" w:author="Jeffrey" w:date="2010-03-23T22:23:00Z">
-        <w:r>
-          <w:rPr>
-            <w:noProof/>
-          </w:rPr>
-          <w:drawing>
-            <wp:inline distT="0" distB="0" distL="0" distR="0">
-              <wp:extent cx="2305685" cy="4409440"/>
-              <wp:effectExtent l="19050" t="0" r="0" b="0"/>
-              <wp:docPr id="20" name="Picture 10"/>
-              <wp:cNvGraphicFramePr>
-                <a:graphicFrameLocks xmlns:a="http://schemas.openxmlformats.org/drawingml/2006/main" noChangeAspect="1"/>
-              </wp:cNvGraphicFramePr>
-              <a:graphic xmlns:a="http://schemas.openxmlformats.org/drawingml/2006/main">
-                <a:graphicData uri="http://schemas.openxmlformats.org/drawingml/2006/picture">
-                  <pic:pic xmlns:pic="http://schemas.openxmlformats.org/drawingml/2006/picture">
-                    <pic:nvPicPr>
-                      <pic:cNvPr id="0" name="Picture 10"/>
-                      <pic:cNvPicPr>
-                        <a:picLocks noChangeAspect="1" noChangeArrowheads="1"/>
-                      </pic:cNvPicPr>
-                    </pic:nvPicPr>
-                    <pic:blipFill>
-                      <a:blip r:embed="rId10" cstate="print"/>
-                      <a:srcRect/>
-                      <a:stretch>
-                        <a:fillRect/>
-                      </a:stretch>
-                    </pic:blipFill>
-                    <pic:spPr bwMode="auto">
-                      <a:xfrm>
-                        <a:off x="0" y="0"/>
-                        <a:ext cx="2305685" cy="4409440"/>
-                      </a:xfrm>
-                      <a:prstGeom prst="rect">
-                        <a:avLst/>
-                      </a:prstGeom>
+                      <a:miter lim="800000"/>
+                      <a:headEnd/>
+                      <a:tailEnd/>
+                    </a:ln>
+                  </pic:spPr>
+                </pic:pic>
+              </a:graphicData>
+            </a:graphic>
+          </wp:inline>
+        </w:drawing>
+      </w:r>
+    </w:p>
+    <w:p>
+      <w:pPr>
+        <w:pStyle w:val="FigureCaption"/>
+      </w:pPr>
+      <w:r>
+        <w:t xml:space="preserve">Figure </w:t>
+      </w:r>
+      <w:r>
+        <w:t>25.2</w:t>
+      </w:r>
+      <w:r>
+        <w:t xml:space="preserve"> Copy the templates</w:t>
+      </w:r>
+      <w:r>
+        <w:fldChar w:fldCharType="begin"/>
+      </w:r>
+      <w:r>
+        <w:instrText xml:space="preserve"> XE "</w:instrText>
+      </w:r>
+      <w:r>
+        <w:instrText>templates</w:instrText>
+      </w:r>
+      <w:r>
+        <w:instrText xml:space="preserve">" </w:instrText>
+      </w:r>
+      <w:r>
+        <w:fldChar w:fldCharType="end"/>
+      </w:r>
+      <w:r>
+        <w:t xml:space="preserve"> from C:\Program Files</w:t>
+      </w:r>
+      <w:r>
+        <w:t xml:space="preserve"> (x86)</w:t>
+      </w:r>
+      <w:r>
+        <w:t>\Microsoft Visual Studio</w:t>
+      </w:r>
+      <w:r>
+        <w:fldChar w:fldCharType="begin"/>
+      </w:r>
+      <w:r>
+        <w:instrText xml:space="preserve"> XE "</w:instrText>
+      </w:r>
+      <w:r>
+        <w:instrText>Visual Studio</w:instrText>
+      </w:r>
+      <w:r>
+        <w:instrText xml:space="preserve">" </w:instrText>
+      </w:r>
+      <w:r>
+        <w:fldChar w:fldCharType="end"/>
+      </w:r>
+      <w:r>
+        <w:t xml:space="preserve"> 9.0\Common7\IDE\Templates\CSharp\Web\MVC into your project under a CodeTemplates</w:t>
+      </w:r>
+      <w:r>
+        <w:fldChar w:fldCharType="begin"/>
+      </w:r>
+      <w:r>
+        <w:instrText xml:space="preserve"> XE "</w:instrText>
+      </w:r>
+      <w:r>
+        <w:instrText>CodeTemplates</w:instrText>
+      </w:r>
+      <w:r>
+        <w:instrText xml:space="preserve">" </w:instrText>
+      </w:r>
+      <w:r>
+        <w:fldChar w:fldCharType="end"/>
+      </w:r>
+      <w:r>
+        <w:t xml:space="preserve"> folder to customize them.</w:t>
+      </w:r>
+    </w:p>
+    <w:p>
+      <w:pPr>
+        <w:pStyle w:val="Body"/>
+      </w:pPr>
+      <w:r>
+        <w:t>These templates</w:t>
+      </w:r>
+      <w:r>
+        <w:fldChar w:fldCharType="begin"/>
+      </w:r>
+      <w:r>
+        <w:instrText xml:space="preserve"> XE "</w:instrText>
+      </w:r>
+      <w:r>
+        <w:instrText>templates</w:instrText>
+      </w:r>
+      <w:r>
+        <w:instrText xml:space="preserve">" </w:instrText>
+      </w:r>
+      <w:r>
+        <w:fldChar w:fldCharType="end"/>
+      </w:r>
+      <w:r>
+        <w:t xml:space="preserve"> will be effective for the current project only. You are free to alter the templates here for your project. You can also add more items to this list. Adding another .tt file in this folder will enable it for selection in the </w:t>
+      </w:r>
+      <w:r>
+        <w:t>Add View</w:t>
+      </w:r>
+      <w:r>
+        <w:t xml:space="preserve"> dialog</w:t>
+      </w:r>
+      <w:r>
+        <w:fldChar w:fldCharType="begin"/>
+      </w:r>
+      <w:r>
+        <w:instrText xml:space="preserve"> XE "</w:instrText>
+      </w:r>
+      <w:r>
+        <w:instrText>Add View dialog</w:instrText>
+      </w:r>
+      <w:r>
+        <w:instrText xml:space="preserve">" </w:instrText>
+      </w:r>
+      <w:r>
+        <w:fldChar w:fldCharType="end"/>
+      </w:r>
+      <w:r>
+        <w:t xml:space="preserve"> as show in figure </w:t>
+      </w:r>
+      <w:r>
+        <w:t>25.3</w:t>
+      </w:r>
+      <w:r>
+        <w:t>.</w:t>
+      </w:r>
+    </w:p>
+    <w:p>
+      <w:pPr>
+        <w:pStyle w:val="Figure"/>
+      </w:pPr>
+      <w:r>
+        <w:rPr>
+          <w:noProof/>
+        </w:rPr>
+        <w:lastRenderedPageBreak/>
+        <w:drawing>
+          <wp:inline distT="0" distB="0" distL="0" distR="0">
+            <wp:extent cx="4800600" cy="3898598"/>
+            <wp:effectExtent l="19050" t="0" r="0" b="0"/>
+            <wp:docPr id="7" name="Picture 7"/>
+            <wp:cNvGraphicFramePr>
+              <a:graphicFrameLocks xmlns:a="http://schemas.openxmlformats.org/drawingml/2006/main" noChangeAspect="1"/>
+            </wp:cNvGraphicFramePr>
+            <a:graphic xmlns:a="http://schemas.openxmlformats.org/drawingml/2006/main">
+              <a:graphicData uri="http://schemas.openxmlformats.org/drawingml/2006/picture">
+                <pic:pic xmlns:pic="http://schemas.openxmlformats.org/drawingml/2006/picture">
+                  <pic:nvPicPr>
+                    <pic:cNvPr id="0" name="Picture 7"/>
+                    <pic:cNvPicPr>
+                      <a:picLocks noChangeAspect="1" noChangeArrowheads="1"/>
+                    </pic:cNvPicPr>
+                  </pic:nvPicPr>
+                  <pic:blipFill>
+                    <a:blip r:embed="rId10" cstate="print"/>
+                    <a:srcRect/>
+                    <a:stretch>
+                      <a:fillRect/>
+                    </a:stretch>
+                  </pic:blipFill>
+                  <pic:spPr bwMode="auto">
+                    <a:xfrm>
+                      <a:off x="0" y="0"/>
+                      <a:ext cx="4800600" cy="3898598"/>
+                    </a:xfrm>
+                    <a:prstGeom prst="rect">
+                      <a:avLst/>
+                    </a:prstGeom>
+                    <a:noFill/>
+                    <a:ln w="9525">
                       <a:noFill/>
-                      <a:ln w="9525">
-                        <a:noFill/>
-                        <a:miter lim="800000"/>
-                        <a:headEnd/>
-                        <a:tailEnd/>
-                      </a:ln>
-                    </pic:spPr>
-                  </pic:pic>
-                </a:graphicData>
-              </a:graphic>
-            </wp:inline>
-          </w:drawing>
-        </w:r>
-      </w:del>
+                      <a:miter lim="800000"/>
+                      <a:headEnd/>
+                      <a:tailEnd/>
+                    </a:ln>
+                  </pic:spPr>
+                </pic:pic>
+              </a:graphicData>
+            </a:graphic>
+          </wp:inline>
+        </w:drawing>
+      </w:r>
+      <w:commentRangeStart w:id="6"/>
+      <w:r>
+        <w:rPr>
+          <w:rStyle w:val="CommentReference"/>
+        </w:rPr>
+        <w:commentReference w:id="7"/>
+      </w:r>
+      <w:commentRangeEnd w:id="6"/>
+      <w:r>
+        <w:rPr>
+          <w:rStyle w:val="CommentReference"/>
+        </w:rPr>
+        <w:commentReference w:id="6"/>
+      </w:r>
     </w:p>
     <w:p>
       <w:pPr>
@@ -1276,357 +1891,324 @@
         <w:t xml:space="preserve">Figure </w:t>
       </w:r>
       <w:r>
-        <w:t>25.2</w:t>
-      </w:r>
-      <w:r>
-        <w:t xml:space="preserve"> Copy the templates from C:\Program Files</w:t>
-      </w:r>
-      <w:r>
-        <w:t xml:space="preserve"> (x86)</w:t>
-      </w:r>
-      <w:r>
-        <w:t>\Microsoft Visual Studio 9.0\Common7\IDE\Templates\CSharp\Web\MVC into your project under a CodeTemplates folder to customize them.</w:t>
+        <w:t>25.3</w:t>
+      </w:r>
+      <w:r>
+        <w:t xml:space="preserve"> Adding new template files in the Add View folder enables them for selection in the Add View dialog</w:t>
+      </w:r>
+      <w:r>
+        <w:fldChar w:fldCharType="begin"/>
+      </w:r>
+      <w:r>
+        <w:instrText xml:space="preserve"> XE "</w:instrText>
+      </w:r>
+      <w:r>
+        <w:instrText>Add View dialog</w:instrText>
+      </w:r>
+      <w:r>
+        <w:instrText xml:space="preserve">" </w:instrText>
+      </w:r>
+      <w:r>
+        <w:fldChar w:fldCharType="end"/>
+      </w:r>
+      <w:r>
+        <w:t>.</w:t>
+      </w:r>
+    </w:p>
+    <w:p>
+      <w:pPr>
+        <w:pStyle w:val="Body1"/>
+      </w:pPr>
+      <w:r>
+        <w:t>The templates</w:t>
+      </w:r>
+      <w:r>
+        <w:fldChar w:fldCharType="begin"/>
+      </w:r>
+      <w:r>
+        <w:instrText xml:space="preserve"> XE "</w:instrText>
+      </w:r>
+      <w:r>
+        <w:instrText>templates</w:instrText>
+      </w:r>
+      <w:r>
+        <w:instrText xml:space="preserve">" </w:instrText>
+      </w:r>
+      <w:r>
+        <w:fldChar w:fldCharType="end"/>
+      </w:r>
+      <w:r>
+        <w:t xml:space="preserve"> themselves are fairly complex. Here is an excerpt from the </w:t>
+      </w:r>
+      <w:r>
+        <w:rPr>
+          <w:rStyle w:val="CodeinText"/>
+        </w:rPr>
+        <w:t>Controller.tt</w:t>
+      </w:r>
+      <w:r>
+        <w:t xml:space="preserve"> template:</w:t>
       </w:r>
     </w:p>
     <w:p>
       <w:pPr>
         <w:pStyle w:val="Body"/>
       </w:pPr>
-      <w:r>
-        <w:t xml:space="preserve">These templates will be effective for the current project only. You are free to alter the templates here for your project. You can also add more items to this list. Adding another .tt file in this folder will enable it for selection in the </w:t>
-      </w:r>
-      <w:r>
-        <w:t>Add View</w:t>
-      </w:r>
-      <w:r>
-        <w:t xml:space="preserve"> dialog as show in figure </w:t>
-      </w:r>
-      <w:r>
-        <w:t>25.3</w:t>
+    </w:p>
+    <w:p>
+      <w:pPr>
+        <w:pStyle w:val="Code"/>
+      </w:pPr>
+      <w:commentRangeStart w:id="8"/>
+      <w:commentRangeStart w:id="9"/>
+      <w:r>
+        <w:t>&lt;#@ template language="C#" HostSpecific="True" #&gt;</w:t>
+      </w:r>
+    </w:p>
+    <w:p>
+      <w:pPr>
+        <w:pStyle w:val="Code"/>
+      </w:pPr>
+      <w:r>
+        <w:t>&lt;#</w:t>
+      </w:r>
+    </w:p>
+    <w:p>
+      <w:pPr>
+        <w:pStyle w:val="Code"/>
+      </w:pPr>
+      <w:r>
+        <w:t>MvcTextTemplateHost</w:t>
+      </w:r>
+      <w:r>
+        <w:fldChar w:fldCharType="begin"/>
+      </w:r>
+      <w:r>
+        <w:instrText xml:space="preserve"> XE "</w:instrText>
+      </w:r>
+      <w:r>
+        <w:rPr>
+          <w:rStyle w:val="CodeinText"/>
+        </w:rPr>
+        <w:instrText>MvcTextTemplateHost</w:instrText>
+      </w:r>
+      <w:r>
+        <w:instrText xml:space="preserve">" </w:instrText>
+      </w:r>
+      <w:r>
+        <w:fldChar w:fldCharType="end"/>
+      </w:r>
+      <w:r>
+        <w:t xml:space="preserve"> mvcHost</w:t>
+      </w:r>
+      <w:r>
+        <w:fldChar w:fldCharType="begin"/>
+      </w:r>
+      <w:r>
+        <w:instrText xml:space="preserve"> XE "</w:instrText>
+      </w:r>
+      <w:r>
+        <w:rPr>
+          <w:rStyle w:val="CodeinText"/>
+        </w:rPr>
+        <w:instrText>mvcHost</w:instrText>
+      </w:r>
+      <w:r>
+        <w:instrText xml:space="preserve">" </w:instrText>
+      </w:r>
+      <w:r>
+        <w:fldChar w:fldCharType="end"/>
+      </w:r>
+      <w:r>
+        <w:t xml:space="preserve"> = (MvcTextTemplateHost)(Host);</w:t>
+      </w:r>
+    </w:p>
+    <w:p>
+      <w:pPr>
+        <w:pStyle w:val="Code"/>
+      </w:pPr>
+      <w:r>
+        <w:t>#&gt;</w:t>
+      </w:r>
+    </w:p>
+    <w:p>
+      <w:pPr>
+        <w:pStyle w:val="Code"/>
+      </w:pPr>
+      <w:r>
+        <w:t>using System;</w:t>
+      </w:r>
+    </w:p>
+    <w:p>
+      <w:pPr>
+        <w:pStyle w:val="Code"/>
+      </w:pPr>
+      <w:r>
+        <w:t>using System.Collections.Generic;</w:t>
+      </w:r>
+    </w:p>
+    <w:p>
+      <w:pPr>
+        <w:pStyle w:val="Code"/>
+      </w:pPr>
+      <w:r>
+        <w:t>using System.Linq;</w:t>
+      </w:r>
+    </w:p>
+    <w:p>
+      <w:pPr>
+        <w:pStyle w:val="Code"/>
+      </w:pPr>
+      <w:r>
+        <w:t>using System.Web;</w:t>
+      </w:r>
+    </w:p>
+    <w:p>
+      <w:pPr>
+        <w:pStyle w:val="Code"/>
+      </w:pPr>
+      <w:r>
+        <w:t>using System.Web.Mvc;</w:t>
+      </w:r>
+    </w:p>
+    <w:p>
+      <w:pPr>
+        <w:pStyle w:val="Code"/>
+      </w:pPr>
+    </w:p>
+    <w:p>
+      <w:pPr>
+        <w:pStyle w:val="Code"/>
+      </w:pPr>
+      <w:r>
+        <w:t>namespace &lt;#= mvcHost</w:t>
+      </w:r>
+      <w:r>
+        <w:fldChar w:fldCharType="begin"/>
+      </w:r>
+      <w:r>
+        <w:instrText xml:space="preserve"> XE "</w:instrText>
+      </w:r>
+      <w:r>
+        <w:rPr>
+          <w:rStyle w:val="CodeinText"/>
+        </w:rPr>
+        <w:instrText>mvcHost</w:instrText>
+      </w:r>
+      <w:r>
+        <w:instrText xml:space="preserve">" </w:instrText>
+      </w:r>
+      <w:r>
+        <w:fldChar w:fldCharType="end"/>
+      </w:r>
+      <w:r>
+        <w:t>.NameSpace #&gt;</w:t>
+      </w:r>
+    </w:p>
+    <w:p>
+      <w:pPr>
+        <w:pStyle w:val="Code"/>
+      </w:pPr>
+      <w:r>
+        <w:t>{</w:t>
+      </w:r>
+    </w:p>
+    <w:p>
+      <w:pPr>
+        <w:pStyle w:val="Code"/>
+      </w:pPr>
+      <w:r>
+        <w:lastRenderedPageBreak/>
+        <w:t xml:space="preserve">    public class &lt;#= mvcHost</w:t>
+      </w:r>
+      <w:r>
+        <w:fldChar w:fldCharType="begin"/>
+      </w:r>
+      <w:r>
+        <w:instrText xml:space="preserve"> XE "</w:instrText>
+      </w:r>
+      <w:r>
+        <w:rPr>
+          <w:rStyle w:val="CodeinText"/>
+        </w:rPr>
+        <w:instrText>mvcHost</w:instrText>
+      </w:r>
+      <w:r>
+        <w:instrText xml:space="preserve">" </w:instrText>
+      </w:r>
+      <w:r>
+        <w:fldChar w:fldCharType="end"/>
       </w:r>
       <w:r>
         <w:t>.</w:t>
       </w:r>
-    </w:p>
-    <w:p>
-      <w:pPr>
-        <w:pStyle w:val="Figure"/>
-      </w:pPr>
-      <w:del w:id="15" w:author="Jeffrey" w:date="2010-03-23T22:09:00Z">
-        <w:r>
-          <w:rPr>
-            <w:noProof/>
-          </w:rPr>
-          <w:lastRenderedPageBreak/>
-          <w:delText>                </w:delText>
-        </w:r>
-      </w:del>
-      <w:ins w:id="16" w:author="Jeffrey" w:date="2010-03-23T22:32:00Z">
-        <w:r>
-          <w:rPr>
-            <w:noProof/>
-          </w:rPr>
-          <w:drawing>
-            <wp:inline distT="0" distB="0" distL="0" distR="0">
-              <wp:extent cx="4800600" cy="3898598"/>
-              <wp:effectExtent l="19050" t="0" r="0" b="0"/>
-              <wp:docPr id="7" name="Picture 7"/>
-              <wp:cNvGraphicFramePr>
-                <a:graphicFrameLocks xmlns:a="http://schemas.openxmlformats.org/drawingml/2006/main" noChangeAspect="1"/>
-              </wp:cNvGraphicFramePr>
-              <a:graphic xmlns:a="http://schemas.openxmlformats.org/drawingml/2006/main">
-                <a:graphicData uri="http://schemas.openxmlformats.org/drawingml/2006/picture">
-                  <pic:pic xmlns:pic="http://schemas.openxmlformats.org/drawingml/2006/picture">
-                    <pic:nvPicPr>
-                      <pic:cNvPr id="0" name="Picture 7"/>
-                      <pic:cNvPicPr>
-                        <a:picLocks noChangeAspect="1" noChangeArrowheads="1"/>
-                      </pic:cNvPicPr>
-                    </pic:nvPicPr>
-                    <pic:blipFill>
-                      <a:blip r:embed="rId11" cstate="print"/>
-                      <a:srcRect/>
-                      <a:stretch>
-                        <a:fillRect/>
-                      </a:stretch>
-                    </pic:blipFill>
-                    <pic:spPr bwMode="auto">
-                      <a:xfrm>
-                        <a:off x="0" y="0"/>
-                        <a:ext cx="4800600" cy="3898598"/>
-                      </a:xfrm>
-                      <a:prstGeom prst="rect">
-                        <a:avLst/>
-                      </a:prstGeom>
-                      <a:noFill/>
-                      <a:ln w="9525">
-                        <a:noFill/>
-                        <a:miter lim="800000"/>
-                        <a:headEnd/>
-                        <a:tailEnd/>
-                      </a:ln>
-                    </pic:spPr>
-                  </pic:pic>
-                </a:graphicData>
-              </a:graphic>
-            </wp:inline>
-          </w:drawing>
-        </w:r>
-      </w:ins>
-      <w:commentRangeStart w:id="17"/>
-      <w:commentRangeStart w:id="18"/>
-      <w:del w:id="19" w:author="Jeffrey" w:date="2010-03-23T22:32:00Z">
-        <w:r>
-          <w:rPr>
-            <w:noProof/>
-          </w:rPr>
-          <w:drawing>
-            <wp:inline distT="0" distB="0" distL="0" distR="0">
-              <wp:extent cx="4800600" cy="3950053"/>
-              <wp:effectExtent l="19050" t="0" r="0" b="0"/>
-              <wp:docPr id="37" name="Picture 37"/>
-              <wp:cNvGraphicFramePr>
-                <a:graphicFrameLocks xmlns:a="http://schemas.openxmlformats.org/drawingml/2006/main" noChangeAspect="1"/>
-              </wp:cNvGraphicFramePr>
-              <a:graphic xmlns:a="http://schemas.openxmlformats.org/drawingml/2006/main">
-                <a:graphicData uri="http://schemas.openxmlformats.org/drawingml/2006/picture">
-                  <pic:pic xmlns:pic="http://schemas.openxmlformats.org/drawingml/2006/picture">
-                    <pic:nvPicPr>
-                      <pic:cNvPr id="0" name="Picture 37"/>
-                      <pic:cNvPicPr>
-                        <a:picLocks noChangeAspect="1" noChangeArrowheads="1"/>
-                      </pic:cNvPicPr>
-                    </pic:nvPicPr>
-                    <pic:blipFill>
-                      <a:blip r:embed="rId12" cstate="print"/>
-                      <a:srcRect/>
-                      <a:stretch>
-                        <a:fillRect/>
-                      </a:stretch>
-                    </pic:blipFill>
-                    <pic:spPr bwMode="auto">
-                      <a:xfrm>
-                        <a:off x="0" y="0"/>
-                        <a:ext cx="4800600" cy="3950053"/>
-                      </a:xfrm>
-                      <a:prstGeom prst="rect">
-                        <a:avLst/>
-                      </a:prstGeom>
-                      <a:noFill/>
-                      <a:ln w="9525">
-                        <a:noFill/>
-                        <a:miter lim="800000"/>
-                        <a:headEnd/>
-                        <a:tailEnd/>
-                      </a:ln>
-                    </pic:spPr>
-                  </pic:pic>
-                </a:graphicData>
-              </a:graphic>
-            </wp:inline>
-          </w:drawing>
-        </w:r>
-      </w:del>
-      <w:commentRangeEnd w:id="17"/>
-      <w:r>
-        <w:rPr>
-          <w:rStyle w:val="CommentReference"/>
-        </w:rPr>
-        <w:commentReference w:id="17"/>
-      </w:r>
-      <w:commentRangeEnd w:id="18"/>
-      <w:r>
-        <w:rPr>
-          <w:rStyle w:val="CommentReference"/>
-        </w:rPr>
-        <w:commentReference w:id="18"/>
-      </w:r>
-    </w:p>
-    <w:p>
-      <w:pPr>
-        <w:pStyle w:val="FigureCaption"/>
-      </w:pPr>
-      <w:r>
-        <w:t xml:space="preserve">Figure </w:t>
-      </w:r>
-      <w:r>
-        <w:t>25.3</w:t>
-      </w:r>
-      <w:r>
-        <w:t xml:space="preserve"> Adding new template files in the Add View folder enables them for selection in the Add View dialog.</w:t>
-      </w:r>
-    </w:p>
-    <w:p>
-      <w:pPr>
-        <w:pStyle w:val="Body1"/>
-      </w:pPr>
-      <w:r>
-        <w:t xml:space="preserve">The templates themselves are fairly complex. Here is an excerpt from the </w:t>
+      <w:r>
+        <w:t xml:space="preserve">ControllerName </w:t>
+      </w:r>
+      <w:r>
+        <w:t>#&gt; : Controller</w:t>
+      </w:r>
+    </w:p>
+    <w:p>
+      <w:pPr>
+        <w:pStyle w:val="Code"/>
+      </w:pPr>
+      <w:r>
+        <w:t xml:space="preserve">    {</w:t>
+      </w:r>
+    </w:p>
+    <w:p>
+      <w:pPr>
+        <w:pStyle w:val="Code"/>
+      </w:pPr>
+      <w:r>
+        <w:t xml:space="preserve">        //</w:t>
+      </w:r>
+    </w:p>
+    <w:p>
+      <w:pPr>
+        <w:pStyle w:val="Code"/>
+      </w:pPr>
+      <w:r>
+        <w:t xml:space="preserve">        // </w:t>
+      </w:r>
+      <w:r>
+        <w:t>GET: &lt;#= (!String.IsNullOrEmpty(mvcHost</w:t>
+      </w:r>
+      <w:r>
+        <w:fldChar w:fldCharType="begin"/>
+      </w:r>
+      <w:r>
+        <w:instrText xml:space="preserve"> XE "</w:instrText>
       </w:r>
       <w:r>
         <w:rPr>
           <w:rStyle w:val="CodeinText"/>
         </w:rPr>
-        <w:t>Controller.tt</w:t>
-      </w:r>
-      <w:r>
-        <w:t xml:space="preserve"> template:</w:t>
-      </w:r>
-    </w:p>
-    <w:p>
-      <w:pPr>
-        <w:pStyle w:val="Body"/>
-      </w:pPr>
+        <w:instrText>mvcHost</w:instrText>
+      </w:r>
+      <w:r>
+        <w:instrText xml:space="preserve">" </w:instrText>
+      </w:r>
+      <w:r>
+        <w:fldChar w:fldCharType="end"/>
+      </w:r>
+      <w:r>
+        <w:t>.AreaName)) ? ("/" + mvcHost.AreaName) : String.Empty #&gt;/&lt;#= mvcHost.ControllerRootName #&gt;/</w:t>
+      </w:r>
+      <w:r>
+        <w:t xml:space="preserve">        </w:t>
+      </w:r>
     </w:p>
     <w:p>
       <w:pPr>
         <w:pStyle w:val="Code"/>
       </w:pPr>
-      <w:commentRangeStart w:id="20"/>
-      <w:commentRangeStart w:id="21"/>
-      <w:r>
-        <w:t>&lt;#@ template language="C#" HostSpecific="True" #&gt;</w:t>
-      </w:r>
-    </w:p>
-    <w:p>
-      <w:pPr>
-        <w:pStyle w:val="Code"/>
-      </w:pPr>
-      <w:r>
-        <w:t>&lt;#</w:t>
-      </w:r>
-    </w:p>
-    <w:p>
-      <w:pPr>
-        <w:pStyle w:val="Code"/>
-      </w:pPr>
-      <w:r>
-        <w:t>MvcTextTemplateHost mvcHost = (MvcTextTemplateHost)(Host);</w:t>
-      </w:r>
-    </w:p>
-    <w:p>
-      <w:pPr>
-        <w:pStyle w:val="Code"/>
-      </w:pPr>
-      <w:r>
-        <w:t>#&gt;</w:t>
-      </w:r>
-    </w:p>
-    <w:p>
-      <w:pPr>
-        <w:pStyle w:val="Code"/>
-      </w:pPr>
-      <w:r>
-        <w:t>using System;</w:t>
-      </w:r>
-    </w:p>
-    <w:p>
-      <w:pPr>
-        <w:pStyle w:val="Code"/>
-      </w:pPr>
-      <w:r>
-        <w:t>using System.Collections.Generic;</w:t>
-      </w:r>
-    </w:p>
-    <w:p>
-      <w:pPr>
-        <w:pStyle w:val="Code"/>
-      </w:pPr>
-      <w:r>
-        <w:t>using System.Linq;</w:t>
-      </w:r>
-    </w:p>
-    <w:p>
-      <w:pPr>
-        <w:pStyle w:val="Code"/>
-      </w:pPr>
-      <w:r>
-        <w:t>using System.Web;</w:t>
-      </w:r>
-    </w:p>
-    <w:p>
-      <w:pPr>
-        <w:pStyle w:val="Code"/>
-      </w:pPr>
-      <w:r>
-        <w:t>using System.Web.Mvc;</w:t>
-      </w:r>
-    </w:p>
-    <w:p>
-      <w:pPr>
-        <w:pStyle w:val="Code"/>
-      </w:pPr>
-    </w:p>
-    <w:p>
-      <w:pPr>
-        <w:pStyle w:val="Code"/>
-      </w:pPr>
-      <w:r>
-        <w:t>namespace &lt;#= mvcHost.NameSpace #&gt;</w:t>
-      </w:r>
-    </w:p>
-    <w:p>
-      <w:pPr>
-        <w:pStyle w:val="Code"/>
-      </w:pPr>
-      <w:r>
-        <w:t>{</w:t>
-      </w:r>
-    </w:p>
-    <w:p>
-      <w:pPr>
-        <w:pStyle w:val="Code"/>
-      </w:pPr>
-      <w:r>
-        <w:t xml:space="preserve">    public class &lt;#= mvcHost.</w:t>
-      </w:r>
-      <w:r>
-        <w:t xml:space="preserve">ControllerName </w:t>
-      </w:r>
-      <w:r>
-        <w:t>#&gt; : Controller</w:t>
-      </w:r>
-    </w:p>
-    <w:p>
-      <w:pPr>
-        <w:pStyle w:val="Code"/>
-      </w:pPr>
-      <w:r>
-        <w:lastRenderedPageBreak/>
-        <w:t xml:space="preserve">    {</w:t>
-      </w:r>
-    </w:p>
-    <w:p>
-      <w:pPr>
-        <w:pStyle w:val="Code"/>
-      </w:pPr>
-      <w:r>
-        <w:t xml:space="preserve">        //</w:t>
-      </w:r>
-    </w:p>
-    <w:p>
-      <w:pPr>
-        <w:pStyle w:val="Code"/>
-      </w:pPr>
-      <w:r>
-        <w:t xml:space="preserve">        // </w:t>
-      </w:r>
-      <w:r>
-        <w:t>GET: &lt;#= (!String.IsNullOrEmpty(mvcHost.AreaName)) ? ("/" + mvcHost.AreaName) : String.Empty #&gt;/&lt;#= mvcHost.ControllerRootName #&gt;/</w:t>
-      </w:r>
-      <w:r>
-        <w:t xml:space="preserve">        </w:t>
-      </w:r>
-    </w:p>
-    <w:p>
-      <w:pPr>
-        <w:pStyle w:val="Code"/>
-      </w:pPr>
       <w:r>
         <w:t xml:space="preserve">        ...... more ....</w:t>
       </w:r>
     </w:p>
-    <w:commentRangeEnd w:id="20"/>
+    <w:commentRangeEnd w:id="8"/>
     <w:p>
       <w:pPr>
         <w:pStyle w:val="Code"/>
@@ -1637,16 +2219,16 @@
           <w:rFonts w:ascii="Times New Roman" w:hAnsi="Times New Roman"/>
           <w:snapToGrid/>
         </w:rPr>
-        <w:commentReference w:id="20"/>
-      </w:r>
-      <w:commentRangeEnd w:id="21"/>
+        <w:commentReference w:id="8"/>
+      </w:r>
+      <w:commentRangeEnd w:id="9"/>
       <w:r>
         <w:rPr>
           <w:rStyle w:val="CommentReference"/>
           <w:rFonts w:ascii="Times New Roman" w:hAnsi="Times New Roman"/>
           <w:snapToGrid/>
         </w:rPr>
-        <w:commentReference w:id="21"/>
+        <w:commentReference w:id="9"/>
       </w:r>
     </w:p>
     <w:p>
@@ -1672,7 +2254,25 @@
         <w:t>Host</w:t>
       </w:r>
       <w:r>
-        <w:t xml:space="preserve"> property that contains basic context information. For MVC templates, this is actually of type </w:t>
+        <w:t xml:space="preserve"> property that contains basic context information. For MVC templates</w:t>
+      </w:r>
+      <w:r>
+        <w:fldChar w:fldCharType="begin"/>
+      </w:r>
+      <w:r>
+        <w:instrText xml:space="preserve"> XE "</w:instrText>
+      </w:r>
+      <w:r>
+        <w:instrText>templates</w:instrText>
+      </w:r>
+      <w:r>
+        <w:instrText xml:space="preserve">" </w:instrText>
+      </w:r>
+      <w:r>
+        <w:fldChar w:fldCharType="end"/>
+      </w:r>
+      <w:r>
+        <w:t xml:space="preserve">, this is actually of type </w:t>
       </w:r>
       <w:r>
         <w:rPr>
@@ -1681,6 +2281,30 @@
         <w:t>MvcTextTemplateHost</w:t>
       </w:r>
       <w:r>
+        <w:rPr>
+          <w:rStyle w:val="CodeinText"/>
+        </w:rPr>
+        <w:fldChar w:fldCharType="begin"/>
+      </w:r>
+      <w:r>
+        <w:instrText xml:space="preserve"> XE "</w:instrText>
+      </w:r>
+      <w:r>
+        <w:rPr>
+          <w:rStyle w:val="CodeinText"/>
+        </w:rPr>
+        <w:instrText>MvcTextTemplateHost</w:instrText>
+      </w:r>
+      <w:r>
+        <w:instrText xml:space="preserve">" </w:instrText>
+      </w:r>
+      <w:r>
+        <w:rPr>
+          <w:rStyle w:val="CodeinText"/>
+        </w:rPr>
+        <w:fldChar w:fldCharType="end"/>
+      </w:r>
+      <w:r>
         <w:t xml:space="preserve">, so we can see here that the template is casting the </w:t>
       </w:r>
       <w:r>
@@ -1699,6 +2323,30 @@
         <w:t>mvcHost</w:t>
       </w:r>
       <w:r>
+        <w:rPr>
+          <w:rStyle w:val="CodeinText"/>
+        </w:rPr>
+        <w:fldChar w:fldCharType="begin"/>
+      </w:r>
+      <w:r>
+        <w:instrText xml:space="preserve"> XE "</w:instrText>
+      </w:r>
+      <w:r>
+        <w:rPr>
+          <w:rStyle w:val="CodeinText"/>
+        </w:rPr>
+        <w:instrText>mvcHost</w:instrText>
+      </w:r>
+      <w:r>
+        <w:instrText xml:space="preserve">" </w:instrText>
+      </w:r>
+      <w:r>
+        <w:rPr>
+          <w:rStyle w:val="CodeinText"/>
+        </w:rPr>
+        <w:fldChar w:fldCharType="end"/>
+      </w:r>
+      <w:r>
         <w:t xml:space="preserve"> for use later in the template.</w:t>
       </w:r>
     </w:p>
@@ -1707,7 +2355,40 @@
         <w:pStyle w:val="SidebarHead"/>
       </w:pPr>
       <w:r>
-        <w:t>Caution about T4 code generation</w:t>
+        <w:t>Caution about T4</w:t>
+      </w:r>
+      <w:r>
+        <w:fldChar w:fldCharType="begin"/>
+      </w:r>
+      <w:r>
+        <w:instrText xml:space="preserve"> XE "</w:instrText>
+      </w:r>
+      <w:r>
+        <w:instrText>T4</w:instrText>
+      </w:r>
+      <w:r>
+        <w:instrText xml:space="preserve">" </w:instrText>
+      </w:r>
+      <w:r>
+        <w:fldChar w:fldCharType="end"/>
+      </w:r>
+      <w:r>
+        <w:t xml:space="preserve"> code generation</w:t>
+      </w:r>
+      <w:r>
+        <w:fldChar w:fldCharType="begin"/>
+      </w:r>
+      <w:r>
+        <w:instrText xml:space="preserve"> XE "</w:instrText>
+      </w:r>
+      <w:r>
+        <w:instrText>code generation</w:instrText>
+      </w:r>
+      <w:r>
+        <w:instrText xml:space="preserve">" </w:instrText>
+      </w:r>
+      <w:r>
+        <w:fldChar w:fldCharType="end"/>
       </w:r>
     </w:p>
     <w:p>
@@ -1715,7 +2396,79 @@
         <w:pStyle w:val="Sidebar"/>
       </w:pPr>
       <w:r>
-        <w:t xml:space="preserve">As interesting as T4 code generation seems, it is only one type of code generation.  Code generation can be a terrific tool to leverage in order to produce software functionality quickly and of higher quality.  There are two main types of code generation.  The first is using a technique that produces code that is meant to be versioned in a version control system (VCS).  The second type uses a technique to generate the code in the build of the software.  In other words, the generated code would never be tracked in a version control system.  </w:t>
+        <w:t>As interesting as T4</w:t>
+      </w:r>
+      <w:r>
+        <w:fldChar w:fldCharType="begin"/>
+      </w:r>
+      <w:r>
+        <w:instrText xml:space="preserve"> XE "</w:instrText>
+      </w:r>
+      <w:r>
+        <w:instrText>T4</w:instrText>
+      </w:r>
+      <w:r>
+        <w:instrText xml:space="preserve">" </w:instrText>
+      </w:r>
+      <w:r>
+        <w:fldChar w:fldCharType="end"/>
+      </w:r>
+      <w:r>
+        <w:t xml:space="preserve"> code generation</w:t>
+      </w:r>
+      <w:r>
+        <w:fldChar w:fldCharType="begin"/>
+      </w:r>
+      <w:r>
+        <w:instrText xml:space="preserve"> XE "</w:instrText>
+      </w:r>
+      <w:r>
+        <w:instrText>code generation</w:instrText>
+      </w:r>
+      <w:r>
+        <w:instrText xml:space="preserve">" </w:instrText>
+      </w:r>
+      <w:r>
+        <w:fldChar w:fldCharType="end"/>
+      </w:r>
+      <w:r>
+        <w:t xml:space="preserve"> seems, it is only one type of code generation.  Code generation can be a terrific tool to leverage in order to produce software functionality quickly and of higher quality.  There are two main types of code generation.  The first is using a technique that produces code that is meant to be versioned in a version control system</w:t>
+      </w:r>
+      <w:r>
+        <w:fldChar w:fldCharType="begin"/>
+      </w:r>
+      <w:r>
+        <w:instrText xml:space="preserve"> XE "</w:instrText>
+      </w:r>
+      <w:r>
+        <w:instrText>version control system</w:instrText>
+      </w:r>
+      <w:r>
+        <w:instrText xml:space="preserve">" </w:instrText>
+      </w:r>
+      <w:r>
+        <w:fldChar w:fldCharType="end"/>
+      </w:r>
+      <w:r>
+        <w:t xml:space="preserve"> (VCS</w:t>
+      </w:r>
+      <w:r>
+        <w:fldChar w:fldCharType="begin"/>
+      </w:r>
+      <w:r>
+        <w:instrText xml:space="preserve"> XE "</w:instrText>
+      </w:r>
+      <w:r>
+        <w:instrText>VCS</w:instrText>
+      </w:r>
+      <w:r>
+        <w:instrText xml:space="preserve">" </w:instrText>
+      </w:r>
+      <w:r>
+        <w:fldChar w:fldCharType="end"/>
+      </w:r>
+      <w:r>
+        <w:t xml:space="preserve">).  The second type uses a technique to generate the code in the build of the software.  In other words, the generated code would never be tracked in a version control system.  </w:t>
       </w:r>
     </w:p>
     <w:p>
@@ -1723,7 +2476,43 @@
         <w:pStyle w:val="Sidebar"/>
       </w:pPr>
       <w:r>
-        <w:t xml:space="preserve">T4 generation is the first type.  It allows you to quickly generate file, but then you have to version and maintain them yourself.  I caution you to limit this type of code generation.  Code generation makes laying down code very easy.  A downside is that it accelerates the rate at which you accumulate duplicate code.  </w:t>
+        <w:t>T4</w:t>
+      </w:r>
+      <w:r>
+        <w:fldChar w:fldCharType="begin"/>
+      </w:r>
+      <w:r>
+        <w:instrText xml:space="preserve"> XE "</w:instrText>
+      </w:r>
+      <w:r>
+        <w:instrText>T4</w:instrText>
+      </w:r>
+      <w:r>
+        <w:instrText xml:space="preserve">" </w:instrText>
+      </w:r>
+      <w:r>
+        <w:fldChar w:fldCharType="end"/>
+      </w:r>
+      <w:r>
+        <w:t xml:space="preserve"> generation is the first type.  It allows you to quickly generate file, but then you have to version and maintain them yourself.  I caution you to limit this type of code generation</w:t>
+      </w:r>
+      <w:r>
+        <w:fldChar w:fldCharType="begin"/>
+      </w:r>
+      <w:r>
+        <w:instrText xml:space="preserve"> XE "</w:instrText>
+      </w:r>
+      <w:r>
+        <w:instrText>code generation</w:instrText>
+      </w:r>
+      <w:r>
+        <w:instrText xml:space="preserve">" </w:instrText>
+      </w:r>
+      <w:r>
+        <w:fldChar w:fldCharType="end"/>
+      </w:r>
+      <w:r>
+        <w:t xml:space="preserve">.  Code generation makes laying down code very easy.  A downside is that it accelerates the rate at which you accumulate duplicate code.  </w:t>
       </w:r>
     </w:p>
     <w:p>
@@ -1731,7 +2520,61 @@
         <w:pStyle w:val="Sidebar"/>
       </w:pPr>
       <w:r>
-        <w:t>Overall, favor code generation techniques where you never version or maintain the generated code.  In this way, you can modify the templates and regenerate code at build time.  Some code generators actually work at runtime: generating code right before executing it.</w:t>
+        <w:t>Overall, favor code generation</w:t>
+      </w:r>
+      <w:r>
+        <w:fldChar w:fldCharType="begin"/>
+      </w:r>
+      <w:r>
+        <w:instrText xml:space="preserve"> XE "</w:instrText>
+      </w:r>
+      <w:r>
+        <w:instrText>code generation</w:instrText>
+      </w:r>
+      <w:r>
+        <w:instrText xml:space="preserve">" </w:instrText>
+      </w:r>
+      <w:r>
+        <w:fldChar w:fldCharType="end"/>
+      </w:r>
+      <w:r>
+        <w:t xml:space="preserve"> techniques where you never version or maintain the generated code.  In this way, you can modify the templates</w:t>
+      </w:r>
+      <w:r>
+        <w:fldChar w:fldCharType="begin"/>
+      </w:r>
+      <w:r>
+        <w:instrText xml:space="preserve"> XE "</w:instrText>
+      </w:r>
+      <w:r>
+        <w:instrText>templates</w:instrText>
+      </w:r>
+      <w:r>
+        <w:instrText xml:space="preserve">" </w:instrText>
+      </w:r>
+      <w:r>
+        <w:fldChar w:fldCharType="end"/>
+      </w:r>
+      <w:r>
+        <w:t xml:space="preserve"> and regenerate code at build time.  Some code generators</w:t>
+      </w:r>
+      <w:r>
+        <w:fldChar w:fldCharType="begin"/>
+      </w:r>
+      <w:r>
+        <w:instrText xml:space="preserve"> XE "</w:instrText>
+      </w:r>
+      <w:r>
+        <w:instrText>code generators</w:instrText>
+      </w:r>
+      <w:r>
+        <w:instrText xml:space="preserve">" </w:instrText>
+      </w:r>
+      <w:r>
+        <w:fldChar w:fldCharType="end"/>
+      </w:r>
+      <w:r>
+        <w:t xml:space="preserve"> actually work at runtime: generating code right before executing it.</w:t>
       </w:r>
     </w:p>
     <w:p>
@@ -1739,7 +2582,97 @@
         <w:pStyle w:val="Body"/>
       </w:pPr>
       <w:r>
-        <w:t>T4 templates can be a little intimidating but you can do a lot of things with them. If you are interested in customizing the templates, download Visual T4 Editor for Visual Studio 2008 Community Edition</w:t>
+        <w:t>T4</w:t>
+      </w:r>
+      <w:r>
+        <w:fldChar w:fldCharType="begin"/>
+      </w:r>
+      <w:r>
+        <w:instrText xml:space="preserve"> XE "</w:instrText>
+      </w:r>
+      <w:r>
+        <w:instrText>T4</w:instrText>
+      </w:r>
+      <w:r>
+        <w:instrText xml:space="preserve">" </w:instrText>
+      </w:r>
+      <w:r>
+        <w:fldChar w:fldCharType="end"/>
+      </w:r>
+      <w:r>
+        <w:t xml:space="preserve"> templates</w:t>
+      </w:r>
+      <w:r>
+        <w:fldChar w:fldCharType="begin"/>
+      </w:r>
+      <w:r>
+        <w:instrText xml:space="preserve"> XE "</w:instrText>
+      </w:r>
+      <w:r>
+        <w:instrText>T4 templates</w:instrText>
+      </w:r>
+      <w:r>
+        <w:instrText xml:space="preserve">" </w:instrText>
+      </w:r>
+      <w:r>
+        <w:fldChar w:fldCharType="end"/>
+      </w:r>
+      <w:r>
+        <w:t xml:space="preserve"> can be a little intimidating but you can do a lot of things with them. If you are interested in customizing the templates</w:t>
+      </w:r>
+      <w:r>
+        <w:fldChar w:fldCharType="begin"/>
+      </w:r>
+      <w:r>
+        <w:instrText xml:space="preserve"> XE "</w:instrText>
+      </w:r>
+      <w:r>
+        <w:instrText>templates</w:instrText>
+      </w:r>
+      <w:r>
+        <w:instrText xml:space="preserve">" </w:instrText>
+      </w:r>
+      <w:r>
+        <w:fldChar w:fldCharType="end"/>
+      </w:r>
+      <w:r>
+        <w:t>, download Visual T4 Editor</w:t>
+      </w:r>
+      <w:r>
+        <w:fldChar w:fldCharType="begin"/>
+      </w:r>
+      <w:r>
+        <w:instrText xml:space="preserve"> XE "</w:instrText>
+      </w:r>
+      <w:r>
+        <w:instrText>Visual T4 Editor</w:instrText>
+      </w:r>
+      <w:r>
+        <w:instrText xml:space="preserve">" </w:instrText>
+      </w:r>
+      <w:r>
+        <w:fldChar w:fldCharType="end"/>
+      </w:r>
+      <w:r>
+        <w:t xml:space="preserve"> for Visual Studio</w:t>
+      </w:r>
+      <w:r>
+        <w:fldChar w:fldCharType="begin"/>
+      </w:r>
+      <w:r>
+        <w:instrText xml:space="preserve"> XE "</w:instrText>
+      </w:r>
+      <w:r>
+        <w:instrText>Visual Studio</w:instrText>
+      </w:r>
+      <w:r>
+        <w:instrText xml:space="preserve">" </w:instrText>
+      </w:r>
+      <w:r>
+        <w:fldChar w:fldCharType="end"/>
+      </w:r>
+      <w:r>
+        <w:t xml:space="preserve"> 2008 Community Edition</w:t>
       </w:r>
       <w:r>
         <w:fldChar w:fldCharType="begin"/>
@@ -1759,8 +2692,8 @@
       <w:r>
         <w:t xml:space="preserve"> helpful when you find yourself writing code that writes code! The tool can be downloaded at </w:t>
       </w:r>
-      <w:commentRangeStart w:id="22"/>
-      <w:commentRangeStart w:id="23"/>
+      <w:commentRangeStart w:id="10"/>
+      <w:commentRangeStart w:id="11"/>
       <w:r>
         <w:fldChar w:fldCharType="begin"/>
       </w:r>
@@ -1782,28 +2715,28 @@
       <w:r>
         <w:t xml:space="preserve">. </w:t>
       </w:r>
-      <w:commentRangeEnd w:id="22"/>
+      <w:commentRangeEnd w:id="10"/>
       <w:r>
         <w:rPr>
           <w:rStyle w:val="CommentReference"/>
           <w:rFonts w:ascii="Times New Roman" w:hAnsi="Times New Roman"/>
           <w:vanish/>
         </w:rPr>
-        <w:commentReference w:id="22"/>
-      </w:r>
-      <w:commentRangeEnd w:id="23"/>
+        <w:commentReference w:id="10"/>
+      </w:r>
+      <w:commentRangeEnd w:id="11"/>
       <w:r>
         <w:rPr>
           <w:rStyle w:val="CommentReference"/>
           <w:rFonts w:ascii="Times New Roman" w:hAnsi="Times New Roman"/>
         </w:rPr>
-        <w:commentReference w:id="23"/>
+        <w:commentReference w:id="11"/>
       </w:r>
       <w:r>
         <w:t xml:space="preserve">To learn more about T4 Template syntax and the ASP.NET MVC integration, check out </w:t>
       </w:r>
-      <w:commentRangeStart w:id="24"/>
-      <w:commentRangeStart w:id="25"/>
+      <w:commentRangeStart w:id="12"/>
+      <w:commentRangeStart w:id="13"/>
       <w:r>
         <w:fldChar w:fldCharType="begin"/>
       </w:r>
@@ -1825,22 +2758,22 @@
       <w:r>
         <w:t>.</w:t>
       </w:r>
-      <w:commentRangeEnd w:id="24"/>
+      <w:commentRangeEnd w:id="12"/>
       <w:r>
         <w:rPr>
           <w:rStyle w:val="CommentReference"/>
           <w:rFonts w:ascii="Times New Roman" w:hAnsi="Times New Roman"/>
           <w:vanish/>
         </w:rPr>
-        <w:commentReference w:id="24"/>
-      </w:r>
-      <w:commentRangeEnd w:id="25"/>
+        <w:commentReference w:id="12"/>
+      </w:r>
+      <w:commentRangeEnd w:id="13"/>
       <w:r>
         <w:rPr>
           <w:rStyle w:val="CommentReference"/>
           <w:rFonts w:ascii="Times New Roman" w:hAnsi="Times New Roman"/>
         </w:rPr>
-        <w:commentReference w:id="25"/>
+        <w:commentReference w:id="13"/>
       </w:r>
     </w:p>
     <w:p>
@@ -1848,6 +2781,7 @@
         <w:pStyle w:val="Head2"/>
       </w:pPr>
       <w:r>
+        <w:lastRenderedPageBreak/>
         <w:t>25.</w:t>
       </w:r>
       <w:r>
@@ -1857,6 +2791,21 @@
         <w:t xml:space="preserve"> a custom test project template</w:t>
       </w:r>
       <w:r>
+        <w:fldChar w:fldCharType="begin"/>
+      </w:r>
+      <w:r>
+        <w:instrText xml:space="preserve"> XE "</w:instrText>
+      </w:r>
+      <w:r>
+        <w:instrText>test project template</w:instrText>
+      </w:r>
+      <w:r>
+        <w:instrText xml:space="preserve">" </w:instrText>
+      </w:r>
+      <w:r>
+        <w:fldChar w:fldCharType="end"/>
+      </w:r>
+      <w:r>
         <w:t xml:space="preserve"> to the </w:t>
       </w:r>
       <w:r>
@@ -1885,7 +2834,6 @@
         <w:rPr>
           <w:noProof/>
         </w:rPr>
-        <w:lastRenderedPageBreak/>
         <w:drawing>
           <wp:inline distT="0" distB="0" distL="0" distR="0">
             <wp:extent cx="4800600" cy="3228900"/>
@@ -1904,7 +2852,7 @@
                     </pic:cNvPicPr>
                   </pic:nvPicPr>
                   <pic:blipFill>
-                    <a:blip r:embed="rId13" cstate="print"/>
+                    <a:blip r:embed="rId11" cstate="print"/>
                     <a:srcRect/>
                     <a:stretch>
                       <a:fillRect/>
@@ -1952,7 +2900,43 @@
         <w:pStyle w:val="Body"/>
       </w:pPr>
       <w:r>
-        <w:t>Unfortunately, the only available test framework that is provided out of the box is the Visual Studio Unit Test framework</w:t>
+        <w:t>Unfortunately, the only available test framework</w:t>
+      </w:r>
+      <w:r>
+        <w:fldChar w:fldCharType="begin"/>
+      </w:r>
+      <w:r>
+        <w:instrText xml:space="preserve"> XE "</w:instrText>
+      </w:r>
+      <w:r>
+        <w:instrText>test framework</w:instrText>
+      </w:r>
+      <w:r>
+        <w:instrText xml:space="preserve">" </w:instrText>
+      </w:r>
+      <w:r>
+        <w:fldChar w:fldCharType="end"/>
+      </w:r>
+      <w:r>
+        <w:t xml:space="preserve"> that is provided out of the box is the Visual Studio</w:t>
+      </w:r>
+      <w:r>
+        <w:fldChar w:fldCharType="begin"/>
+      </w:r>
+      <w:r>
+        <w:instrText xml:space="preserve"> XE "</w:instrText>
+      </w:r>
+      <w:r>
+        <w:instrText>Visual Studio</w:instrText>
+      </w:r>
+      <w:r>
+        <w:instrText xml:space="preserve">" </w:instrText>
+      </w:r>
+      <w:r>
+        <w:fldChar w:fldCharType="end"/>
+      </w:r>
+      <w:r>
+        <w:t xml:space="preserve"> Unit Test framework</w:t>
       </w:r>
       <w:r>
         <w:fldChar w:fldCharType="begin"/>
@@ -1964,7 +2948,79 @@
         <w:fldChar w:fldCharType="end"/>
       </w:r>
       <w:r>
-        <w:t xml:space="preserve">. Developers who are experienced with testing will no doubt prefer NUnit, MbUnit, or xUnit.NET. There is hope! You can add your framework of choice to this dialog box (and simultaneously implement a custom project template). </w:t>
+        <w:t>. Developers who are experienced with testing will no doubt prefer NUnit</w:t>
+      </w:r>
+      <w:r>
+        <w:fldChar w:fldCharType="begin"/>
+      </w:r>
+      <w:r>
+        <w:instrText xml:space="preserve"> XE "</w:instrText>
+      </w:r>
+      <w:r>
+        <w:instrText>NUnit</w:instrText>
+      </w:r>
+      <w:r>
+        <w:instrText xml:space="preserve">" </w:instrText>
+      </w:r>
+      <w:r>
+        <w:fldChar w:fldCharType="end"/>
+      </w:r>
+      <w:r>
+        <w:t>, MbUnit</w:t>
+      </w:r>
+      <w:r>
+        <w:fldChar w:fldCharType="begin"/>
+      </w:r>
+      <w:r>
+        <w:instrText xml:space="preserve"> XE "</w:instrText>
+      </w:r>
+      <w:r>
+        <w:instrText>MbUnit</w:instrText>
+      </w:r>
+      <w:r>
+        <w:instrText xml:space="preserve">" </w:instrText>
+      </w:r>
+      <w:r>
+        <w:fldChar w:fldCharType="end"/>
+      </w:r>
+      <w:r>
+        <w:t>, or xUnit.NET</w:t>
+      </w:r>
+      <w:r>
+        <w:fldChar w:fldCharType="begin"/>
+      </w:r>
+      <w:r>
+        <w:instrText xml:space="preserve"> XE "</w:instrText>
+      </w:r>
+      <w:r>
+        <w:instrText>xUnit.NET</w:instrText>
+      </w:r>
+      <w:r>
+        <w:instrText xml:space="preserve">" </w:instrText>
+      </w:r>
+      <w:r>
+        <w:fldChar w:fldCharType="end"/>
+      </w:r>
+      <w:r>
+        <w:t>. There is hope! You can add your framework of choice to this dialog box (and simultaneously implement a custom project template</w:t>
+      </w:r>
+      <w:r>
+        <w:fldChar w:fldCharType="begin"/>
+      </w:r>
+      <w:r>
+        <w:instrText xml:space="preserve"> XE "</w:instrText>
+      </w:r>
+      <w:r>
+        <w:instrText>custom project template</w:instrText>
+      </w:r>
+      <w:r>
+        <w:instrText xml:space="preserve">" </w:instrText>
+      </w:r>
+      <w:r>
+        <w:fldChar w:fldCharType="end"/>
+      </w:r>
+      <w:r>
+        <w:t xml:space="preserve">). </w:t>
       </w:r>
     </w:p>
     <w:p>
@@ -1975,10 +3031,97 @@
         <w:t>The first step is to create a project that represents what you want when you create new ASP.NET MVC applications with the test project included. Make sure all third-party references (such as NUnit</w:t>
       </w:r>
       <w:r>
-        <w:t>, MvcContrib.TestHelper</w:t>
-      </w:r>
-      <w:r>
-        <w:t>, Rhino Mocks) are set to Copy Local. Then go to File &gt; Export Template. Follow the wizard here, which will result in a single zip file. Copy this zip file to:</w:t>
+        <w:fldChar w:fldCharType="begin"/>
+      </w:r>
+      <w:r>
+        <w:instrText xml:space="preserve"> XE "</w:instrText>
+      </w:r>
+      <w:r>
+        <w:instrText>NUnit</w:instrText>
+      </w:r>
+      <w:r>
+        <w:instrText xml:space="preserve">" </w:instrText>
+      </w:r>
+      <w:r>
+        <w:fldChar w:fldCharType="end"/>
+      </w:r>
+      <w:r>
+        <w:t>, MvcContrib</w:t>
+      </w:r>
+      <w:r>
+        <w:fldChar w:fldCharType="begin"/>
+      </w:r>
+      <w:r>
+        <w:instrText xml:space="preserve"> XE "</w:instrText>
+      </w:r>
+      <w:r>
+        <w:instrText>MvcContrib</w:instrText>
+      </w:r>
+      <w:r>
+        <w:instrText xml:space="preserve">" </w:instrText>
+      </w:r>
+      <w:r>
+        <w:fldChar w:fldCharType="end"/>
+      </w:r>
+      <w:r>
+        <w:t>.TestHelper</w:t>
+      </w:r>
+      <w:r>
+        <w:t>, Rhino Mocks</w:t>
+      </w:r>
+      <w:r>
+        <w:fldChar w:fldCharType="begin"/>
+      </w:r>
+      <w:r>
+        <w:instrText xml:space="preserve"> XE "</w:instrText>
+      </w:r>
+      <w:r>
+        <w:instrText>Rhino Mocks</w:instrText>
+      </w:r>
+      <w:r>
+        <w:instrText xml:space="preserve">" </w:instrText>
+      </w:r>
+      <w:r>
+        <w:fldChar w:fldCharType="end"/>
+      </w:r>
+      <w:r>
+        <w:t>) are set to Copy Local</w:t>
+      </w:r>
+      <w:r>
+        <w:fldChar w:fldCharType="begin"/>
+      </w:r>
+      <w:r>
+        <w:instrText xml:space="preserve"> XE "</w:instrText>
+      </w:r>
+      <w:r>
+        <w:instrText>Copy Local</w:instrText>
+      </w:r>
+      <w:r>
+        <w:instrText xml:space="preserve">" </w:instrText>
+      </w:r>
+      <w:r>
+        <w:fldChar w:fldCharType="end"/>
+      </w:r>
+      <w:r>
+        <w:t>. Then go to File &gt; Export Template</w:t>
+      </w:r>
+      <w:r>
+        <w:fldChar w:fldCharType="begin"/>
+      </w:r>
+      <w:r>
+        <w:instrText xml:space="preserve"> XE "</w:instrText>
+      </w:r>
+      <w:r>
+        <w:instrText>Export Template</w:instrText>
+      </w:r>
+      <w:r>
+        <w:instrText xml:space="preserve">" </w:instrText>
+      </w:r>
+      <w:r>
+        <w:fldChar w:fldCharType="end"/>
+      </w:r>
+      <w:r>
+        <w:t>. Follow the wizard here, which will result in a single zip file. Copy this zip file to:</w:t>
       </w:r>
     </w:p>
     <w:p>
@@ -1999,12 +3142,46 @@
         <w:rPr>
           <w:rStyle w:val="CodeinText"/>
         </w:rPr>
-        <w:t>C:\Program Files (x86)\Microsoft Visual Studio 9.0\Common7\IDE\ProjectTemplates\CSharp\Test</w:t>
+        <w:t>C:\Program Files (x86)\Microsoft Visual Studio</w:t>
       </w:r>
       <w:r>
         <w:rPr>
           <w:rStyle w:val="CodeinText"/>
         </w:rPr>
+        <w:fldChar w:fldCharType="begin"/>
+      </w:r>
+      <w:r>
+        <w:instrText xml:space="preserve"> XE "</w:instrText>
+      </w:r>
+      <w:r>
+        <w:instrText>Visual Studio</w:instrText>
+      </w:r>
+      <w:r>
+        <w:instrText xml:space="preserve">" </w:instrText>
+      </w:r>
+      <w:r>
+        <w:rPr>
+          <w:rStyle w:val="CodeinText"/>
+        </w:rPr>
+        <w:fldChar w:fldCharType="end"/>
+      </w:r>
+      <w:r>
+        <w:rPr>
+          <w:rStyle w:val="CodeinText"/>
+        </w:rPr>
+        <w:t xml:space="preserve"> </w:t>
+      </w:r>
+      <w:r>
+        <w:rPr>
+          <w:rStyle w:val="CodeinText"/>
+        </w:rPr>
+        <w:lastRenderedPageBreak/>
+        <w:t>9.0\Common7\IDE\ProjectTemplates\CSharp\Test</w:t>
+      </w:r>
+      <w:r>
+        <w:rPr>
+          <w:rStyle w:val="CodeinText"/>
+        </w:rPr>
         <w:t xml:space="preserve">. </w:t>
       </w:r>
     </w:p>
@@ -2019,7 +3196,25 @@
         <w:t>32</w:t>
       </w:r>
       <w:r>
-        <w:t xml:space="preserve">-bit machine, then adjust the path to </w:t>
+        <w:t>-bit</w:t>
+      </w:r>
+      <w:r>
+        <w:fldChar w:fldCharType="begin"/>
+      </w:r>
+      <w:r>
+        <w:instrText xml:space="preserve"> XE "</w:instrText>
+      </w:r>
+      <w:r>
+        <w:instrText>32-bit</w:instrText>
+      </w:r>
+      <w:r>
+        <w:instrText xml:space="preserve">" </w:instrText>
+      </w:r>
+      <w:r>
+        <w:fldChar w:fldCharType="end"/>
+      </w:r>
+      <w:r>
+        <w:t xml:space="preserve"> machine, then adjust the path to </w:t>
       </w:r>
       <w:r>
         <w:rPr>
@@ -2034,7 +3229,43 @@
         <w:t>\</w:t>
       </w:r>
       <w:r>
-        <w:t xml:space="preserve"> accordingly). Now that you’ve got the template in the right place, close all instances of Visual Studio, open up the Visual Studio 2008 Command Prompt (as Administrator if UAC is enabled), and run:</w:t>
+        <w:t xml:space="preserve"> accordingly). Now that you’ve got the template in the right place, close all instances of Visual Studio</w:t>
+      </w:r>
+      <w:r>
+        <w:fldChar w:fldCharType="begin"/>
+      </w:r>
+      <w:r>
+        <w:instrText xml:space="preserve"> XE "</w:instrText>
+      </w:r>
+      <w:r>
+        <w:instrText>Visual Studio</w:instrText>
+      </w:r>
+      <w:r>
+        <w:instrText xml:space="preserve">" </w:instrText>
+      </w:r>
+      <w:r>
+        <w:fldChar w:fldCharType="end"/>
+      </w:r>
+      <w:r>
+        <w:t>, open up the Visual Studio 2008 Command Prompt (as Administrator if UAC</w:t>
+      </w:r>
+      <w:r>
+        <w:fldChar w:fldCharType="begin"/>
+      </w:r>
+      <w:r>
+        <w:instrText xml:space="preserve"> XE "</w:instrText>
+      </w:r>
+      <w:r>
+        <w:instrText>UAC</w:instrText>
+      </w:r>
+      <w:r>
+        <w:instrText xml:space="preserve">" </w:instrText>
+      </w:r>
+      <w:r>
+        <w:fldChar w:fldCharType="end"/>
+      </w:r>
+      <w:r>
+        <w:t xml:space="preserve"> is enabled), and run:</w:t>
       </w:r>
     </w:p>
     <w:p>
@@ -2060,13 +3291,55 @@
         <w:pStyle w:val="Body1"/>
       </w:pPr>
       <w:r>
-        <w:t xml:space="preserve">This will take a few seconds. Now that you have a project template installed into Visual Studio, open </w:t>
+        <w:t>This will take a few seconds. Now that you have a project template installed into Visual Studio</w:t>
+      </w:r>
+      <w:r>
+        <w:fldChar w:fldCharType="begin"/>
+      </w:r>
+      <w:r>
+        <w:instrText xml:space="preserve"> XE "</w:instrText>
+      </w:r>
+      <w:r>
+        <w:instrText>Visual Studio</w:instrText>
+      </w:r>
+      <w:r>
+        <w:instrText xml:space="preserve">" </w:instrText>
+      </w:r>
+      <w:r>
+        <w:fldChar w:fldCharType="end"/>
+      </w:r>
+      <w:r>
+        <w:t xml:space="preserve">, open </w:t>
       </w:r>
       <w:r>
         <w:rPr>
           <w:rStyle w:val="CodeinText"/>
         </w:rPr>
         <w:t>regedit</w:t>
+      </w:r>
+      <w:r>
+        <w:rPr>
+          <w:rStyle w:val="CodeinText"/>
+        </w:rPr>
+        <w:fldChar w:fldCharType="begin"/>
+      </w:r>
+      <w:r>
+        <w:instrText xml:space="preserve"> XE "</w:instrText>
+      </w:r>
+      <w:r>
+        <w:rPr>
+          <w:rStyle w:val="CodeinText"/>
+        </w:rPr>
+        <w:instrText>regedit</w:instrText>
+      </w:r>
+      <w:r>
+        <w:instrText xml:space="preserve">" </w:instrText>
+      </w:r>
+      <w:r>
+        <w:rPr>
+          <w:rStyle w:val="CodeinText"/>
+        </w:rPr>
+        <w:fldChar w:fldCharType="end"/>
       </w:r>
       <w:r>
         <w:t xml:space="preserve"> and navigate to </w:t>
@@ -2138,7 +3411,25 @@
         <w:t xml:space="preserve"> in table 25.1,</w:t>
       </w:r>
       <w:r>
-        <w:t xml:space="preserve"> you’ll find the default Visual Studio Unit Test key. To create a custom entry, make a new key here, and add the following </w:t>
+        <w:t xml:space="preserve"> you’ll find the default Visual Studio</w:t>
+      </w:r>
+      <w:r>
+        <w:fldChar w:fldCharType="begin"/>
+      </w:r>
+      <w:r>
+        <w:instrText xml:space="preserve"> XE "</w:instrText>
+      </w:r>
+      <w:r>
+        <w:instrText>Visual Studio</w:instrText>
+      </w:r>
+      <w:r>
+        <w:instrText xml:space="preserve">" </w:instrText>
+      </w:r>
+      <w:r>
+        <w:fldChar w:fldCharType="end"/>
+      </w:r>
+      <w:r>
+        <w:t xml:space="preserve"> Unit Test key. To create a custom entry, make a new key here, and add the following </w:t>
       </w:r>
       <w:r>
         <w:rPr>
@@ -2237,7 +3528,25 @@
               <w:pStyle w:val="TableBody"/>
             </w:pPr>
             <w:r>
-              <w:t>Leave blank unless you have a custom Visual Studio package GUID to register here</w:t>
+              <w:t>Leave blank unless you have a custom Visual Studio</w:t>
+            </w:r>
+            <w:r>
+              <w:fldChar w:fldCharType="begin"/>
+            </w:r>
+            <w:r>
+              <w:instrText xml:space="preserve"> XE "</w:instrText>
+            </w:r>
+            <w:r>
+              <w:instrText>Visual Studio</w:instrText>
+            </w:r>
+            <w:r>
+              <w:instrText xml:space="preserve">" </w:instrText>
+            </w:r>
+            <w:r>
+              <w:fldChar w:fldCharType="end"/>
+            </w:r>
+            <w:r>
+              <w:t xml:space="preserve"> package GUID to register here</w:t>
             </w:r>
           </w:p>
         </w:tc>
@@ -2402,7 +3711,25 @@
         <w:pStyle w:val="Callout"/>
       </w:pPr>
       <w:r>
-        <w:t>On 32-bit ma</w:t>
+        <w:t>On 32-bit</w:t>
+      </w:r>
+      <w:r>
+        <w:fldChar w:fldCharType="begin"/>
+      </w:r>
+      <w:r>
+        <w:instrText xml:space="preserve"> XE "</w:instrText>
+      </w:r>
+      <w:r>
+        <w:instrText>32-bit</w:instrText>
+      </w:r>
+      <w:r>
+        <w:instrText xml:space="preserve">" </w:instrText>
+      </w:r>
+      <w:r>
+        <w:fldChar w:fldCharType="end"/>
+      </w:r>
+      <w:r>
+        <w:t xml:space="preserve"> ma</w:t>
       </w:r>
       <w:r>
         <w:t xml:space="preserve">chines, the registry path is slightly different (Remove Wow6432Node). In </w:t>
@@ -2470,7 +3797,7 @@
                     </pic:cNvPicPr>
                   </pic:nvPicPr>
                   <pic:blipFill>
-                    <a:blip r:embed="rId14" cstate="print"/>
+                    <a:blip r:embed="rId12" cstate="print"/>
                     <a:srcRect/>
                     <a:stretch>
                       <a:fillRect/>
@@ -2510,7 +3837,43 @@
         <w:t>25.5</w:t>
       </w:r>
       <w:r>
-        <w:t xml:space="preserve"> Adding a registry entry for a new custom test project template. Note that this registry path is for 64-bit machines.</w:t>
+        <w:t xml:space="preserve"> Adding a registry entry for a new custom test project template</w:t>
+      </w:r>
+      <w:r>
+        <w:fldChar w:fldCharType="begin"/>
+      </w:r>
+      <w:r>
+        <w:instrText xml:space="preserve"> XE "</w:instrText>
+      </w:r>
+      <w:r>
+        <w:instrText>test project template</w:instrText>
+      </w:r>
+      <w:r>
+        <w:instrText xml:space="preserve">" </w:instrText>
+      </w:r>
+      <w:r>
+        <w:fldChar w:fldCharType="end"/>
+      </w:r>
+      <w:r>
+        <w:t>. Note that this registry path is for 64-bit</w:t>
+      </w:r>
+      <w:r>
+        <w:fldChar w:fldCharType="begin"/>
+      </w:r>
+      <w:r>
+        <w:instrText xml:space="preserve"> XE "</w:instrText>
+      </w:r>
+      <w:r>
+        <w:instrText>64-bit</w:instrText>
+      </w:r>
+      <w:r>
+        <w:instrText xml:space="preserve">" </w:instrText>
+      </w:r>
+      <w:r>
+        <w:fldChar w:fldCharType="end"/>
+      </w:r>
+      <w:r>
+        <w:t xml:space="preserve"> machines.</w:t>
       </w:r>
     </w:p>
     <w:p>
@@ -2518,7 +3881,25 @@
         <w:pStyle w:val="Body"/>
       </w:pPr>
       <w:r>
-        <w:t xml:space="preserve">With all of this in place, we can launch Visual Studio, create a new ASP.NET MVC Web Application project, and be greeted with this the message shown in figure </w:t>
+        <w:t>With all of this in place, we can launch Visual Studio</w:t>
+      </w:r>
+      <w:r>
+        <w:fldChar w:fldCharType="begin"/>
+      </w:r>
+      <w:r>
+        <w:instrText xml:space="preserve"> XE "</w:instrText>
+      </w:r>
+      <w:r>
+        <w:instrText>Visual Studio</w:instrText>
+      </w:r>
+      <w:r>
+        <w:instrText xml:space="preserve">" </w:instrText>
+      </w:r>
+      <w:r>
+        <w:fldChar w:fldCharType="end"/>
+      </w:r>
+      <w:r>
+        <w:t xml:space="preserve">, create a new ASP.NET MVC Web Application project, and be greeted with this the message shown in figure </w:t>
       </w:r>
       <w:r>
         <w:t>25.6</w:t>
@@ -2553,7 +3934,7 @@
                     </pic:cNvPicPr>
                   </pic:nvPicPr>
                   <pic:blipFill>
-                    <a:blip r:embed="rId15" cstate="print"/>
+                    <a:blip r:embed="rId13" cstate="print"/>
                     <a:srcRect/>
                     <a:stretch>
                       <a:fillRect/>
@@ -2600,15 +3981,15 @@
       <w:pPr>
         <w:pStyle w:val="Head1"/>
       </w:pPr>
-      <w:commentRangeStart w:id="26"/>
-      <w:commentRangeStart w:id="27"/>
+      <w:commentRangeStart w:id="14"/>
+      <w:commentRangeStart w:id="15"/>
       <w:r>
         <w:t>25.3</w:t>
       </w:r>
       <w:r>
         <w:t xml:space="preserve"> Summary</w:t>
       </w:r>
-      <w:commentRangeEnd w:id="26"/>
+      <w:commentRangeEnd w:id="14"/>
       <w:r>
         <w:rPr>
           <w:rStyle w:val="CommentReference"/>
@@ -2618,9 +3999,9 @@
           <w:vanish/>
           <w:color w:val="000000"/>
         </w:rPr>
-        <w:commentReference w:id="26"/>
-      </w:r>
-      <w:commentRangeEnd w:id="27"/>
+        <w:commentReference w:id="14"/>
+      </w:r>
+      <w:commentRangeEnd w:id="15"/>
       <w:r>
         <w:rPr>
           <w:rStyle w:val="CommentReference"/>
@@ -2629,31 +4010,49 @@
           <w:i w:val="0"/>
           <w:color w:val="000000"/>
         </w:rPr>
-        <w:commentReference w:id="27"/>
+        <w:commentReference w:id="15"/>
       </w:r>
     </w:p>
     <w:p>
       <w:pPr>
         <w:pStyle w:val="Body1"/>
       </w:pPr>
-      <w:commentRangeStart w:id="28"/>
+      <w:commentRangeStart w:id="16"/>
       <w:r>
         <w:t>In</w:t>
       </w:r>
-      <w:commentRangeEnd w:id="28"/>
+      <w:commentRangeEnd w:id="16"/>
       <w:r>
         <w:rPr>
           <w:rStyle w:val="CommentReference"/>
           <w:rFonts w:ascii="Times New Roman" w:hAnsi="Times New Roman"/>
           <w:vanish/>
         </w:rPr>
-        <w:commentReference w:id="28"/>
+        <w:commentReference w:id="16"/>
       </w:r>
       <w:r>
         <w:t xml:space="preserve"> this chapter, you have seen some of the </w:t>
       </w:r>
       <w:r>
-        <w:t xml:space="preserve">ways to modify Visual Studio as it relates to </w:t>
+        <w:t>ways to modify Visual Studio</w:t>
+      </w:r>
+      <w:r>
+        <w:fldChar w:fldCharType="begin"/>
+      </w:r>
+      <w:r>
+        <w:instrText xml:space="preserve"> XE "</w:instrText>
+      </w:r>
+      <w:r>
+        <w:instrText>Visual Studio</w:instrText>
+      </w:r>
+      <w:r>
+        <w:instrText xml:space="preserve">" </w:instrText>
+      </w:r>
+      <w:r>
+        <w:fldChar w:fldCharType="end"/>
+      </w:r>
+      <w:r>
+        <w:t xml:space="preserve"> as it relates to </w:t>
       </w:r>
       <w:r>
         <w:t xml:space="preserve">the ASP.NET MVC Framework. </w:t>
@@ -2665,19 +4064,127 @@
         <w:t>use</w:t>
       </w:r>
       <w:r>
-        <w:t xml:space="preserve"> the built-in T4 templates to create controllers and actions.  You have also seen how to modify and create new T4 templates for </w:t>
+        <w:t xml:space="preserve"> the built-in T4</w:t>
+      </w:r>
+      <w:r>
+        <w:fldChar w:fldCharType="begin"/>
+      </w:r>
+      <w:r>
+        <w:instrText xml:space="preserve"> </w:instrText>
       </w:r>
       <w:r>
         <w:lastRenderedPageBreak/>
-        <w:t>new and interesting types of code files.  You have also seen how to create and install custom test project templates.  The industry will never standardize on a single test framework.  You now know the steps necessary to create and install the test template that you need for your project.  Now that we have seen how to customize Visual Studio, the next chapter will cover some best practices to apply while working with ASP.NET MVC.</w:t>
+        <w:instrText>XE "</w:instrText>
+      </w:r>
+      <w:r>
+        <w:instrText>T4</w:instrText>
+      </w:r>
+      <w:r>
+        <w:instrText xml:space="preserve">" </w:instrText>
+      </w:r>
+      <w:r>
+        <w:fldChar w:fldCharType="end"/>
+      </w:r>
+      <w:r>
+        <w:t xml:space="preserve"> templates</w:t>
+      </w:r>
+      <w:r>
+        <w:fldChar w:fldCharType="begin"/>
+      </w:r>
+      <w:r>
+        <w:instrText xml:space="preserve"> XE "</w:instrText>
+      </w:r>
+      <w:r>
+        <w:instrText>T4 templates</w:instrText>
+      </w:r>
+      <w:r>
+        <w:instrText xml:space="preserve">" </w:instrText>
+      </w:r>
+      <w:r>
+        <w:fldChar w:fldCharType="end"/>
+      </w:r>
+      <w:r>
+        <w:t xml:space="preserve"> to create controllers and actions.  You have also seen how to modify and create new T4 templates</w:t>
+      </w:r>
+      <w:r>
+        <w:fldChar w:fldCharType="begin"/>
+      </w:r>
+      <w:r>
+        <w:instrText xml:space="preserve"> XE "</w:instrText>
+      </w:r>
+      <w:r>
+        <w:instrText>templates</w:instrText>
+      </w:r>
+      <w:r>
+        <w:instrText xml:space="preserve">" </w:instrText>
+      </w:r>
+      <w:r>
+        <w:fldChar w:fldCharType="end"/>
+      </w:r>
+      <w:r>
+        <w:t xml:space="preserve"> for new and interesting types of code files.  You have also seen how to create and install custom test project templates</w:t>
+      </w:r>
+      <w:r>
+        <w:fldChar w:fldCharType="begin"/>
+      </w:r>
+      <w:r>
+        <w:instrText xml:space="preserve"> XE "</w:instrText>
+      </w:r>
+      <w:r>
+        <w:instrText>custom test project templates</w:instrText>
+      </w:r>
+      <w:r>
+        <w:instrText xml:space="preserve">" </w:instrText>
+      </w:r>
+      <w:r>
+        <w:fldChar w:fldCharType="end"/>
+      </w:r>
+      <w:r>
+        <w:t>.  The industry will never standardize on a single test framework</w:t>
+      </w:r>
+      <w:r>
+        <w:fldChar w:fldCharType="begin"/>
+      </w:r>
+      <w:r>
+        <w:instrText xml:space="preserve"> XE "</w:instrText>
+      </w:r>
+      <w:r>
+        <w:instrText>test framework</w:instrText>
+      </w:r>
+      <w:r>
+        <w:instrText xml:space="preserve">" </w:instrText>
+      </w:r>
+      <w:r>
+        <w:fldChar w:fldCharType="end"/>
+      </w:r>
+      <w:r>
+        <w:t>.  You now know the steps necessary to create and install the test template that you need for your project.  Now that we have seen how to customize Visual Studio</w:t>
+      </w:r>
+      <w:r>
+        <w:fldChar w:fldCharType="begin"/>
+      </w:r>
+      <w:r>
+        <w:instrText xml:space="preserve"> XE "</w:instrText>
+      </w:r>
+      <w:r>
+        <w:instrText>Visual Studio</w:instrText>
+      </w:r>
+      <w:r>
+        <w:instrText xml:space="preserve">" </w:instrText>
+      </w:r>
+      <w:r>
+        <w:fldChar w:fldCharType="end"/>
+      </w:r>
+      <w:r>
+        <w:t>, the next chapter will cover some best practices to apply while working with ASP.NET MVC.</w:t>
       </w:r>
     </w:p>
     <w:sectPr>
-      <w:headerReference w:type="even" r:id="rId16"/>
-      <w:headerReference w:type="default" r:id="rId17"/>
-      <w:footerReference w:type="even" r:id="rId18"/>
-      <w:footerReference w:type="default" r:id="rId19"/>
-      <w:footerReference w:type="first" r:id="rId20"/>
+      <w:headerReference w:type="even" r:id="rId14"/>
+      <w:headerReference w:type="default" r:id="rId15"/>
+      <w:footerReference w:type="even" r:id="rId16"/>
+      <w:footerReference w:type="default" r:id="rId17"/>
+      <w:footerReference w:type="first" r:id="rId18"/>
       <w:footnotePr>
         <w:numRestart w:val="eachSect"/>
       </w:footnotePr>
@@ -2726,7 +4233,7 @@
       </w:r>
     </w:p>
   </w:comment>
-  <w:comment w:id="4" w:author="JSkinner" w:date="2010-03-09T18:44:00Z" w:initials="JS">
+  <w:comment w:id="2" w:author="Katharine Osborne" w:date="2010-02-07T01:32:00Z" w:initials="KO">
     <w:p>
       <w:pPr>
         <w:pStyle w:val="CommentText"/>
@@ -2738,10 +4245,51 @@
         <w:annotationRef/>
       </w:r>
       <w:r>
+        <w:t>This shouldn’t be a note – this should be front and center up above when you first introduce them. This is an important definition.</w:t>
+      </w:r>
+    </w:p>
+  </w:comment>
+  <w:comment w:id="3" w:author="Jeffrey" w:date="2010-02-23T07:50:00Z" w:initials="J">
+    <w:p>
+      <w:pPr>
+        <w:pStyle w:val="CommentText"/>
+      </w:pPr>
+      <w:r>
         <w:rPr>
           <w:rStyle w:val="CommentReference"/>
         </w:rPr>
-        <w:t xml:space="preserve">Only for x64 systems. </w:t>
+        <w:annotationRef/>
+      </w:r>
+      <w:r>
+        <w:t>I moved the text to the first paragraph</w:t>
+      </w:r>
+    </w:p>
+  </w:comment>
+  <w:comment w:id="4" w:author="JSkinner" w:date="2010-03-09T18:53:00Z" w:initials="JS">
+    <w:p>
+      <w:pPr>
+        <w:pStyle w:val="CommentText"/>
+      </w:pPr>
+      <w:r>
+        <w:rPr>
+          <w:rStyle w:val="CommentReference"/>
+        </w:rPr>
+        <w:annotationRef/>
+      </w:r>
+      <w:r>
+        <w:t>This sample used out</w:t>
+      </w:r>
+      <w:r>
+        <w:t xml:space="preserve"> </w:t>
+      </w:r>
+      <w:r>
+        <w:t>of</w:t>
+      </w:r>
+      <w:r>
+        <w:t xml:space="preserve"> </w:t>
+      </w:r>
+      <w:r>
+        <w:t>date templates. I’ve updated both the listing and the accompanying code.</w:t>
       </w:r>
     </w:p>
   </w:comment>
@@ -2757,11 +4305,11 @@
         <w:annotationRef/>
       </w:r>
       <w:r>
-        <w:t>Added a bit of text for that.</w:t>
+        <w:t>Thanks!</w:t>
       </w:r>
     </w:p>
   </w:comment>
-  <w:comment w:id="6" w:author="Jeffrey" w:date="2010-03-23T22:15:00Z" w:initials="J">
+  <w:comment w:id="7" w:author="JSkinner" w:date="2010-03-09T19:12:00Z" w:initials="JS">
     <w:p>
       <w:pPr>
         <w:pStyle w:val="CommentText"/>
@@ -2773,11 +4321,37 @@
         <w:annotationRef/>
       </w:r>
       <w:r>
-        <w:t>I corrected this path.  It was changed in the latest MVC 2 release</w:t>
+        <w:t>This screenshot isn’t correct – it should be displaying the “Create (Alternate)” template in the dropdown rather than just “Create”</w:t>
+      </w:r>
+    </w:p>
+    <w:p>
+      <w:pPr>
+        <w:pStyle w:val="CommentText"/>
+      </w:pPr>
+    </w:p>
+    <w:p>
+      <w:pPr>
+        <w:pStyle w:val="CommentText"/>
+      </w:pPr>
+      <w:r>
+        <w:t>Also, the screenshot is out of date – in MVC2 there is a “Delete” template too which isn’t shown in the solution explorer (I added it to the sample project).</w:t>
+      </w:r>
+    </w:p>
+    <w:p>
+      <w:pPr>
+        <w:pStyle w:val="CommentText"/>
+      </w:pPr>
+    </w:p>
+    <w:p>
+      <w:pPr>
+        <w:pStyle w:val="CommentText"/>
+      </w:pPr>
+      <w:r>
+        <w:t xml:space="preserve">Also worth noting is that the “Create (Alternate)” template is based on an old version of “Create” which doesn’t take account of VS2010’s &lt;%: syntax (while the newer template does) </w:t>
       </w:r>
     </w:p>
   </w:comment>
-  <w:comment w:id="9" w:author="Katharine Osborne" w:date="2010-02-07T01:32:00Z" w:initials="KO">
+  <w:comment w:id="6" w:author="Jeffrey" w:date="2010-03-23T22:33:00Z" w:initials="J">
     <w:p>
       <w:pPr>
         <w:pStyle w:val="CommentText"/>
@@ -2789,11 +4363,11 @@
         <w:annotationRef/>
       </w:r>
       <w:r>
-        <w:t>This shouldn’t be a note – this should be front and center up above when you first introduce them. This is an important definition.</w:t>
+        <w:t>Thanks.  I’ve recaptured the screenshot</w:t>
       </w:r>
     </w:p>
   </w:comment>
-  <w:comment w:id="10" w:author="Jeffrey" w:date="2010-02-23T07:50:00Z" w:initials="J">
+  <w:comment w:id="8" w:author="JSkinner" w:date="2010-03-09T19:06:00Z" w:initials="JS">
     <w:p>
       <w:pPr>
         <w:pStyle w:val="CommentText"/>
@@ -2805,11 +4379,11 @@
         <w:annotationRef/>
       </w:r>
       <w:r>
-        <w:t>I moved the text to the first paragraph</w:t>
+        <w:t>Updated to latest MVC2 template.</w:t>
       </w:r>
     </w:p>
   </w:comment>
-  <w:comment w:id="11" w:author="JSkinner" w:date="2010-03-09T18:53:00Z" w:initials="JS">
+  <w:comment w:id="9" w:author="Jeffrey" w:date="2010-03-23T22:33:00Z" w:initials="J">
     <w:p>
       <w:pPr>
         <w:pStyle w:val="CommentText"/>
@@ -2821,23 +4395,11 @@
         <w:annotationRef/>
       </w:r>
       <w:r>
-        <w:t>This sample used out</w:t>
-      </w:r>
-      <w:r>
-        <w:t xml:space="preserve"> </w:t>
-      </w:r>
-      <w:r>
-        <w:t>of</w:t>
-      </w:r>
-      <w:r>
-        <w:t xml:space="preserve"> </w:t>
-      </w:r>
-      <w:r>
-        <w:t>date templates. I’ve updated both the listing and the accompanying code.</w:t>
+        <w:t>thanks</w:t>
       </w:r>
     </w:p>
   </w:comment>
-  <w:comment w:id="12" w:author="Jeffrey" w:date="2010-03-23T22:05:00Z" w:initials="J">
+  <w:comment w:id="10" w:author="Katharine Osborne" w:date="2010-02-07T01:34:00Z" w:initials="KO">
     <w:p>
       <w:pPr>
         <w:pStyle w:val="CommentText"/>
@@ -2849,11 +4411,11 @@
         <w:annotationRef/>
       </w:r>
       <w:r>
-        <w:t>Thanks!</w:t>
+        <w:t>http://mng.bz/mJVM</w:t>
       </w:r>
     </w:p>
   </w:comment>
-  <w:comment w:id="17" w:author="JSkinner" w:date="2010-03-09T19:12:00Z" w:initials="JS">
+  <w:comment w:id="11" w:author="Jeffrey" w:date="2010-02-23T07:54:00Z" w:initials="J">
     <w:p>
       <w:pPr>
         <w:pStyle w:val="CommentText"/>
@@ -2865,117 +4427,11 @@
         <w:annotationRef/>
       </w:r>
       <w:r>
-        <w:t>This screenshot isn’t correct – it should be displaying the “Create (Alternate)” template in the dropdown rather than just “Create”</w:t>
-      </w:r>
-    </w:p>
-    <w:p>
-      <w:pPr>
-        <w:pStyle w:val="CommentText"/>
-      </w:pPr>
-    </w:p>
-    <w:p>
-      <w:pPr>
-        <w:pStyle w:val="CommentText"/>
-      </w:pPr>
-      <w:r>
-        <w:t>Also, the screenshot is out of date – in MVC2 there is a “Delete” template too which isn’t shown in the solution explorer (I added it to the sample project).</w:t>
-      </w:r>
-    </w:p>
-    <w:p>
-      <w:pPr>
-        <w:pStyle w:val="CommentText"/>
-      </w:pPr>
-    </w:p>
-    <w:p>
-      <w:pPr>
-        <w:pStyle w:val="CommentText"/>
-      </w:pPr>
-      <w:r>
-        <w:t xml:space="preserve">Also worth noting is that the “Create (Alternate)” template is based on an old version of “Create” which doesn’t take account of VS2010’s &lt;%: syntax (while the newer template does) </w:t>
+        <w:t>will change in final URL shrink sweep</w:t>
       </w:r>
     </w:p>
   </w:comment>
-  <w:comment w:id="18" w:author="Jeffrey" w:date="2010-03-23T22:33:00Z" w:initials="J">
-    <w:p>
-      <w:pPr>
-        <w:pStyle w:val="CommentText"/>
-      </w:pPr>
-      <w:r>
-        <w:rPr>
-          <w:rStyle w:val="CommentReference"/>
-        </w:rPr>
-        <w:annotationRef/>
-      </w:r>
-      <w:r>
-        <w:t>Thanks.  I’ve recaptured the screenshot</w:t>
-      </w:r>
-    </w:p>
-  </w:comment>
-  <w:comment w:id="20" w:author="JSkinner" w:date="2010-03-09T19:06:00Z" w:initials="JS">
-    <w:p>
-      <w:pPr>
-        <w:pStyle w:val="CommentText"/>
-      </w:pPr>
-      <w:r>
-        <w:rPr>
-          <w:rStyle w:val="CommentReference"/>
-        </w:rPr>
-        <w:annotationRef/>
-      </w:r>
-      <w:r>
-        <w:t>Updated to latest MVC2 template.</w:t>
-      </w:r>
-    </w:p>
-  </w:comment>
-  <w:comment w:id="21" w:author="Jeffrey" w:date="2010-03-23T22:33:00Z" w:initials="J">
-    <w:p>
-      <w:pPr>
-        <w:pStyle w:val="CommentText"/>
-      </w:pPr>
-      <w:r>
-        <w:rPr>
-          <w:rStyle w:val="CommentReference"/>
-        </w:rPr>
-        <w:annotationRef/>
-      </w:r>
-      <w:r>
-        <w:t>thanks</w:t>
-      </w:r>
-    </w:p>
-  </w:comment>
-  <w:comment w:id="22" w:author="Katharine Osborne" w:date="2010-02-07T01:34:00Z" w:initials="KO">
-    <w:p>
-      <w:pPr>
-        <w:pStyle w:val="CommentText"/>
-      </w:pPr>
-      <w:r>
-        <w:rPr>
-          <w:rStyle w:val="CommentReference"/>
-        </w:rPr>
-        <w:annotationRef/>
-      </w:r>
-      <w:r>
-        <w:t>http://mng.bz/mJVM</w:t>
-      </w:r>
-    </w:p>
-  </w:comment>
-  <w:comment w:id="23" w:author="Jeffrey" w:date="2010-02-23T07:54:00Z" w:initials="J">
-    <w:p>
-      <w:pPr>
-        <w:pStyle w:val="CommentText"/>
-      </w:pPr>
-      <w:r>
-        <w:rPr>
-          <w:rStyle w:val="CommentReference"/>
-        </w:rPr>
-        <w:annotationRef/>
-      </w:r>
-      <w:r>
-        <w:t>will change in final URL shrink sweep</w:t>
-      </w:r>
-    </w:p>
-  </w:comment>
-  <w:comment w:id="24" w:author="Katharine Osborne" w:date="2010-02-07T01:35:00Z" w:initials="KO">
+  <w:comment w:id="12" w:author="Katharine Osborne" w:date="2010-02-07T01:35:00Z" w:initials="KO">
     <w:p>
       <w:pPr>
         <w:pStyle w:val="CommentText"/>
@@ -3009,7 +4465,7 @@
       </w:r>
     </w:p>
   </w:comment>
-  <w:comment w:id="25" w:author="Jeffrey" w:date="2010-02-23T07:54:00Z" w:initials="J">
+  <w:comment w:id="13" w:author="Jeffrey" w:date="2010-02-23T07:54:00Z" w:initials="J">
     <w:p>
       <w:pPr>
         <w:pStyle w:val="CommentText"/>
@@ -3025,7 +4481,7 @@
       </w:r>
     </w:p>
   </w:comment>
-  <w:comment w:id="26" w:author="Katharine Osborne" w:date="2010-02-07T01:37:00Z" w:initials="KO">
+  <w:comment w:id="14" w:author="Katharine Osborne" w:date="2010-02-07T01:37:00Z" w:initials="KO">
     <w:p>
       <w:pPr>
         <w:pStyle w:val="CommentText"/>
@@ -3041,7 +4497,7 @@
       </w:r>
     </w:p>
   </w:comment>
-  <w:comment w:id="27" w:author="Jeffrey" w:date="2010-02-23T09:33:00Z" w:initials="J">
+  <w:comment w:id="15" w:author="Jeffrey" w:date="2010-02-23T09:33:00Z" w:initials="J">
     <w:p>
       <w:pPr>
         <w:pStyle w:val="CommentText"/>
@@ -3057,7 +4513,7 @@
       </w:r>
     </w:p>
   </w:comment>
-  <w:comment w:id="28" w:author="Katharine Osborne" w:date="2010-03-02T17:42:00Z" w:initials="KO">
+  <w:comment w:id="16" w:author="Katharine Osborne" w:date="2010-03-02T17:42:00Z" w:initials="KO">
     <w:p>
       <w:pPr>
         <w:pStyle w:val="CommentText"/>
@@ -3299,7 +4755,7 @@
         <w:rPr>
           <w:noProof/>
         </w:rPr>
-        <w:t>1</w:t>
+        <w:t>11</w:t>
       </w:r>
     </w:fldSimple>
   </w:p>

</xml_diff>